<commit_message>
Plan for upcoming work
</commit_message>
<xml_diff>
--- a/notes.docx
+++ b/notes.docx
@@ -1,6 +1,6 @@
 
 <file path=word/document.xml><?xml version="1.0" encoding="utf-8"?>
-<w:document xmlns:wpc="http://schemas.microsoft.com/office/word/2010/wordprocessingCanvas" xmlns:cx="http://schemas.microsoft.com/office/drawing/2014/chartex" xmlns:cx1="http://schemas.microsoft.com/office/drawing/2015/9/8/chartex" xmlns:cx2="http://schemas.microsoft.com/office/drawing/2015/10/21/chartex" xmlns:cx3="http://schemas.microsoft.com/office/drawing/2016/5/9/chartex" xmlns:cx4="http://schemas.microsoft.com/office/drawing/2016/5/10/chartex" xmlns:cx5="http://schemas.microsoft.com/office/drawing/2016/5/11/chartex" xmlns:cx6="http://schemas.microsoft.com/office/drawing/2016/5/12/chartex" xmlns:cx7="http://schemas.microsoft.com/office/drawing/2016/5/13/chartex" xmlns:cx8="http://schemas.microsoft.com/office/drawing/2016/5/14/chartex" xmlns:mc="http://schemas.openxmlformats.org/markup-compatibility/2006" xmlns:aink="http://schemas.microsoft.com/office/drawing/2016/ink" xmlns:am3d="http://schemas.microsoft.com/office/drawing/2017/model3d" xmlns:o="urn:schemas-microsoft-com:office:office" xmlns:r="http://schemas.openxmlformats.org/officeDocument/2006/relationships" xmlns:m="http://schemas.openxmlformats.org/officeDocument/2006/math" xmlns:v="urn:schemas-microsoft-com:vml" xmlns:wp14="http://schemas.microsoft.com/office/word/2010/wordprocessingDrawing" xmlns:wp="http://schemas.openxmlformats.org/drawingml/2006/wordprocessingDrawing" xmlns:w10="urn:schemas-microsoft-com:office:word" xmlns:w="http://schemas.openxmlformats.org/wordprocessingml/2006/main" xmlns:w14="http://schemas.microsoft.com/office/word/2010/wordml" xmlns:w15="http://schemas.microsoft.com/office/word/2012/wordml" xmlns:w16cex="http://schemas.microsoft.com/office/word/2018/wordml/cex" xmlns:w16cid="http://schemas.microsoft.com/office/word/2016/wordml/cid" xmlns:w16="http://schemas.microsoft.com/office/word/2018/wordml" xmlns:w16sdtdh="http://schemas.microsoft.com/office/word/2020/wordml/sdtdatahash" xmlns:w16se="http://schemas.microsoft.com/office/word/2015/wordml/symex" xmlns:wpg="http://schemas.microsoft.com/office/word/2010/wordprocessingGroup" xmlns:wpi="http://schemas.microsoft.com/office/word/2010/wordprocessingInk" xmlns:wne="http://schemas.microsoft.com/office/word/2006/wordml" xmlns:wps="http://schemas.microsoft.com/office/word/2010/wordprocessingShape" mc:Ignorable="w14 w15 w16se w16cid w16 w16cex w16sdtdh wp14">
+<w:document xmlns:wpc="http://schemas.microsoft.com/office/word/2010/wordprocessingCanvas" xmlns:cx="http://schemas.microsoft.com/office/drawing/2014/chartex" xmlns:cx1="http://schemas.microsoft.com/office/drawing/2015/9/8/chartex" xmlns:cx2="http://schemas.microsoft.com/office/drawing/2015/10/21/chartex" xmlns:cx3="http://schemas.microsoft.com/office/drawing/2016/5/9/chartex" xmlns:cx4="http://schemas.microsoft.com/office/drawing/2016/5/10/chartex" xmlns:cx5="http://schemas.microsoft.com/office/drawing/2016/5/11/chartex" xmlns:cx6="http://schemas.microsoft.com/office/drawing/2016/5/12/chartex" xmlns:cx7="http://schemas.microsoft.com/office/drawing/2016/5/13/chartex" xmlns:cx8="http://schemas.microsoft.com/office/drawing/2016/5/14/chartex" xmlns:mc="http://schemas.openxmlformats.org/markup-compatibility/2006" xmlns:aink="http://schemas.microsoft.com/office/drawing/2016/ink" xmlns:am3d="http://schemas.microsoft.com/office/drawing/2017/model3d" xmlns:o="urn:schemas-microsoft-com:office:office" xmlns:oel="http://schemas.microsoft.com/office/2019/extlst" xmlns:r="http://schemas.openxmlformats.org/officeDocument/2006/relationships" xmlns:m="http://schemas.openxmlformats.org/officeDocument/2006/math" xmlns:v="urn:schemas-microsoft-com:vml" xmlns:wp14="http://schemas.microsoft.com/office/word/2010/wordprocessingDrawing" xmlns:wp="http://schemas.openxmlformats.org/drawingml/2006/wordprocessingDrawing" xmlns:w10="urn:schemas-microsoft-com:office:word" xmlns:w="http://schemas.openxmlformats.org/wordprocessingml/2006/main" xmlns:w14="http://schemas.microsoft.com/office/word/2010/wordml" xmlns:w15="http://schemas.microsoft.com/office/word/2012/wordml" xmlns:w16cex="http://schemas.microsoft.com/office/word/2018/wordml/cex" xmlns:w16cid="http://schemas.microsoft.com/office/word/2016/wordml/cid" xmlns:w16="http://schemas.microsoft.com/office/word/2018/wordml" xmlns:w16sdtdh="http://schemas.microsoft.com/office/word/2020/wordml/sdtdatahash" xmlns:w16se="http://schemas.microsoft.com/office/word/2015/wordml/symex" xmlns:wpg="http://schemas.microsoft.com/office/word/2010/wordprocessingGroup" xmlns:wpi="http://schemas.microsoft.com/office/word/2010/wordprocessingInk" xmlns:wne="http://schemas.microsoft.com/office/word/2006/wordml" xmlns:wps="http://schemas.microsoft.com/office/word/2010/wordprocessingShape" mc:Ignorable="w14 w15 w16se w16cid w16 w16cex w16sdtdh wp14">
   <w:body>
     <w:tbl>
       <w:tblPr>
@@ -471,7 +471,7 @@
       <w:r>
         <w:t xml:space="preserve">Hospitalisation/Mortality rates: </w:t>
       </w:r>
-      <w:hyperlink r:id="rId4" w:history="1">
+      <w:hyperlink r:id="rId5" w:history="1">
         <w:r>
           <w:rPr>
             <w:rStyle w:val="Hyperlink"/>
@@ -484,7 +484,7 @@
       <w:r>
         <w:t xml:space="preserve">First data source for age distribution (UK): </w:t>
       </w:r>
-      <w:hyperlink r:id="rId5" w:history="1">
+      <w:hyperlink r:id="rId6" w:history="1">
         <w:r>
           <w:rPr>
             <w:rStyle w:val="Hyperlink"/>
@@ -497,12 +497,270 @@
       <w:r>
         <w:t xml:space="preserve">Second data source for age distribution (USA): </w:t>
       </w:r>
-      <w:hyperlink r:id="rId6" w:history="1">
+      <w:hyperlink r:id="rId7" w:history="1">
         <w:r>
           <w:rPr>
             <w:rStyle w:val="Hyperlink"/>
           </w:rPr>
           <w:t>https://www.science.org/doi/10.1126/science.abe8372</w:t>
+        </w:r>
+      </w:hyperlink>
+    </w:p>
+    <w:p>
+      <w:r>
+        <w:br w:type="page"/>
+      </w:r>
+    </w:p>
+    <w:p>
+      <w:pPr>
+        <w:pStyle w:val="Heading1"/>
+      </w:pPr>
+      <w:r>
+        <w:lastRenderedPageBreak/>
+        <w:t>Grid Search Methodology</w:t>
+      </w:r>
+    </w:p>
+    <w:p>
+      <w:r>
+        <w:t>Metrics to output:</w:t>
+      </w:r>
+    </w:p>
+    <w:p>
+      <w:pPr>
+        <w:pStyle w:val="ListParagraph"/>
+        <w:numPr>
+          <w:ilvl w:val="0"/>
+          <w:numId w:val="2"/>
+        </w:numPr>
+      </w:pPr>
+      <w:r>
+        <w:t>Total infections</w:t>
+      </w:r>
+    </w:p>
+    <w:p>
+      <w:pPr>
+        <w:pStyle w:val="ListParagraph"/>
+        <w:numPr>
+          <w:ilvl w:val="0"/>
+          <w:numId w:val="2"/>
+        </w:numPr>
+      </w:pPr>
+      <w:r>
+        <w:t>Total hospitalisations</w:t>
+      </w:r>
+    </w:p>
+    <w:p>
+      <w:pPr>
+        <w:pStyle w:val="ListParagraph"/>
+        <w:numPr>
+          <w:ilvl w:val="0"/>
+          <w:numId w:val="2"/>
+        </w:numPr>
+      </w:pPr>
+      <w:r>
+        <w:t>Total deaths</w:t>
+      </w:r>
+    </w:p>
+    <w:p>
+      <w:pPr>
+        <w:pStyle w:val="ListParagraph"/>
+        <w:numPr>
+          <w:ilvl w:val="0"/>
+          <w:numId w:val="2"/>
+        </w:numPr>
+      </w:pPr>
+      <w:r>
+        <w:t>Infections per age bracket</w:t>
+      </w:r>
+    </w:p>
+    <w:p>
+      <w:pPr>
+        <w:pStyle w:val="ListParagraph"/>
+        <w:numPr>
+          <w:ilvl w:val="0"/>
+          <w:numId w:val="2"/>
+        </w:numPr>
+      </w:pPr>
+      <w:r>
+        <w:t>Hospitalizations per age bracket</w:t>
+      </w:r>
+    </w:p>
+    <w:p>
+      <w:pPr>
+        <w:pStyle w:val="ListParagraph"/>
+        <w:numPr>
+          <w:ilvl w:val="0"/>
+          <w:numId w:val="2"/>
+        </w:numPr>
+      </w:pPr>
+      <w:r>
+        <w:t>Deaths per age bracket</w:t>
+      </w:r>
+    </w:p>
+    <w:p>
+      <w:r>
+        <w:t>Parameters for vaccination:</w:t>
+      </w:r>
+    </w:p>
+    <w:p>
+      <w:pPr>
+        <w:pStyle w:val="ListParagraph"/>
+        <w:numPr>
+          <w:ilvl w:val="0"/>
+          <w:numId w:val="1"/>
+        </w:numPr>
+      </w:pPr>
+      <w:r>
+        <w:t xml:space="preserve">Vaccine supply </w:t>
+      </w:r>
+    </w:p>
+    <w:p>
+      <w:pPr>
+        <w:pStyle w:val="ListParagraph"/>
+        <w:numPr>
+          <w:ilvl w:val="1"/>
+          <w:numId w:val="1"/>
+        </w:numPr>
+      </w:pPr>
+      <w:r>
+        <w:t>Limits number of vaccinations that can occur</w:t>
+      </w:r>
+    </w:p>
+    <w:p>
+      <w:pPr>
+        <w:pStyle w:val="ListParagraph"/>
+        <w:numPr>
+          <w:ilvl w:val="0"/>
+          <w:numId w:val="1"/>
+        </w:numPr>
+      </w:pPr>
+      <w:r>
+        <w:t>Age prioritisation</w:t>
+      </w:r>
+    </w:p>
+    <w:p>
+      <w:pPr>
+        <w:pStyle w:val="ListParagraph"/>
+        <w:numPr>
+          <w:ilvl w:val="1"/>
+          <w:numId w:val="1"/>
+        </w:numPr>
+      </w:pPr>
+      <w:r>
+        <w:t>Order of ages that can be vaccinated, i.e. 80+  -&gt; 60-80 -&gt; 40-60 -&gt; etc</w:t>
+      </w:r>
+    </w:p>
+    <w:p>
+      <w:pPr>
+        <w:pStyle w:val="ListParagraph"/>
+        <w:numPr>
+          <w:ilvl w:val="1"/>
+          <w:numId w:val="1"/>
+        </w:numPr>
+      </w:pPr>
+      <w:r>
+        <w:t>Not number of vaccinations per age-bracket, just the order in which they are provided</w:t>
+      </w:r>
+    </w:p>
+    <w:p>
+      <w:pPr>
+        <w:pStyle w:val="ListParagraph"/>
+        <w:numPr>
+          <w:ilvl w:val="0"/>
+          <w:numId w:val="1"/>
+        </w:numPr>
+      </w:pPr>
+      <w:r>
+        <w:t>Vaccine efficacy</w:t>
+      </w:r>
+    </w:p>
+    <w:p>
+      <w:pPr>
+        <w:pStyle w:val="ListParagraph"/>
+        <w:numPr>
+          <w:ilvl w:val="1"/>
+          <w:numId w:val="1"/>
+        </w:numPr>
+      </w:pPr>
+      <w:r>
+        <w:t>Chance for vaccine to prevent infection</w:t>
+      </w:r>
+    </w:p>
+    <w:p>
+      <w:pPr>
+        <w:pStyle w:val="ListParagraph"/>
+        <w:numPr>
+          <w:ilvl w:val="0"/>
+          <w:numId w:val="1"/>
+        </w:numPr>
+      </w:pPr>
+      <w:r>
+        <w:t>Number of vaccinations per time step</w:t>
+      </w:r>
+    </w:p>
+    <w:p>
+      <w:pPr>
+        <w:pStyle w:val="ListParagraph"/>
+        <w:numPr>
+          <w:ilvl w:val="1"/>
+          <w:numId w:val="1"/>
+        </w:numPr>
+      </w:pPr>
+      <w:r>
+        <w:t>I.e. Constant total number of vaccinations, but changes how quickly they are “rolled out”</w:t>
+      </w:r>
+    </w:p>
+    <w:p>
+      <w:r>
+        <w:br w:type="page"/>
+      </w:r>
+    </w:p>
+    <w:p>
+      <w:pPr>
+        <w:pStyle w:val="Heading1"/>
+      </w:pPr>
+      <w:r>
+        <w:lastRenderedPageBreak/>
+        <w:t>Literature Review – Additional Papers</w:t>
+      </w:r>
+    </w:p>
+    <w:p>
+      <w:hyperlink r:id="rId8" w:history="1">
+        <w:r>
+          <w:rPr>
+            <w:rStyle w:val="Hyperlink"/>
+          </w:rPr>
+          <w:t>https://www.nature.com/articles/s41577-022-00687-3#Sec4</w:t>
+        </w:r>
+      </w:hyperlink>
+    </w:p>
+    <w:p>
+      <w:hyperlink r:id="rId9" w:history="1">
+        <w:r>
+          <w:rPr>
+            <w:rStyle w:val="Hyperlink"/>
+          </w:rPr>
+          <w:t>https://www.sciencedirect.com/science/article/pii/S0022519313000258</w:t>
+        </w:r>
+      </w:hyperlink>
+    </w:p>
+    <w:p>
+      <w:hyperlink r:id="rId10" w:history="1">
+        <w:r>
+          <w:rPr>
+            <w:rStyle w:val="Hyperlink"/>
+          </w:rPr>
+          <w:t>https://link.springer.com/chapter/10.1007/978-1-4419-7185-2_1</w:t>
+        </w:r>
+      </w:hyperlink>
+    </w:p>
+    <w:p>
+      <w:hyperlink r:id="rId11" w:history="1">
+        <w:r>
+          <w:rPr>
+            <w:rStyle w:val="Hyperlink"/>
+          </w:rPr>
+          <w:t>https://www.mdpi.com/2076-393X/10/4/591</w:t>
         </w:r>
       </w:hyperlink>
     </w:p>
@@ -515,6 +773,241 @@
     </w:sectPr>
   </w:body>
 </w:document>
+</file>
+
+<file path=word/numbering.xml><?xml version="1.0" encoding="utf-8"?>
+<w:numbering xmlns:wpc="http://schemas.microsoft.com/office/word/2010/wordprocessingCanvas" xmlns:cx="http://schemas.microsoft.com/office/drawing/2014/chartex" xmlns:cx1="http://schemas.microsoft.com/office/drawing/2015/9/8/chartex" xmlns:cx2="http://schemas.microsoft.com/office/drawing/2015/10/21/chartex" xmlns:cx3="http://schemas.microsoft.com/office/drawing/2016/5/9/chartex" xmlns:cx4="http://schemas.microsoft.com/office/drawing/2016/5/10/chartex" xmlns:cx5="http://schemas.microsoft.com/office/drawing/2016/5/11/chartex" xmlns:cx6="http://schemas.microsoft.com/office/drawing/2016/5/12/chartex" xmlns:cx7="http://schemas.microsoft.com/office/drawing/2016/5/13/chartex" xmlns:cx8="http://schemas.microsoft.com/office/drawing/2016/5/14/chartex" xmlns:mc="http://schemas.openxmlformats.org/markup-compatibility/2006" xmlns:aink="http://schemas.microsoft.com/office/drawing/2016/ink" xmlns:am3d="http://schemas.microsoft.com/office/drawing/2017/model3d" xmlns:o="urn:schemas-microsoft-com:office:office" xmlns:oel="http://schemas.microsoft.com/office/2019/extlst" xmlns:r="http://schemas.openxmlformats.org/officeDocument/2006/relationships" xmlns:m="http://schemas.openxmlformats.org/officeDocument/2006/math" xmlns:v="urn:schemas-microsoft-com:vml" xmlns:wp14="http://schemas.microsoft.com/office/word/2010/wordprocessingDrawing" xmlns:wp="http://schemas.openxmlformats.org/drawingml/2006/wordprocessingDrawing" xmlns:w10="urn:schemas-microsoft-com:office:word" xmlns:w="http://schemas.openxmlformats.org/wordprocessingml/2006/main" xmlns:w14="http://schemas.microsoft.com/office/word/2010/wordml" xmlns:w15="http://schemas.microsoft.com/office/word/2012/wordml" xmlns:w16cex="http://schemas.microsoft.com/office/word/2018/wordml/cex" xmlns:w16cid="http://schemas.microsoft.com/office/word/2016/wordml/cid" xmlns:w16="http://schemas.microsoft.com/office/word/2018/wordml" xmlns:w16sdtdh="http://schemas.microsoft.com/office/word/2020/wordml/sdtdatahash" xmlns:w16se="http://schemas.microsoft.com/office/word/2015/wordml/symex" xmlns:wpg="http://schemas.microsoft.com/office/word/2010/wordprocessingGroup" xmlns:wpi="http://schemas.microsoft.com/office/word/2010/wordprocessingInk" xmlns:wne="http://schemas.microsoft.com/office/word/2006/wordml" xmlns:wps="http://schemas.microsoft.com/office/word/2010/wordprocessingShape" mc:Ignorable="w14 w15 w16se w16cid w16 w16cex w16sdtdh wp14">
+  <w:abstractNum w:abstractNumId="0" w15:restartNumberingAfterBreak="0">
+    <w:nsid w:val="34710AA2"/>
+    <w:multiLevelType w:val="hybridMultilevel"/>
+    <w:tmpl w:val="0D04A8AE"/>
+    <w:lvl w:ilvl="0" w:tplc="B6A2EA7A">
+      <w:numFmt w:val="bullet"/>
+      <w:lvlText w:val=""/>
+      <w:lvlJc w:val="left"/>
+      <w:pPr>
+        <w:ind w:left="720" w:hanging="360"/>
+      </w:pPr>
+      <w:rPr>
+        <w:rFonts w:ascii="Symbol" w:eastAsiaTheme="minorHAnsi" w:hAnsi="Symbol" w:cstheme="minorBidi" w:hint="default"/>
+      </w:rPr>
+    </w:lvl>
+    <w:lvl w:ilvl="1" w:tplc="08090003">
+      <w:start w:val="1"/>
+      <w:numFmt w:val="bullet"/>
+      <w:lvlText w:val="o"/>
+      <w:lvlJc w:val="left"/>
+      <w:pPr>
+        <w:ind w:left="1440" w:hanging="360"/>
+      </w:pPr>
+      <w:rPr>
+        <w:rFonts w:ascii="Courier New" w:hAnsi="Courier New" w:cs="Courier New" w:hint="default"/>
+      </w:rPr>
+    </w:lvl>
+    <w:lvl w:ilvl="2" w:tplc="08090005" w:tentative="1">
+      <w:start w:val="1"/>
+      <w:numFmt w:val="bullet"/>
+      <w:lvlText w:val=""/>
+      <w:lvlJc w:val="left"/>
+      <w:pPr>
+        <w:ind w:left="2160" w:hanging="360"/>
+      </w:pPr>
+      <w:rPr>
+        <w:rFonts w:ascii="Wingdings" w:hAnsi="Wingdings" w:hint="default"/>
+      </w:rPr>
+    </w:lvl>
+    <w:lvl w:ilvl="3" w:tplc="08090001" w:tentative="1">
+      <w:start w:val="1"/>
+      <w:numFmt w:val="bullet"/>
+      <w:lvlText w:val=""/>
+      <w:lvlJc w:val="left"/>
+      <w:pPr>
+        <w:ind w:left="2880" w:hanging="360"/>
+      </w:pPr>
+      <w:rPr>
+        <w:rFonts w:ascii="Symbol" w:hAnsi="Symbol" w:hint="default"/>
+      </w:rPr>
+    </w:lvl>
+    <w:lvl w:ilvl="4" w:tplc="08090003" w:tentative="1">
+      <w:start w:val="1"/>
+      <w:numFmt w:val="bullet"/>
+      <w:lvlText w:val="o"/>
+      <w:lvlJc w:val="left"/>
+      <w:pPr>
+        <w:ind w:left="3600" w:hanging="360"/>
+      </w:pPr>
+      <w:rPr>
+        <w:rFonts w:ascii="Courier New" w:hAnsi="Courier New" w:cs="Courier New" w:hint="default"/>
+      </w:rPr>
+    </w:lvl>
+    <w:lvl w:ilvl="5" w:tplc="08090005" w:tentative="1">
+      <w:start w:val="1"/>
+      <w:numFmt w:val="bullet"/>
+      <w:lvlText w:val=""/>
+      <w:lvlJc w:val="left"/>
+      <w:pPr>
+        <w:ind w:left="4320" w:hanging="360"/>
+      </w:pPr>
+      <w:rPr>
+        <w:rFonts w:ascii="Wingdings" w:hAnsi="Wingdings" w:hint="default"/>
+      </w:rPr>
+    </w:lvl>
+    <w:lvl w:ilvl="6" w:tplc="08090001" w:tentative="1">
+      <w:start w:val="1"/>
+      <w:numFmt w:val="bullet"/>
+      <w:lvlText w:val=""/>
+      <w:lvlJc w:val="left"/>
+      <w:pPr>
+        <w:ind w:left="5040" w:hanging="360"/>
+      </w:pPr>
+      <w:rPr>
+        <w:rFonts w:ascii="Symbol" w:hAnsi="Symbol" w:hint="default"/>
+      </w:rPr>
+    </w:lvl>
+    <w:lvl w:ilvl="7" w:tplc="08090003" w:tentative="1">
+      <w:start w:val="1"/>
+      <w:numFmt w:val="bullet"/>
+      <w:lvlText w:val="o"/>
+      <w:lvlJc w:val="left"/>
+      <w:pPr>
+        <w:ind w:left="5760" w:hanging="360"/>
+      </w:pPr>
+      <w:rPr>
+        <w:rFonts w:ascii="Courier New" w:hAnsi="Courier New" w:cs="Courier New" w:hint="default"/>
+      </w:rPr>
+    </w:lvl>
+    <w:lvl w:ilvl="8" w:tplc="08090005" w:tentative="1">
+      <w:start w:val="1"/>
+      <w:numFmt w:val="bullet"/>
+      <w:lvlText w:val=""/>
+      <w:lvlJc w:val="left"/>
+      <w:pPr>
+        <w:ind w:left="6480" w:hanging="360"/>
+      </w:pPr>
+      <w:rPr>
+        <w:rFonts w:ascii="Wingdings" w:hAnsi="Wingdings" w:hint="default"/>
+      </w:rPr>
+    </w:lvl>
+  </w:abstractNum>
+  <w:abstractNum w:abstractNumId="1" w15:restartNumberingAfterBreak="0">
+    <w:nsid w:val="38072269"/>
+    <w:multiLevelType w:val="hybridMultilevel"/>
+    <w:tmpl w:val="C848EE6E"/>
+    <w:lvl w:ilvl="0" w:tplc="A17C8522">
+      <w:numFmt w:val="bullet"/>
+      <w:lvlText w:val=""/>
+      <w:lvlJc w:val="left"/>
+      <w:pPr>
+        <w:ind w:left="720" w:hanging="360"/>
+      </w:pPr>
+      <w:rPr>
+        <w:rFonts w:ascii="Symbol" w:eastAsiaTheme="minorHAnsi" w:hAnsi="Symbol" w:cstheme="minorBidi" w:hint="default"/>
+      </w:rPr>
+    </w:lvl>
+    <w:lvl w:ilvl="1" w:tplc="08090003" w:tentative="1">
+      <w:start w:val="1"/>
+      <w:numFmt w:val="bullet"/>
+      <w:lvlText w:val="o"/>
+      <w:lvlJc w:val="left"/>
+      <w:pPr>
+        <w:ind w:left="1440" w:hanging="360"/>
+      </w:pPr>
+      <w:rPr>
+        <w:rFonts w:ascii="Courier New" w:hAnsi="Courier New" w:cs="Courier New" w:hint="default"/>
+      </w:rPr>
+    </w:lvl>
+    <w:lvl w:ilvl="2" w:tplc="08090005" w:tentative="1">
+      <w:start w:val="1"/>
+      <w:numFmt w:val="bullet"/>
+      <w:lvlText w:val=""/>
+      <w:lvlJc w:val="left"/>
+      <w:pPr>
+        <w:ind w:left="2160" w:hanging="360"/>
+      </w:pPr>
+      <w:rPr>
+        <w:rFonts w:ascii="Wingdings" w:hAnsi="Wingdings" w:hint="default"/>
+      </w:rPr>
+    </w:lvl>
+    <w:lvl w:ilvl="3" w:tplc="08090001" w:tentative="1">
+      <w:start w:val="1"/>
+      <w:numFmt w:val="bullet"/>
+      <w:lvlText w:val=""/>
+      <w:lvlJc w:val="left"/>
+      <w:pPr>
+        <w:ind w:left="2880" w:hanging="360"/>
+      </w:pPr>
+      <w:rPr>
+        <w:rFonts w:ascii="Symbol" w:hAnsi="Symbol" w:hint="default"/>
+      </w:rPr>
+    </w:lvl>
+    <w:lvl w:ilvl="4" w:tplc="08090003" w:tentative="1">
+      <w:start w:val="1"/>
+      <w:numFmt w:val="bullet"/>
+      <w:lvlText w:val="o"/>
+      <w:lvlJc w:val="left"/>
+      <w:pPr>
+        <w:ind w:left="3600" w:hanging="360"/>
+      </w:pPr>
+      <w:rPr>
+        <w:rFonts w:ascii="Courier New" w:hAnsi="Courier New" w:cs="Courier New" w:hint="default"/>
+      </w:rPr>
+    </w:lvl>
+    <w:lvl w:ilvl="5" w:tplc="08090005" w:tentative="1">
+      <w:start w:val="1"/>
+      <w:numFmt w:val="bullet"/>
+      <w:lvlText w:val=""/>
+      <w:lvlJc w:val="left"/>
+      <w:pPr>
+        <w:ind w:left="4320" w:hanging="360"/>
+      </w:pPr>
+      <w:rPr>
+        <w:rFonts w:ascii="Wingdings" w:hAnsi="Wingdings" w:hint="default"/>
+      </w:rPr>
+    </w:lvl>
+    <w:lvl w:ilvl="6" w:tplc="08090001" w:tentative="1">
+      <w:start w:val="1"/>
+      <w:numFmt w:val="bullet"/>
+      <w:lvlText w:val=""/>
+      <w:lvlJc w:val="left"/>
+      <w:pPr>
+        <w:ind w:left="5040" w:hanging="360"/>
+      </w:pPr>
+      <w:rPr>
+        <w:rFonts w:ascii="Symbol" w:hAnsi="Symbol" w:hint="default"/>
+      </w:rPr>
+    </w:lvl>
+    <w:lvl w:ilvl="7" w:tplc="08090003" w:tentative="1">
+      <w:start w:val="1"/>
+      <w:numFmt w:val="bullet"/>
+      <w:lvlText w:val="o"/>
+      <w:lvlJc w:val="left"/>
+      <w:pPr>
+        <w:ind w:left="5760" w:hanging="360"/>
+      </w:pPr>
+      <w:rPr>
+        <w:rFonts w:ascii="Courier New" w:hAnsi="Courier New" w:cs="Courier New" w:hint="default"/>
+      </w:rPr>
+    </w:lvl>
+    <w:lvl w:ilvl="8" w:tplc="08090005" w:tentative="1">
+      <w:start w:val="1"/>
+      <w:numFmt w:val="bullet"/>
+      <w:lvlText w:val=""/>
+      <w:lvlJc w:val="left"/>
+      <w:pPr>
+        <w:ind w:left="6480" w:hanging="360"/>
+      </w:pPr>
+      <w:rPr>
+        <w:rFonts w:ascii="Wingdings" w:hAnsi="Wingdings" w:hint="default"/>
+      </w:rPr>
+    </w:lvl>
+  </w:abstractNum>
+  <w:num w:numId="1" w16cid:durableId="959334620">
+    <w:abstractNumId w:val="0"/>
+  </w:num>
+  <w:num w:numId="2" w16cid:durableId="1401487965">
+    <w:abstractNumId w:val="1"/>
+  </w:num>
+</w:numbering>
 </file>
 
 <file path=word/styles.xml><?xml version="1.0" encoding="utf-8"?>
@@ -916,6 +1409,27 @@
     <w:name w:val="Normal"/>
     <w:qFormat/>
   </w:style>
+  <w:style w:type="paragraph" w:styleId="Heading1">
+    <w:name w:val="heading 1"/>
+    <w:basedOn w:val="Normal"/>
+    <w:next w:val="Normal"/>
+    <w:link w:val="Heading1Char"/>
+    <w:uiPriority w:val="9"/>
+    <w:qFormat/>
+    <w:rsid w:val="00ED7B8A"/>
+    <w:pPr>
+      <w:keepNext/>
+      <w:keepLines/>
+      <w:spacing w:before="240" w:after="0"/>
+      <w:outlineLvl w:val="0"/>
+    </w:pPr>
+    <w:rPr>
+      <w:rFonts w:asciiTheme="majorHAnsi" w:eastAsiaTheme="majorEastAsia" w:hAnsiTheme="majorHAnsi" w:cstheme="majorBidi"/>
+      <w:color w:val="2F5496" w:themeColor="accent1" w:themeShade="BF"/>
+      <w:sz w:val="32"/>
+      <w:szCs w:val="32"/>
+    </w:rPr>
+  </w:style>
   <w:style w:type="character" w:default="1" w:styleId="DefaultParagraphFont">
     <w:name w:val="Default Paragraph Font"/>
     <w:uiPriority w:val="1"/>
@@ -1523,6 +2037,30 @@
       <w:color w:val="605E5C"/>
       <w:shd w:val="clear" w:color="auto" w:fill="E1DFDD"/>
     </w:rPr>
+  </w:style>
+  <w:style w:type="character" w:customStyle="1" w:styleId="Heading1Char">
+    <w:name w:val="Heading 1 Char"/>
+    <w:basedOn w:val="DefaultParagraphFont"/>
+    <w:link w:val="Heading1"/>
+    <w:uiPriority w:val="9"/>
+    <w:rsid w:val="00ED7B8A"/>
+    <w:rPr>
+      <w:rFonts w:asciiTheme="majorHAnsi" w:eastAsiaTheme="majorEastAsia" w:hAnsiTheme="majorHAnsi" w:cstheme="majorBidi"/>
+      <w:color w:val="2F5496" w:themeColor="accent1" w:themeShade="BF"/>
+      <w:sz w:val="32"/>
+      <w:szCs w:val="32"/>
+    </w:rPr>
+  </w:style>
+  <w:style w:type="paragraph" w:styleId="ListParagraph">
+    <w:name w:val="List Paragraph"/>
+    <w:basedOn w:val="Normal"/>
+    <w:uiPriority w:val="34"/>
+    <w:qFormat/>
+    <w:rsid w:val="00ED7B8A"/>
+    <w:pPr>
+      <w:ind w:left="720"/>
+      <w:contextualSpacing/>
+    </w:pPr>
   </w:style>
 </w:styles>
 </file>

</xml_diff>

<commit_message>
Add notes for results section 1 and 2
</commit_message>
<xml_diff>
--- a/notes.docx
+++ b/notes.docx
@@ -2,9 +2,297 @@
 <file path=word/document.xml><?xml version="1.0" encoding="utf-8"?>
 <w:document xmlns:wpc="http://schemas.microsoft.com/office/word/2010/wordprocessingCanvas" xmlns:cx="http://schemas.microsoft.com/office/drawing/2014/chartex" xmlns:cx1="http://schemas.microsoft.com/office/drawing/2015/9/8/chartex" xmlns:cx2="http://schemas.microsoft.com/office/drawing/2015/10/21/chartex" xmlns:cx3="http://schemas.microsoft.com/office/drawing/2016/5/9/chartex" xmlns:cx4="http://schemas.microsoft.com/office/drawing/2016/5/10/chartex" xmlns:cx5="http://schemas.microsoft.com/office/drawing/2016/5/11/chartex" xmlns:cx6="http://schemas.microsoft.com/office/drawing/2016/5/12/chartex" xmlns:cx7="http://schemas.microsoft.com/office/drawing/2016/5/13/chartex" xmlns:cx8="http://schemas.microsoft.com/office/drawing/2016/5/14/chartex" xmlns:mc="http://schemas.openxmlformats.org/markup-compatibility/2006" xmlns:aink="http://schemas.microsoft.com/office/drawing/2016/ink" xmlns:am3d="http://schemas.microsoft.com/office/drawing/2017/model3d" xmlns:o="urn:schemas-microsoft-com:office:office" xmlns:oel="http://schemas.microsoft.com/office/2019/extlst" xmlns:r="http://schemas.openxmlformats.org/officeDocument/2006/relationships" xmlns:m="http://schemas.openxmlformats.org/officeDocument/2006/math" xmlns:v="urn:schemas-microsoft-com:vml" xmlns:wp14="http://schemas.microsoft.com/office/word/2010/wordprocessingDrawing" xmlns:wp="http://schemas.openxmlformats.org/drawingml/2006/wordprocessingDrawing" xmlns:w10="urn:schemas-microsoft-com:office:word" xmlns:w="http://schemas.openxmlformats.org/wordprocessingml/2006/main" xmlns:w14="http://schemas.microsoft.com/office/word/2010/wordml" xmlns:w15="http://schemas.microsoft.com/office/word/2012/wordml" xmlns:w16cex="http://schemas.microsoft.com/office/word/2018/wordml/cex" xmlns:w16cid="http://schemas.microsoft.com/office/word/2016/wordml/cid" xmlns:w16="http://schemas.microsoft.com/office/word/2018/wordml" xmlns:w16sdtdh="http://schemas.microsoft.com/office/word/2020/wordml/sdtdatahash" xmlns:w16se="http://schemas.microsoft.com/office/word/2015/wordml/symex" xmlns:wpg="http://schemas.microsoft.com/office/word/2010/wordprocessingGroup" xmlns:wpi="http://schemas.microsoft.com/office/word/2010/wordprocessingInk" xmlns:wne="http://schemas.microsoft.com/office/word/2006/wordml" xmlns:wps="http://schemas.microsoft.com/office/word/2010/wordprocessingShape" mc:Ignorable="w14 w15 w16se w16cid w16 w16cex w16sdtdh wp14">
   <w:body>
+    <w:sdt>
+      <w:sdtPr>
+        <w:id w:val="-1094939353"/>
+        <w:docPartObj>
+          <w:docPartGallery w:val="Table of Contents"/>
+          <w:docPartUnique/>
+        </w:docPartObj>
+      </w:sdtPr>
+      <w:sdtEndPr>
+        <w:rPr>
+          <w:rFonts w:asciiTheme="minorHAnsi" w:eastAsiaTheme="minorHAnsi" w:hAnsiTheme="minorHAnsi" w:cstheme="minorBidi"/>
+          <w:b/>
+          <w:bCs/>
+          <w:noProof/>
+          <w:color w:val="auto"/>
+          <w:sz w:val="22"/>
+          <w:szCs w:val="22"/>
+          <w:lang w:val="en-GB"/>
+        </w:rPr>
+      </w:sdtEndPr>
+      <w:sdtContent>
+        <w:p>
+          <w:pPr>
+            <w:pStyle w:val="TOCHeading"/>
+          </w:pPr>
+          <w:r>
+            <w:t>Contents</w:t>
+          </w:r>
+        </w:p>
+        <w:p>
+          <w:pPr>
+            <w:pStyle w:val="TOC1"/>
+            <w:tabs>
+              <w:tab w:val="right" w:leader="dot" w:pos="9016"/>
+            </w:tabs>
+            <w:rPr>
+              <w:noProof/>
+            </w:rPr>
+          </w:pPr>
+          <w:r>
+            <w:fldChar w:fldCharType="begin"/>
+          </w:r>
+          <w:r>
+            <w:instrText xml:space="preserve"> TOC \o "1-3" \h \z \u </w:instrText>
+          </w:r>
+          <w:r>
+            <w:fldChar w:fldCharType="separate"/>
+          </w:r>
+          <w:hyperlink w:anchor="_Toc127623082" w:history="1">
+            <w:r>
+              <w:rPr>
+                <w:rStyle w:val="Hyperlink"/>
+                <w:noProof/>
+              </w:rPr>
+              <w:t>Age-bracket Information</w:t>
+            </w:r>
+            <w:r>
+              <w:rPr>
+                <w:noProof/>
+                <w:webHidden/>
+              </w:rPr>
+              <w:tab/>
+            </w:r>
+            <w:r>
+              <w:rPr>
+                <w:noProof/>
+                <w:webHidden/>
+              </w:rPr>
+              <w:fldChar w:fldCharType="begin"/>
+            </w:r>
+            <w:r>
+              <w:rPr>
+                <w:noProof/>
+                <w:webHidden/>
+              </w:rPr>
+              <w:instrText xml:space="preserve"> PAGEREF _Toc127623082 \h </w:instrText>
+            </w:r>
+            <w:r>
+              <w:rPr>
+                <w:noProof/>
+                <w:webHidden/>
+              </w:rPr>
+            </w:r>
+            <w:r>
+              <w:rPr>
+                <w:noProof/>
+                <w:webHidden/>
+              </w:rPr>
+              <w:fldChar w:fldCharType="separate"/>
+            </w:r>
+            <w:r>
+              <w:rPr>
+                <w:noProof/>
+                <w:webHidden/>
+              </w:rPr>
+              <w:t>2</w:t>
+            </w:r>
+            <w:r>
+              <w:rPr>
+                <w:noProof/>
+                <w:webHidden/>
+              </w:rPr>
+              <w:fldChar w:fldCharType="end"/>
+            </w:r>
+          </w:hyperlink>
+        </w:p>
+        <w:p>
+          <w:pPr>
+            <w:pStyle w:val="TOC1"/>
+            <w:tabs>
+              <w:tab w:val="right" w:leader="dot" w:pos="9016"/>
+            </w:tabs>
+            <w:rPr>
+              <w:noProof/>
+            </w:rPr>
+          </w:pPr>
+          <w:hyperlink w:anchor="_Toc127623083" w:history="1">
+            <w:r>
+              <w:rPr>
+                <w:rStyle w:val="Hyperlink"/>
+                <w:noProof/>
+              </w:rPr>
+              <w:t>Results Methodology</w:t>
+            </w:r>
+            <w:r>
+              <w:rPr>
+                <w:noProof/>
+                <w:webHidden/>
+              </w:rPr>
+              <w:tab/>
+            </w:r>
+            <w:r>
+              <w:rPr>
+                <w:noProof/>
+                <w:webHidden/>
+              </w:rPr>
+              <w:fldChar w:fldCharType="begin"/>
+            </w:r>
+            <w:r>
+              <w:rPr>
+                <w:noProof/>
+                <w:webHidden/>
+              </w:rPr>
+              <w:instrText xml:space="preserve"> PAGEREF _Toc127623083 \h </w:instrText>
+            </w:r>
+            <w:r>
+              <w:rPr>
+                <w:noProof/>
+                <w:webHidden/>
+              </w:rPr>
+            </w:r>
+            <w:r>
+              <w:rPr>
+                <w:noProof/>
+                <w:webHidden/>
+              </w:rPr>
+              <w:fldChar w:fldCharType="separate"/>
+            </w:r>
+            <w:r>
+              <w:rPr>
+                <w:noProof/>
+                <w:webHidden/>
+              </w:rPr>
+              <w:t>3</w:t>
+            </w:r>
+            <w:r>
+              <w:rPr>
+                <w:noProof/>
+                <w:webHidden/>
+              </w:rPr>
+              <w:fldChar w:fldCharType="end"/>
+            </w:r>
+          </w:hyperlink>
+        </w:p>
+        <w:p>
+          <w:pPr>
+            <w:pStyle w:val="TOC1"/>
+            <w:tabs>
+              <w:tab w:val="right" w:leader="dot" w:pos="9016"/>
+            </w:tabs>
+            <w:rPr>
+              <w:noProof/>
+            </w:rPr>
+          </w:pPr>
+          <w:hyperlink w:anchor="_Toc127623084" w:history="1">
+            <w:r>
+              <w:rPr>
+                <w:rStyle w:val="Hyperlink"/>
+                <w:noProof/>
+              </w:rPr>
+              <w:t>Literature Review – Additional Papers</w:t>
+            </w:r>
+            <w:r>
+              <w:rPr>
+                <w:noProof/>
+                <w:webHidden/>
+              </w:rPr>
+              <w:tab/>
+            </w:r>
+            <w:r>
+              <w:rPr>
+                <w:noProof/>
+                <w:webHidden/>
+              </w:rPr>
+              <w:fldChar w:fldCharType="begin"/>
+            </w:r>
+            <w:r>
+              <w:rPr>
+                <w:noProof/>
+                <w:webHidden/>
+              </w:rPr>
+              <w:instrText xml:space="preserve"> PAGEREF _Toc127623084 \h </w:instrText>
+            </w:r>
+            <w:r>
+              <w:rPr>
+                <w:noProof/>
+                <w:webHidden/>
+              </w:rPr>
+            </w:r>
+            <w:r>
+              <w:rPr>
+                <w:noProof/>
+                <w:webHidden/>
+              </w:rPr>
+              <w:fldChar w:fldCharType="separate"/>
+            </w:r>
+            <w:r>
+              <w:rPr>
+                <w:noProof/>
+                <w:webHidden/>
+              </w:rPr>
+              <w:t>4</w:t>
+            </w:r>
+            <w:r>
+              <w:rPr>
+                <w:noProof/>
+                <w:webHidden/>
+              </w:rPr>
+              <w:fldChar w:fldCharType="end"/>
+            </w:r>
+          </w:hyperlink>
+        </w:p>
+        <w:p>
+          <w:r>
+            <w:rPr>
+              <w:b/>
+              <w:bCs/>
+              <w:noProof/>
+            </w:rPr>
+            <w:fldChar w:fldCharType="end"/>
+          </w:r>
+        </w:p>
+      </w:sdtContent>
+    </w:sdt>
+    <w:p>
+      <w:pPr>
+        <w:rPr>
+          <w:rFonts w:asciiTheme="majorHAnsi" w:eastAsiaTheme="majorEastAsia" w:hAnsiTheme="majorHAnsi" w:cstheme="majorBidi"/>
+          <w:color w:val="2F5496" w:themeColor="accent1" w:themeShade="BF"/>
+          <w:sz w:val="32"/>
+          <w:szCs w:val="32"/>
+        </w:rPr>
+      </w:pPr>
+      <w:r>
+        <w:br w:type="page"/>
+      </w:r>
+    </w:p>
+    <w:p>
+      <w:pPr>
+        <w:rPr>
+          <w:rFonts w:asciiTheme="majorHAnsi" w:eastAsiaTheme="majorEastAsia" w:hAnsiTheme="majorHAnsi" w:cstheme="majorBidi"/>
+          <w:color w:val="2F5496" w:themeColor="accent1" w:themeShade="BF"/>
+          <w:sz w:val="32"/>
+          <w:szCs w:val="32"/>
+        </w:rPr>
+      </w:pPr>
+    </w:p>
+    <w:p>
+      <w:pPr>
+        <w:pStyle w:val="Heading1"/>
+      </w:pPr>
+      <w:bookmarkStart w:id="0" w:name="_Toc127623082"/>
+      <w:r>
+        <w:t>Age-bracket Information</w:t>
+      </w:r>
+      <w:bookmarkEnd w:id="0"/>
+    </w:p>
     <w:tbl>
       <w:tblPr>
         <w:tblStyle w:val="GridTable4-Accent3"/>
+        <w:tblpPr w:leftFromText="180" w:rightFromText="180" w:vertAnchor="page" w:horzAnchor="margin" w:tblpY="2561"/>
         <w:tblW w:w="9066" w:type="dxa"/>
         <w:tblLook w:val="04A0" w:firstRow="1" w:lastRow="0" w:firstColumn="1" w:lastColumn="0" w:noHBand="0" w:noVBand="1"/>
       </w:tblPr>
@@ -466,12 +754,11 @@
         </w:tc>
       </w:tr>
     </w:tbl>
-    <w:p/>
     <w:p>
       <w:r>
         <w:t xml:space="preserve">Hospitalisation/Mortality rates: </w:t>
       </w:r>
-      <w:hyperlink r:id="rId5" w:history="1">
+      <w:hyperlink r:id="rId6" w:history="1">
         <w:r>
           <w:rPr>
             <w:rStyle w:val="Hyperlink"/>
@@ -484,7 +771,7 @@
       <w:r>
         <w:t xml:space="preserve">First data source for age distribution (UK): </w:t>
       </w:r>
-      <w:hyperlink r:id="rId6" w:history="1">
+      <w:hyperlink r:id="rId7" w:history="1">
         <w:r>
           <w:rPr>
             <w:rStyle w:val="Hyperlink"/>
@@ -497,7 +784,7 @@
       <w:r>
         <w:t xml:space="preserve">Second data source for age distribution (USA): </w:t>
       </w:r>
-      <w:hyperlink r:id="rId7" w:history="1">
+      <w:hyperlink r:id="rId8" w:history="1">
         <w:r>
           <w:rPr>
             <w:rStyle w:val="Hyperlink"/>
@@ -515,14 +802,22 @@
       <w:pPr>
         <w:pStyle w:val="Heading1"/>
       </w:pPr>
+      <w:bookmarkStart w:id="1" w:name="_Toc127623083"/>
       <w:r>
         <w:lastRenderedPageBreak/>
-        <w:t>Grid Search Methodology</w:t>
-      </w:r>
+        <w:t>Results</w:t>
+      </w:r>
+      <w:r>
+        <w:t xml:space="preserve"> Methodology</w:t>
+      </w:r>
+      <w:bookmarkEnd w:id="1"/>
     </w:p>
     <w:p>
-      <w:r>
-        <w:t>Metrics to output:</w:t>
+      <w:pPr>
+        <w:pStyle w:val="Heading2"/>
+      </w:pPr>
+      <w:r>
+        <w:t>Section 1 – Random Initial Vaccination</w:t>
       </w:r>
     </w:p>
     <w:p>
@@ -530,11 +825,17 @@
         <w:pStyle w:val="ListParagraph"/>
         <w:numPr>
           <w:ilvl w:val="0"/>
-          <w:numId w:val="2"/>
+          <w:numId w:val="3"/>
         </w:numPr>
       </w:pPr>
       <w:r>
-        <w:t>Total infections</w:t>
+        <w:t xml:space="preserve">Before the epidemic starts and any nodes are infected, vaccinate a portion of the population between 0 and 1, </w:t>
+      </w:r>
+      <w:r>
+        <w:rPr>
+          <w:rFonts w:cstheme="minorHAnsi"/>
+        </w:rPr>
+        <w:t xml:space="preserve">ρ. </w:t>
       </w:r>
     </w:p>
     <w:p>
@@ -542,11 +843,32 @@
         <w:pStyle w:val="ListParagraph"/>
         <w:numPr>
           <w:ilvl w:val="0"/>
-          <w:numId w:val="2"/>
+          <w:numId w:val="3"/>
         </w:numPr>
       </w:pPr>
       <w:r>
-        <w:t>Total hospitalisations</w:t>
+        <w:t xml:space="preserve">Iterate </w:t>
+      </w:r>
+      <w:r>
+        <w:rPr>
+          <w:rFonts w:cstheme="minorHAnsi"/>
+        </w:rPr>
+        <w:t>ρ</w:t>
+      </w:r>
+      <w:r>
+        <w:t xml:space="preserve"> through 0 to 1, with step size of 0.05</w:t>
+      </w:r>
+    </w:p>
+    <w:p>
+      <w:pPr>
+        <w:pStyle w:val="ListParagraph"/>
+        <w:numPr>
+          <w:ilvl w:val="1"/>
+          <w:numId w:val="3"/>
+        </w:numPr>
+      </w:pPr>
+      <w:r>
+        <w:t>Do this 5 times each, and average for a smooth and accurate representation</w:t>
       </w:r>
     </w:p>
     <w:p>
@@ -554,11 +876,59 @@
         <w:pStyle w:val="ListParagraph"/>
         <w:numPr>
           <w:ilvl w:val="0"/>
-          <w:numId w:val="2"/>
+          <w:numId w:val="3"/>
         </w:numPr>
       </w:pPr>
       <w:r>
-        <w:t>Total deaths</w:t>
+        <w:t xml:space="preserve">Perform this for both the </w:t>
+      </w:r>
+      <w:r>
+        <w:t>ER</w:t>
+      </w:r>
+      <w:r>
+        <w:t xml:space="preserve"> (Section </w:t>
+      </w:r>
+      <w:r>
+        <w:t>1a</w:t>
+      </w:r>
+      <w:r>
+        <w:t>)</w:t>
+      </w:r>
+      <w:r>
+        <w:t xml:space="preserve"> and </w:t>
+      </w:r>
+      <w:r>
+        <w:t>BA (Section 1b</w:t>
+      </w:r>
+      <w:r>
+        <w:t xml:space="preserve"> networks for a comparison of effects</w:t>
+      </w:r>
+    </w:p>
+    <w:p>
+      <w:pPr>
+        <w:pStyle w:val="ListParagraph"/>
+        <w:numPr>
+          <w:ilvl w:val="1"/>
+          <w:numId w:val="3"/>
+        </w:numPr>
+      </w:pPr>
+      <w:r>
+        <w:t xml:space="preserve">Therefore end results will be </w:t>
+      </w:r>
+      <w:r>
+        <w:rPr>
+          <w:b/>
+          <w:bCs/>
+        </w:rPr>
+        <w:t>2 line graphs</w:t>
+      </w:r>
+    </w:p>
+    <w:p>
+      <w:pPr>
+        <w:pStyle w:val="Heading2"/>
+      </w:pPr>
+      <w:r>
+        <w:t>Section 2 – Degree Correlated Initial Vaccination</w:t>
       </w:r>
     </w:p>
     <w:p>
@@ -566,11 +936,92 @@
         <w:pStyle w:val="ListParagraph"/>
         <w:numPr>
           <w:ilvl w:val="0"/>
-          <w:numId w:val="2"/>
+          <w:numId w:val="4"/>
         </w:numPr>
       </w:pPr>
       <w:r>
-        <w:t>Infections per age bracket</w:t>
+        <w:t>Similar to previous, at t=0 vaccinate a portion of the population,</w:t>
+      </w:r>
+      <w:r>
+        <w:rPr>
+          <w:rFonts w:cstheme="minorHAnsi"/>
+        </w:rPr>
+        <w:t xml:space="preserve"> </w:t>
+      </w:r>
+      <w:r>
+        <w:rPr>
+          <w:rFonts w:cstheme="minorHAnsi"/>
+        </w:rPr>
+        <w:t>ρ</w:t>
+      </w:r>
+      <w:r>
+        <w:rPr>
+          <w:rFonts w:cstheme="minorHAnsi"/>
+        </w:rPr>
+        <w:t xml:space="preserve"> still denotes the portion of nodes being vaccinated, however now it is used to vaccinate either the:</w:t>
+      </w:r>
+    </w:p>
+    <w:p>
+      <w:pPr>
+        <w:pStyle w:val="ListParagraph"/>
+        <w:numPr>
+          <w:ilvl w:val="1"/>
+          <w:numId w:val="4"/>
+        </w:numPr>
+      </w:pPr>
+      <w:r>
+        <w:t>Highest N_</w:t>
+      </w:r>
+      <w:r>
+        <w:rPr>
+          <w:rFonts w:cstheme="minorHAnsi"/>
+        </w:rPr>
+        <w:t xml:space="preserve"> </w:t>
+      </w:r>
+      <w:r>
+        <w:rPr>
+          <w:rFonts w:cstheme="minorHAnsi"/>
+        </w:rPr>
+        <w:t>ρ</w:t>
+      </w:r>
+      <w:r>
+        <w:rPr>
+          <w:rFonts w:cstheme="minorHAnsi"/>
+        </w:rPr>
+        <w:t xml:space="preserve"> degree nodes (Section 2a)</w:t>
+      </w:r>
+    </w:p>
+    <w:p>
+      <w:pPr>
+        <w:pStyle w:val="ListParagraph"/>
+        <w:numPr>
+          <w:ilvl w:val="1"/>
+          <w:numId w:val="4"/>
+        </w:numPr>
+      </w:pPr>
+      <w:r>
+        <w:rPr>
+          <w:rFonts w:cstheme="minorHAnsi"/>
+        </w:rPr>
+        <w:t>Lowest N_</w:t>
+      </w:r>
+      <w:r>
+        <w:rPr>
+          <w:rFonts w:cstheme="minorHAnsi"/>
+        </w:rPr>
+        <w:t xml:space="preserve"> </w:t>
+      </w:r>
+      <w:r>
+        <w:rPr>
+          <w:rFonts w:cstheme="minorHAnsi"/>
+        </w:rPr>
+        <w:t>ρ</w:t>
+      </w:r>
+      <w:r>
+        <w:rPr>
+          <w:rFonts w:cstheme="minorHAnsi"/>
+        </w:rPr>
+        <w:t xml:space="preserve"> degree nodes (Section 2b)</w:t>
       </w:r>
     </w:p>
     <w:p>
@@ -578,11 +1029,22 @@
         <w:pStyle w:val="ListParagraph"/>
         <w:numPr>
           <w:ilvl w:val="0"/>
-          <w:numId w:val="2"/>
+          <w:numId w:val="4"/>
         </w:numPr>
       </w:pPr>
       <w:r>
-        <w:t>Hospitalizations per age bracket</w:t>
+        <w:rPr>
+          <w:rFonts w:cstheme="minorHAnsi"/>
+        </w:rPr>
+        <w:t xml:space="preserve">This way we will again have </w:t>
+      </w:r>
+      <w:r>
+        <w:rPr>
+          <w:rFonts w:cstheme="minorHAnsi"/>
+          <w:b/>
+          <w:bCs/>
+        </w:rPr>
+        <w:t>2 line graphs</w:t>
       </w:r>
     </w:p>
     <w:p>
@@ -590,142 +1052,44 @@
         <w:pStyle w:val="ListParagraph"/>
         <w:numPr>
           <w:ilvl w:val="0"/>
-          <w:numId w:val="2"/>
+          <w:numId w:val="4"/>
         </w:numPr>
       </w:pPr>
       <w:r>
-        <w:t>Deaths per age bracket</w:t>
+        <w:rPr>
+          <w:rFonts w:cstheme="minorHAnsi"/>
+        </w:rPr>
+        <w:t xml:space="preserve">For each of the 2 scenarios, again iterate </w:t>
+      </w:r>
+      <w:r>
+        <w:rPr>
+          <w:rFonts w:cstheme="minorHAnsi"/>
+        </w:rPr>
+        <w:t>ρ</w:t>
+      </w:r>
+      <w:r>
+        <w:rPr>
+          <w:rFonts w:cstheme="minorHAnsi"/>
+        </w:rPr>
+        <w:t xml:space="preserve"> through 0 and 1 with a step size of 0.05</w:t>
+      </w:r>
+      <w:r>
+        <w:br w:type="page"/>
       </w:r>
     </w:p>
     <w:p>
-      <w:r>
-        <w:t>Parameters for vaccination:</w:t>
-      </w:r>
+      <w:pPr>
+        <w:pStyle w:val="Heading1"/>
+      </w:pPr>
+      <w:bookmarkStart w:id="2" w:name="_Toc127623084"/>
+      <w:r>
+        <w:lastRenderedPageBreak/>
+        <w:t>Literature Review – Additional Papers</w:t>
+      </w:r>
+      <w:bookmarkEnd w:id="2"/>
     </w:p>
     <w:p>
-      <w:pPr>
-        <w:pStyle w:val="ListParagraph"/>
-        <w:numPr>
-          <w:ilvl w:val="0"/>
-          <w:numId w:val="1"/>
-        </w:numPr>
-      </w:pPr>
-      <w:r>
-        <w:t xml:space="preserve">Vaccine supply </w:t>
-      </w:r>
-    </w:p>
-    <w:p>
-      <w:pPr>
-        <w:pStyle w:val="ListParagraph"/>
-        <w:numPr>
-          <w:ilvl w:val="1"/>
-          <w:numId w:val="1"/>
-        </w:numPr>
-      </w:pPr>
-      <w:r>
-        <w:t>Limits number of vaccinations that can occur</w:t>
-      </w:r>
-    </w:p>
-    <w:p>
-      <w:pPr>
-        <w:pStyle w:val="ListParagraph"/>
-        <w:numPr>
-          <w:ilvl w:val="0"/>
-          <w:numId w:val="1"/>
-        </w:numPr>
-      </w:pPr>
-      <w:r>
-        <w:t>Age prioritisation</w:t>
-      </w:r>
-    </w:p>
-    <w:p>
-      <w:pPr>
-        <w:pStyle w:val="ListParagraph"/>
-        <w:numPr>
-          <w:ilvl w:val="1"/>
-          <w:numId w:val="1"/>
-        </w:numPr>
-      </w:pPr>
-      <w:r>
-        <w:t>Order of ages that can be vaccinated, i.e. 80+  -&gt; 60-80 -&gt; 40-60 -&gt; etc</w:t>
-      </w:r>
-    </w:p>
-    <w:p>
-      <w:pPr>
-        <w:pStyle w:val="ListParagraph"/>
-        <w:numPr>
-          <w:ilvl w:val="1"/>
-          <w:numId w:val="1"/>
-        </w:numPr>
-      </w:pPr>
-      <w:r>
-        <w:t>Not number of vaccinations per age-bracket, just the order in which they are provided</w:t>
-      </w:r>
-    </w:p>
-    <w:p>
-      <w:pPr>
-        <w:pStyle w:val="ListParagraph"/>
-        <w:numPr>
-          <w:ilvl w:val="0"/>
-          <w:numId w:val="1"/>
-        </w:numPr>
-      </w:pPr>
-      <w:r>
-        <w:t>Vaccine efficacy</w:t>
-      </w:r>
-    </w:p>
-    <w:p>
-      <w:pPr>
-        <w:pStyle w:val="ListParagraph"/>
-        <w:numPr>
-          <w:ilvl w:val="1"/>
-          <w:numId w:val="1"/>
-        </w:numPr>
-      </w:pPr>
-      <w:r>
-        <w:t>Chance for vaccine to prevent infection</w:t>
-      </w:r>
-    </w:p>
-    <w:p>
-      <w:pPr>
-        <w:pStyle w:val="ListParagraph"/>
-        <w:numPr>
-          <w:ilvl w:val="0"/>
-          <w:numId w:val="1"/>
-        </w:numPr>
-      </w:pPr>
-      <w:r>
-        <w:t>Number of vaccinations per time step</w:t>
-      </w:r>
-    </w:p>
-    <w:p>
-      <w:pPr>
-        <w:pStyle w:val="ListParagraph"/>
-        <w:numPr>
-          <w:ilvl w:val="1"/>
-          <w:numId w:val="1"/>
-        </w:numPr>
-      </w:pPr>
-      <w:r>
-        <w:t>I.e. Constant total number of vaccinations, but changes how quickly they are “rolled out”</w:t>
-      </w:r>
-    </w:p>
-    <w:p>
-      <w:r>
-        <w:br w:type="page"/>
-      </w:r>
-    </w:p>
-    <w:p>
-      <w:pPr>
-        <w:pStyle w:val="Heading1"/>
-      </w:pPr>
-      <w:r>
-        <w:lastRenderedPageBreak/>
-        <w:t>Literature Review – Additional Papers</w:t>
-      </w:r>
-    </w:p>
-    <w:p>
-      <w:hyperlink r:id="rId8" w:history="1">
+      <w:hyperlink r:id="rId9" w:anchor="Sec4" w:history="1">
         <w:r>
           <w:rPr>
             <w:rStyle w:val="Hyperlink"/>
@@ -735,7 +1099,7 @@
       </w:hyperlink>
     </w:p>
     <w:p>
-      <w:hyperlink r:id="rId9" w:history="1">
+      <w:hyperlink r:id="rId10" w:history="1">
         <w:r>
           <w:rPr>
             <w:rStyle w:val="Hyperlink"/>
@@ -745,7 +1109,7 @@
       </w:hyperlink>
     </w:p>
     <w:p>
-      <w:hyperlink r:id="rId10" w:history="1">
+      <w:hyperlink r:id="rId11" w:history="1">
         <w:r>
           <w:rPr>
             <w:rStyle w:val="Hyperlink"/>
@@ -755,7 +1119,7 @@
       </w:hyperlink>
     </w:p>
     <w:p>
-      <w:hyperlink r:id="rId11" w:history="1">
+      <w:hyperlink r:id="rId12" w:history="1">
         <w:r>
           <w:rPr>
             <w:rStyle w:val="Hyperlink"/>
@@ -778,6 +1142,232 @@
 <file path=word/numbering.xml><?xml version="1.0" encoding="utf-8"?>
 <w:numbering xmlns:wpc="http://schemas.microsoft.com/office/word/2010/wordprocessingCanvas" xmlns:cx="http://schemas.microsoft.com/office/drawing/2014/chartex" xmlns:cx1="http://schemas.microsoft.com/office/drawing/2015/9/8/chartex" xmlns:cx2="http://schemas.microsoft.com/office/drawing/2015/10/21/chartex" xmlns:cx3="http://schemas.microsoft.com/office/drawing/2016/5/9/chartex" xmlns:cx4="http://schemas.microsoft.com/office/drawing/2016/5/10/chartex" xmlns:cx5="http://schemas.microsoft.com/office/drawing/2016/5/11/chartex" xmlns:cx6="http://schemas.microsoft.com/office/drawing/2016/5/12/chartex" xmlns:cx7="http://schemas.microsoft.com/office/drawing/2016/5/13/chartex" xmlns:cx8="http://schemas.microsoft.com/office/drawing/2016/5/14/chartex" xmlns:mc="http://schemas.openxmlformats.org/markup-compatibility/2006" xmlns:aink="http://schemas.microsoft.com/office/drawing/2016/ink" xmlns:am3d="http://schemas.microsoft.com/office/drawing/2017/model3d" xmlns:o="urn:schemas-microsoft-com:office:office" xmlns:oel="http://schemas.microsoft.com/office/2019/extlst" xmlns:r="http://schemas.openxmlformats.org/officeDocument/2006/relationships" xmlns:m="http://schemas.openxmlformats.org/officeDocument/2006/math" xmlns:v="urn:schemas-microsoft-com:vml" xmlns:wp14="http://schemas.microsoft.com/office/word/2010/wordprocessingDrawing" xmlns:wp="http://schemas.openxmlformats.org/drawingml/2006/wordprocessingDrawing" xmlns:w10="urn:schemas-microsoft-com:office:word" xmlns:w="http://schemas.openxmlformats.org/wordprocessingml/2006/main" xmlns:w14="http://schemas.microsoft.com/office/word/2010/wordml" xmlns:w15="http://schemas.microsoft.com/office/word/2012/wordml" xmlns:w16cex="http://schemas.microsoft.com/office/word/2018/wordml/cex" xmlns:w16cid="http://schemas.microsoft.com/office/word/2016/wordml/cid" xmlns:w16="http://schemas.microsoft.com/office/word/2018/wordml" xmlns:w16sdtdh="http://schemas.microsoft.com/office/word/2020/wordml/sdtdatahash" xmlns:w16se="http://schemas.microsoft.com/office/word/2015/wordml/symex" xmlns:wpg="http://schemas.microsoft.com/office/word/2010/wordprocessingGroup" xmlns:wpi="http://schemas.microsoft.com/office/word/2010/wordprocessingInk" xmlns:wne="http://schemas.microsoft.com/office/word/2006/wordml" xmlns:wps="http://schemas.microsoft.com/office/word/2010/wordprocessingShape" mc:Ignorable="w14 w15 w16se w16cid w16 w16cex w16sdtdh wp14">
   <w:abstractNum w:abstractNumId="0" w15:restartNumberingAfterBreak="0">
+    <w:nsid w:val="20476F11"/>
+    <w:multiLevelType w:val="hybridMultilevel"/>
+    <w:tmpl w:val="070CA2F8"/>
+    <w:lvl w:ilvl="0" w:tplc="08090001">
+      <w:start w:val="1"/>
+      <w:numFmt w:val="bullet"/>
+      <w:lvlText w:val=""/>
+      <w:lvlJc w:val="left"/>
+      <w:pPr>
+        <w:ind w:left="720" w:hanging="360"/>
+      </w:pPr>
+      <w:rPr>
+        <w:rFonts w:ascii="Symbol" w:hAnsi="Symbol" w:hint="default"/>
+      </w:rPr>
+    </w:lvl>
+    <w:lvl w:ilvl="1" w:tplc="08090003">
+      <w:start w:val="1"/>
+      <w:numFmt w:val="bullet"/>
+      <w:lvlText w:val="o"/>
+      <w:lvlJc w:val="left"/>
+      <w:pPr>
+        <w:ind w:left="1440" w:hanging="360"/>
+      </w:pPr>
+      <w:rPr>
+        <w:rFonts w:ascii="Courier New" w:hAnsi="Courier New" w:cs="Courier New" w:hint="default"/>
+      </w:rPr>
+    </w:lvl>
+    <w:lvl w:ilvl="2" w:tplc="08090005" w:tentative="1">
+      <w:start w:val="1"/>
+      <w:numFmt w:val="bullet"/>
+      <w:lvlText w:val=""/>
+      <w:lvlJc w:val="left"/>
+      <w:pPr>
+        <w:ind w:left="2160" w:hanging="360"/>
+      </w:pPr>
+      <w:rPr>
+        <w:rFonts w:ascii="Wingdings" w:hAnsi="Wingdings" w:hint="default"/>
+      </w:rPr>
+    </w:lvl>
+    <w:lvl w:ilvl="3" w:tplc="08090001" w:tentative="1">
+      <w:start w:val="1"/>
+      <w:numFmt w:val="bullet"/>
+      <w:lvlText w:val=""/>
+      <w:lvlJc w:val="left"/>
+      <w:pPr>
+        <w:ind w:left="2880" w:hanging="360"/>
+      </w:pPr>
+      <w:rPr>
+        <w:rFonts w:ascii="Symbol" w:hAnsi="Symbol" w:hint="default"/>
+      </w:rPr>
+    </w:lvl>
+    <w:lvl w:ilvl="4" w:tplc="08090003" w:tentative="1">
+      <w:start w:val="1"/>
+      <w:numFmt w:val="bullet"/>
+      <w:lvlText w:val="o"/>
+      <w:lvlJc w:val="left"/>
+      <w:pPr>
+        <w:ind w:left="3600" w:hanging="360"/>
+      </w:pPr>
+      <w:rPr>
+        <w:rFonts w:ascii="Courier New" w:hAnsi="Courier New" w:cs="Courier New" w:hint="default"/>
+      </w:rPr>
+    </w:lvl>
+    <w:lvl w:ilvl="5" w:tplc="08090005" w:tentative="1">
+      <w:start w:val="1"/>
+      <w:numFmt w:val="bullet"/>
+      <w:lvlText w:val=""/>
+      <w:lvlJc w:val="left"/>
+      <w:pPr>
+        <w:ind w:left="4320" w:hanging="360"/>
+      </w:pPr>
+      <w:rPr>
+        <w:rFonts w:ascii="Wingdings" w:hAnsi="Wingdings" w:hint="default"/>
+      </w:rPr>
+    </w:lvl>
+    <w:lvl w:ilvl="6" w:tplc="08090001" w:tentative="1">
+      <w:start w:val="1"/>
+      <w:numFmt w:val="bullet"/>
+      <w:lvlText w:val=""/>
+      <w:lvlJc w:val="left"/>
+      <w:pPr>
+        <w:ind w:left="5040" w:hanging="360"/>
+      </w:pPr>
+      <w:rPr>
+        <w:rFonts w:ascii="Symbol" w:hAnsi="Symbol" w:hint="default"/>
+      </w:rPr>
+    </w:lvl>
+    <w:lvl w:ilvl="7" w:tplc="08090003" w:tentative="1">
+      <w:start w:val="1"/>
+      <w:numFmt w:val="bullet"/>
+      <w:lvlText w:val="o"/>
+      <w:lvlJc w:val="left"/>
+      <w:pPr>
+        <w:ind w:left="5760" w:hanging="360"/>
+      </w:pPr>
+      <w:rPr>
+        <w:rFonts w:ascii="Courier New" w:hAnsi="Courier New" w:cs="Courier New" w:hint="default"/>
+      </w:rPr>
+    </w:lvl>
+    <w:lvl w:ilvl="8" w:tplc="08090005" w:tentative="1">
+      <w:start w:val="1"/>
+      <w:numFmt w:val="bullet"/>
+      <w:lvlText w:val=""/>
+      <w:lvlJc w:val="left"/>
+      <w:pPr>
+        <w:ind w:left="6480" w:hanging="360"/>
+      </w:pPr>
+      <w:rPr>
+        <w:rFonts w:ascii="Wingdings" w:hAnsi="Wingdings" w:hint="default"/>
+      </w:rPr>
+    </w:lvl>
+  </w:abstractNum>
+  <w:abstractNum w:abstractNumId="1" w15:restartNumberingAfterBreak="0">
+    <w:nsid w:val="2A0654A4"/>
+    <w:multiLevelType w:val="hybridMultilevel"/>
+    <w:tmpl w:val="B05E8238"/>
+    <w:lvl w:ilvl="0" w:tplc="08090001">
+      <w:start w:val="1"/>
+      <w:numFmt w:val="bullet"/>
+      <w:lvlText w:val=""/>
+      <w:lvlJc w:val="left"/>
+      <w:pPr>
+        <w:ind w:left="1080" w:hanging="360"/>
+      </w:pPr>
+      <w:rPr>
+        <w:rFonts w:ascii="Symbol" w:hAnsi="Symbol" w:hint="default"/>
+      </w:rPr>
+    </w:lvl>
+    <w:lvl w:ilvl="1" w:tplc="08090003" w:tentative="1">
+      <w:start w:val="1"/>
+      <w:numFmt w:val="bullet"/>
+      <w:lvlText w:val="o"/>
+      <w:lvlJc w:val="left"/>
+      <w:pPr>
+        <w:ind w:left="1800" w:hanging="360"/>
+      </w:pPr>
+      <w:rPr>
+        <w:rFonts w:ascii="Courier New" w:hAnsi="Courier New" w:cs="Courier New" w:hint="default"/>
+      </w:rPr>
+    </w:lvl>
+    <w:lvl w:ilvl="2" w:tplc="08090005" w:tentative="1">
+      <w:start w:val="1"/>
+      <w:numFmt w:val="bullet"/>
+      <w:lvlText w:val=""/>
+      <w:lvlJc w:val="left"/>
+      <w:pPr>
+        <w:ind w:left="2520" w:hanging="360"/>
+      </w:pPr>
+      <w:rPr>
+        <w:rFonts w:ascii="Wingdings" w:hAnsi="Wingdings" w:hint="default"/>
+      </w:rPr>
+    </w:lvl>
+    <w:lvl w:ilvl="3" w:tplc="08090001" w:tentative="1">
+      <w:start w:val="1"/>
+      <w:numFmt w:val="bullet"/>
+      <w:lvlText w:val=""/>
+      <w:lvlJc w:val="left"/>
+      <w:pPr>
+        <w:ind w:left="3240" w:hanging="360"/>
+      </w:pPr>
+      <w:rPr>
+        <w:rFonts w:ascii="Symbol" w:hAnsi="Symbol" w:hint="default"/>
+      </w:rPr>
+    </w:lvl>
+    <w:lvl w:ilvl="4" w:tplc="08090003" w:tentative="1">
+      <w:start w:val="1"/>
+      <w:numFmt w:val="bullet"/>
+      <w:lvlText w:val="o"/>
+      <w:lvlJc w:val="left"/>
+      <w:pPr>
+        <w:ind w:left="3960" w:hanging="360"/>
+      </w:pPr>
+      <w:rPr>
+        <w:rFonts w:ascii="Courier New" w:hAnsi="Courier New" w:cs="Courier New" w:hint="default"/>
+      </w:rPr>
+    </w:lvl>
+    <w:lvl w:ilvl="5" w:tplc="08090005" w:tentative="1">
+      <w:start w:val="1"/>
+      <w:numFmt w:val="bullet"/>
+      <w:lvlText w:val=""/>
+      <w:lvlJc w:val="left"/>
+      <w:pPr>
+        <w:ind w:left="4680" w:hanging="360"/>
+      </w:pPr>
+      <w:rPr>
+        <w:rFonts w:ascii="Wingdings" w:hAnsi="Wingdings" w:hint="default"/>
+      </w:rPr>
+    </w:lvl>
+    <w:lvl w:ilvl="6" w:tplc="08090001" w:tentative="1">
+      <w:start w:val="1"/>
+      <w:numFmt w:val="bullet"/>
+      <w:lvlText w:val=""/>
+      <w:lvlJc w:val="left"/>
+      <w:pPr>
+        <w:ind w:left="5400" w:hanging="360"/>
+      </w:pPr>
+      <w:rPr>
+        <w:rFonts w:ascii="Symbol" w:hAnsi="Symbol" w:hint="default"/>
+      </w:rPr>
+    </w:lvl>
+    <w:lvl w:ilvl="7" w:tplc="08090003" w:tentative="1">
+      <w:start w:val="1"/>
+      <w:numFmt w:val="bullet"/>
+      <w:lvlText w:val="o"/>
+      <w:lvlJc w:val="left"/>
+      <w:pPr>
+        <w:ind w:left="6120" w:hanging="360"/>
+      </w:pPr>
+      <w:rPr>
+        <w:rFonts w:ascii="Courier New" w:hAnsi="Courier New" w:cs="Courier New" w:hint="default"/>
+      </w:rPr>
+    </w:lvl>
+    <w:lvl w:ilvl="8" w:tplc="08090005" w:tentative="1">
+      <w:start w:val="1"/>
+      <w:numFmt w:val="bullet"/>
+      <w:lvlText w:val=""/>
+      <w:lvlJc w:val="left"/>
+      <w:pPr>
+        <w:ind w:left="6840" w:hanging="360"/>
+      </w:pPr>
+      <w:rPr>
+        <w:rFonts w:ascii="Wingdings" w:hAnsi="Wingdings" w:hint="default"/>
+      </w:rPr>
+    </w:lvl>
+  </w:abstractNum>
+  <w:abstractNum w:abstractNumId="2" w15:restartNumberingAfterBreak="0">
     <w:nsid w:val="34710AA2"/>
     <w:multiLevelType w:val="hybridMultilevel"/>
     <w:tmpl w:val="0D04A8AE"/>
@@ -889,7 +1479,7 @@
       </w:rPr>
     </w:lvl>
   </w:abstractNum>
-  <w:abstractNum w:abstractNumId="1" w15:restartNumberingAfterBreak="0">
+  <w:abstractNum w:abstractNumId="3" w15:restartNumberingAfterBreak="0">
     <w:nsid w:val="38072269"/>
     <w:multiLevelType w:val="hybridMultilevel"/>
     <w:tmpl w:val="C848EE6E"/>
@@ -1001,10 +1591,132 @@
       </w:rPr>
     </w:lvl>
   </w:abstractNum>
+  <w:abstractNum w:abstractNumId="4" w15:restartNumberingAfterBreak="0">
+    <w:nsid w:val="60915F26"/>
+    <w:multiLevelType w:val="hybridMultilevel"/>
+    <w:tmpl w:val="0E4CE32A"/>
+    <w:lvl w:ilvl="0" w:tplc="08090001">
+      <w:start w:val="1"/>
+      <w:numFmt w:val="bullet"/>
+      <w:lvlText w:val=""/>
+      <w:lvlJc w:val="left"/>
+      <w:pPr>
+        <w:ind w:left="720" w:hanging="360"/>
+      </w:pPr>
+      <w:rPr>
+        <w:rFonts w:ascii="Symbol" w:hAnsi="Symbol" w:hint="default"/>
+      </w:rPr>
+    </w:lvl>
+    <w:lvl w:ilvl="1" w:tplc="08090003">
+      <w:start w:val="1"/>
+      <w:numFmt w:val="bullet"/>
+      <w:lvlText w:val="o"/>
+      <w:lvlJc w:val="left"/>
+      <w:pPr>
+        <w:ind w:left="1440" w:hanging="360"/>
+      </w:pPr>
+      <w:rPr>
+        <w:rFonts w:ascii="Courier New" w:hAnsi="Courier New" w:cs="Courier New" w:hint="default"/>
+      </w:rPr>
+    </w:lvl>
+    <w:lvl w:ilvl="2" w:tplc="08090005" w:tentative="1">
+      <w:start w:val="1"/>
+      <w:numFmt w:val="bullet"/>
+      <w:lvlText w:val=""/>
+      <w:lvlJc w:val="left"/>
+      <w:pPr>
+        <w:ind w:left="2160" w:hanging="360"/>
+      </w:pPr>
+      <w:rPr>
+        <w:rFonts w:ascii="Wingdings" w:hAnsi="Wingdings" w:hint="default"/>
+      </w:rPr>
+    </w:lvl>
+    <w:lvl w:ilvl="3" w:tplc="08090001" w:tentative="1">
+      <w:start w:val="1"/>
+      <w:numFmt w:val="bullet"/>
+      <w:lvlText w:val=""/>
+      <w:lvlJc w:val="left"/>
+      <w:pPr>
+        <w:ind w:left="2880" w:hanging="360"/>
+      </w:pPr>
+      <w:rPr>
+        <w:rFonts w:ascii="Symbol" w:hAnsi="Symbol" w:hint="default"/>
+      </w:rPr>
+    </w:lvl>
+    <w:lvl w:ilvl="4" w:tplc="08090003" w:tentative="1">
+      <w:start w:val="1"/>
+      <w:numFmt w:val="bullet"/>
+      <w:lvlText w:val="o"/>
+      <w:lvlJc w:val="left"/>
+      <w:pPr>
+        <w:ind w:left="3600" w:hanging="360"/>
+      </w:pPr>
+      <w:rPr>
+        <w:rFonts w:ascii="Courier New" w:hAnsi="Courier New" w:cs="Courier New" w:hint="default"/>
+      </w:rPr>
+    </w:lvl>
+    <w:lvl w:ilvl="5" w:tplc="08090005" w:tentative="1">
+      <w:start w:val="1"/>
+      <w:numFmt w:val="bullet"/>
+      <w:lvlText w:val=""/>
+      <w:lvlJc w:val="left"/>
+      <w:pPr>
+        <w:ind w:left="4320" w:hanging="360"/>
+      </w:pPr>
+      <w:rPr>
+        <w:rFonts w:ascii="Wingdings" w:hAnsi="Wingdings" w:hint="default"/>
+      </w:rPr>
+    </w:lvl>
+    <w:lvl w:ilvl="6" w:tplc="08090001" w:tentative="1">
+      <w:start w:val="1"/>
+      <w:numFmt w:val="bullet"/>
+      <w:lvlText w:val=""/>
+      <w:lvlJc w:val="left"/>
+      <w:pPr>
+        <w:ind w:left="5040" w:hanging="360"/>
+      </w:pPr>
+      <w:rPr>
+        <w:rFonts w:ascii="Symbol" w:hAnsi="Symbol" w:hint="default"/>
+      </w:rPr>
+    </w:lvl>
+    <w:lvl w:ilvl="7" w:tplc="08090003" w:tentative="1">
+      <w:start w:val="1"/>
+      <w:numFmt w:val="bullet"/>
+      <w:lvlText w:val="o"/>
+      <w:lvlJc w:val="left"/>
+      <w:pPr>
+        <w:ind w:left="5760" w:hanging="360"/>
+      </w:pPr>
+      <w:rPr>
+        <w:rFonts w:ascii="Courier New" w:hAnsi="Courier New" w:cs="Courier New" w:hint="default"/>
+      </w:rPr>
+    </w:lvl>
+    <w:lvl w:ilvl="8" w:tplc="08090005" w:tentative="1">
+      <w:start w:val="1"/>
+      <w:numFmt w:val="bullet"/>
+      <w:lvlText w:val=""/>
+      <w:lvlJc w:val="left"/>
+      <w:pPr>
+        <w:ind w:left="6480" w:hanging="360"/>
+      </w:pPr>
+      <w:rPr>
+        <w:rFonts w:ascii="Wingdings" w:hAnsi="Wingdings" w:hint="default"/>
+      </w:rPr>
+    </w:lvl>
+  </w:abstractNum>
   <w:num w:numId="1" w16cid:durableId="959334620">
+    <w:abstractNumId w:val="2"/>
+  </w:num>
+  <w:num w:numId="2" w16cid:durableId="1401487965">
+    <w:abstractNumId w:val="3"/>
+  </w:num>
+  <w:num w:numId="3" w16cid:durableId="430512093">
     <w:abstractNumId w:val="0"/>
   </w:num>
-  <w:num w:numId="2" w16cid:durableId="1401487965">
+  <w:num w:numId="4" w16cid:durableId="1410889518">
+    <w:abstractNumId w:val="4"/>
+  </w:num>
+  <w:num w:numId="5" w16cid:durableId="1319310808">
     <w:abstractNumId w:val="1"/>
   </w:num>
 </w:numbering>
@@ -1430,10 +2142,53 @@
       <w:szCs w:val="32"/>
     </w:rPr>
   </w:style>
+  <w:style w:type="paragraph" w:styleId="Heading2">
+    <w:name w:val="heading 2"/>
+    <w:basedOn w:val="Normal"/>
+    <w:next w:val="Normal"/>
+    <w:link w:val="Heading2Char"/>
+    <w:uiPriority w:val="9"/>
+    <w:unhideWhenUsed/>
+    <w:qFormat/>
+    <w:rsid w:val="00E762C3"/>
+    <w:pPr>
+      <w:keepNext/>
+      <w:keepLines/>
+      <w:spacing w:before="40" w:after="0"/>
+      <w:outlineLvl w:val="1"/>
+    </w:pPr>
+    <w:rPr>
+      <w:rFonts w:asciiTheme="majorHAnsi" w:eastAsiaTheme="majorEastAsia" w:hAnsiTheme="majorHAnsi" w:cstheme="majorBidi"/>
+      <w:color w:val="2F5496" w:themeColor="accent1" w:themeShade="BF"/>
+      <w:sz w:val="26"/>
+      <w:szCs w:val="26"/>
+    </w:rPr>
+  </w:style>
+  <w:style w:type="paragraph" w:styleId="Heading3">
+    <w:name w:val="heading 3"/>
+    <w:basedOn w:val="Normal"/>
+    <w:next w:val="Normal"/>
+    <w:link w:val="Heading3Char"/>
+    <w:uiPriority w:val="9"/>
+    <w:unhideWhenUsed/>
+    <w:qFormat/>
+    <w:rsid w:val="00E762C3"/>
+    <w:pPr>
+      <w:keepNext/>
+      <w:keepLines/>
+      <w:spacing w:before="40" w:after="0"/>
+      <w:outlineLvl w:val="2"/>
+    </w:pPr>
+    <w:rPr>
+      <w:rFonts w:asciiTheme="majorHAnsi" w:eastAsiaTheme="majorEastAsia" w:hAnsiTheme="majorHAnsi" w:cstheme="majorBidi"/>
+      <w:color w:val="1F3763" w:themeColor="accent1" w:themeShade="7F"/>
+      <w:sz w:val="24"/>
+      <w:szCs w:val="24"/>
+    </w:rPr>
+  </w:style>
   <w:style w:type="character" w:default="1" w:styleId="DefaultParagraphFont">
     <w:name w:val="Default Paragraph Font"/>
     <w:uiPriority w:val="1"/>
-    <w:semiHidden/>
     <w:unhideWhenUsed/>
   </w:style>
   <w:style w:type="table" w:default="1" w:styleId="TableNormal">
@@ -2061,6 +2816,59 @@
       <w:ind w:left="720"/>
       <w:contextualSpacing/>
     </w:pPr>
+  </w:style>
+  <w:style w:type="paragraph" w:styleId="TOCHeading">
+    <w:name w:val="TOC Heading"/>
+    <w:basedOn w:val="Heading1"/>
+    <w:next w:val="Normal"/>
+    <w:uiPriority w:val="39"/>
+    <w:unhideWhenUsed/>
+    <w:qFormat/>
+    <w:rsid w:val="00E762C3"/>
+    <w:pPr>
+      <w:outlineLvl w:val="9"/>
+    </w:pPr>
+    <w:rPr>
+      <w:lang w:val="en-US"/>
+    </w:rPr>
+  </w:style>
+  <w:style w:type="paragraph" w:styleId="TOC1">
+    <w:name w:val="toc 1"/>
+    <w:basedOn w:val="Normal"/>
+    <w:next w:val="Normal"/>
+    <w:autoRedefine/>
+    <w:uiPriority w:val="39"/>
+    <w:unhideWhenUsed/>
+    <w:rsid w:val="00E762C3"/>
+    <w:pPr>
+      <w:spacing w:after="100"/>
+    </w:pPr>
+  </w:style>
+  <w:style w:type="character" w:customStyle="1" w:styleId="Heading2Char">
+    <w:name w:val="Heading 2 Char"/>
+    <w:basedOn w:val="DefaultParagraphFont"/>
+    <w:link w:val="Heading2"/>
+    <w:uiPriority w:val="9"/>
+    <w:rsid w:val="00E762C3"/>
+    <w:rPr>
+      <w:rFonts w:asciiTheme="majorHAnsi" w:eastAsiaTheme="majorEastAsia" w:hAnsiTheme="majorHAnsi" w:cstheme="majorBidi"/>
+      <w:color w:val="2F5496" w:themeColor="accent1" w:themeShade="BF"/>
+      <w:sz w:val="26"/>
+      <w:szCs w:val="26"/>
+    </w:rPr>
+  </w:style>
+  <w:style w:type="character" w:customStyle="1" w:styleId="Heading3Char">
+    <w:name w:val="Heading 3 Char"/>
+    <w:basedOn w:val="DefaultParagraphFont"/>
+    <w:link w:val="Heading3"/>
+    <w:uiPriority w:val="9"/>
+    <w:rsid w:val="00E762C3"/>
+    <w:rPr>
+      <w:rFonts w:asciiTheme="majorHAnsi" w:eastAsiaTheme="majorEastAsia" w:hAnsiTheme="majorHAnsi" w:cstheme="majorBidi"/>
+      <w:color w:val="1F3763" w:themeColor="accent1" w:themeShade="7F"/>
+      <w:sz w:val="24"/>
+      <w:szCs w:val="24"/>
+    </w:rPr>
   </w:style>
 </w:styles>
 </file>
@@ -2358,4 +3166,16 @@
     </a:ext>
   </a:extLst>
 </a:theme>
+</file>
+
+<file path=customXml/item1.xml><?xml version="1.0" encoding="utf-8"?>
+<b:Sources xmlns:b="http://schemas.openxmlformats.org/officeDocument/2006/bibliography" xmlns="http://schemas.openxmlformats.org/officeDocument/2006/bibliography" SelectedStyle="\APASixthEditionOfficeOnline.xsl" StyleName="APA" Version="6"/>
+</file>
+
+<file path=customXml/itemProps1.xml><?xml version="1.0" encoding="utf-8"?>
+<ds:datastoreItem xmlns:ds="http://schemas.openxmlformats.org/officeDocument/2006/customXml" ds:itemID="{E4347459-DB85-45C2-B56B-BB9776F7BBEF}">
+  <ds:schemaRefs>
+    <ds:schemaRef ds:uri="http://schemas.openxmlformats.org/officeDocument/2006/bibliography"/>
+  </ds:schemaRefs>
+</ds:datastoreItem>
 </file>
</xml_diff>

<commit_message>
Add results to notebooks + notes document
</commit_message>
<xml_diff>
--- a/notes.docx
+++ b/notes.docx
@@ -4,6 +4,13 @@
   <w:body>
     <w:sdt>
       <w:sdtPr>
+        <w:rPr>
+          <w:rFonts w:asciiTheme="minorHAnsi" w:eastAsiaTheme="minorHAnsi" w:hAnsiTheme="minorHAnsi" w:cstheme="minorBidi"/>
+          <w:color w:val="auto"/>
+          <w:sz w:val="22"/>
+          <w:szCs w:val="22"/>
+          <w:lang w:val="en-GB"/>
+        </w:rPr>
         <w:id w:val="-1094939353"/>
         <w:docPartObj>
           <w:docPartGallery w:val="Table of Contents"/>
@@ -12,14 +19,9 @@
       </w:sdtPr>
       <w:sdtEndPr>
         <w:rPr>
-          <w:rFonts w:asciiTheme="minorHAnsi" w:eastAsiaTheme="minorHAnsi" w:hAnsiTheme="minorHAnsi" w:cstheme="minorBidi"/>
           <w:b/>
           <w:bCs/>
           <w:noProof/>
-          <w:color w:val="auto"/>
-          <w:sz w:val="22"/>
-          <w:szCs w:val="22"/>
-          <w:lang w:val="en-GB"/>
         </w:rPr>
       </w:sdtEndPr>
       <w:sdtContent>
@@ -256,35 +258,207 @@
         </w:p>
       </w:sdtContent>
     </w:sdt>
+    <w:p/>
     <w:p>
-      <w:pPr>
-        <w:rPr>
-          <w:rFonts w:asciiTheme="majorHAnsi" w:eastAsiaTheme="majorEastAsia" w:hAnsiTheme="majorHAnsi" w:cstheme="majorBidi"/>
-          <w:color w:val="2F5496" w:themeColor="accent1" w:themeShade="BF"/>
-          <w:sz w:val="32"/>
-          <w:szCs w:val="32"/>
-        </w:rPr>
-      </w:pPr>
       <w:r>
         <w:br w:type="page"/>
       </w:r>
     </w:p>
     <w:p>
       <w:pPr>
-        <w:rPr>
-          <w:rFonts w:asciiTheme="majorHAnsi" w:eastAsiaTheme="majorEastAsia" w:hAnsiTheme="majorHAnsi" w:cstheme="majorBidi"/>
-          <w:color w:val="2F5496" w:themeColor="accent1" w:themeShade="BF"/>
-          <w:sz w:val="32"/>
-          <w:szCs w:val="32"/>
-        </w:rPr>
-      </w:pPr>
+        <w:pStyle w:val="Heading1"/>
+      </w:pPr>
+      <w:r>
+        <w:lastRenderedPageBreak/>
+        <w:t>Model Configurations</w:t>
+      </w:r>
     </w:p>
     <w:p>
       <w:pPr>
+        <w:pStyle w:val="Heading2"/>
+      </w:pPr>
+      <w:proofErr w:type="spellStart"/>
+      <w:r>
+        <w:t>Erdos-Reyni</w:t>
+      </w:r>
+      <w:proofErr w:type="spellEnd"/>
+      <w:r>
+        <w:t xml:space="preserve"> Network</w:t>
+      </w:r>
+    </w:p>
+    <w:p>
+      <w:pPr>
+        <w:pStyle w:val="ListParagraph"/>
+        <w:numPr>
+          <w:ilvl w:val="0"/>
+          <w:numId w:val="8"/>
+        </w:numPr>
+      </w:pPr>
+      <w:r>
+        <w:t>Model to create random networks</w:t>
+      </w:r>
+    </w:p>
+    <w:p>
+      <w:pPr>
+        <w:pStyle w:val="ListParagraph"/>
+        <w:numPr>
+          <w:ilvl w:val="0"/>
+          <w:numId w:val="8"/>
+        </w:numPr>
+      </w:pPr>
+      <w:r>
+        <w:t>Distribution is binomial</w:t>
+      </w:r>
+    </w:p>
+    <w:p>
+      <w:pPr>
+        <w:ind w:left="360"/>
+      </w:pPr>
+      <w:r>
+        <w:drawing>
+          <wp:inline distT="0" distB="0" distL="0" distR="0" wp14:anchorId="4640658D" wp14:editId="6F7046EA">
+            <wp:extent cx="5731510" cy="3021330"/>
+            <wp:effectExtent l="0" t="0" r="2540" b="7620"/>
+            <wp:docPr id="3" name="Picture 3"/>
+            <wp:cNvGraphicFramePr>
+              <a:graphicFrameLocks xmlns:a="http://schemas.openxmlformats.org/drawingml/2006/main" noChangeAspect="1"/>
+            </wp:cNvGraphicFramePr>
+            <a:graphic xmlns:a="http://schemas.openxmlformats.org/drawingml/2006/main">
+              <a:graphicData uri="http://schemas.openxmlformats.org/drawingml/2006/picture">
+                <pic:pic xmlns:pic="http://schemas.openxmlformats.org/drawingml/2006/picture">
+                  <pic:nvPicPr>
+                    <pic:cNvPr id="1" name=""/>
+                    <pic:cNvPicPr/>
+                  </pic:nvPicPr>
+                  <pic:blipFill>
+                    <a:blip r:embed="rId6"/>
+                    <a:stretch>
+                      <a:fillRect/>
+                    </a:stretch>
+                  </pic:blipFill>
+                  <pic:spPr>
+                    <a:xfrm>
+                      <a:off x="0" y="0"/>
+                      <a:ext cx="5731510" cy="3021330"/>
+                    </a:xfrm>
+                    <a:prstGeom prst="rect">
+                      <a:avLst/>
+                    </a:prstGeom>
+                  </pic:spPr>
+                </pic:pic>
+              </a:graphicData>
+            </a:graphic>
+          </wp:inline>
+        </w:drawing>
+      </w:r>
+    </w:p>
+    <w:p>
+      <w:pPr>
+        <w:pStyle w:val="Heading2"/>
+      </w:pPr>
+      <w:proofErr w:type="spellStart"/>
+      <w:r>
+        <w:t>Barabasi</w:t>
+      </w:r>
+      <w:proofErr w:type="spellEnd"/>
+      <w:r>
+        <w:t>-Albert Network</w:t>
+      </w:r>
+    </w:p>
+    <w:p>
+      <w:pPr>
+        <w:pStyle w:val="ListParagraph"/>
+        <w:numPr>
+          <w:ilvl w:val="0"/>
+          <w:numId w:val="8"/>
+        </w:numPr>
+      </w:pPr>
+      <w:r>
+        <w:t>Model to create random, scale-free networks</w:t>
+      </w:r>
+    </w:p>
+    <w:p>
+      <w:pPr>
+        <w:pStyle w:val="ListParagraph"/>
+        <w:numPr>
+          <w:ilvl w:val="0"/>
+          <w:numId w:val="8"/>
+        </w:numPr>
+      </w:pPr>
+      <w:r>
+        <w:t>Uses preferential attachment</w:t>
+      </w:r>
+    </w:p>
+    <w:p>
+      <w:pPr>
+        <w:pStyle w:val="ListParagraph"/>
+        <w:numPr>
+          <w:ilvl w:val="0"/>
+          <w:numId w:val="8"/>
+        </w:numPr>
+      </w:pPr>
+      <w:r>
+        <w:t>Distribution follows a power-law</w:t>
+      </w:r>
+    </w:p>
+    <w:p>
+      <w:pPr>
+        <w:pStyle w:val="ListParagraph"/>
+      </w:pPr>
+    </w:p>
+    <w:p>
+      <w:pPr>
+        <w:pStyle w:val="ListParagraph"/>
+        <w:ind w:left="360"/>
+      </w:pPr>
+      <w:r>
+        <w:drawing>
+          <wp:inline distT="0" distB="0" distL="0" distR="0" wp14:anchorId="6FDEC505" wp14:editId="36C98D6D">
+            <wp:extent cx="5731510" cy="3157855"/>
+            <wp:effectExtent l="0" t="0" r="2540" b="4445"/>
+            <wp:docPr id="4" name="Picture 4"/>
+            <wp:cNvGraphicFramePr>
+              <a:graphicFrameLocks xmlns:a="http://schemas.openxmlformats.org/drawingml/2006/main" noChangeAspect="1"/>
+            </wp:cNvGraphicFramePr>
+            <a:graphic xmlns:a="http://schemas.openxmlformats.org/drawingml/2006/main">
+              <a:graphicData uri="http://schemas.openxmlformats.org/drawingml/2006/picture">
+                <pic:pic xmlns:pic="http://schemas.openxmlformats.org/drawingml/2006/picture">
+                  <pic:nvPicPr>
+                    <pic:cNvPr id="1" name=""/>
+                    <pic:cNvPicPr/>
+                  </pic:nvPicPr>
+                  <pic:blipFill>
+                    <a:blip r:embed="rId7"/>
+                    <a:stretch>
+                      <a:fillRect/>
+                    </a:stretch>
+                  </pic:blipFill>
+                  <pic:spPr>
+                    <a:xfrm>
+                      <a:off x="0" y="0"/>
+                      <a:ext cx="5731510" cy="3157855"/>
+                    </a:xfrm>
+                    <a:prstGeom prst="rect">
+                      <a:avLst/>
+                    </a:prstGeom>
+                  </pic:spPr>
+                </pic:pic>
+              </a:graphicData>
+            </a:graphic>
+          </wp:inline>
+        </w:drawing>
+      </w:r>
+      <w:r>
+        <w:br w:type="page"/>
+      </w:r>
+    </w:p>
+    <w:p>
+      <w:pPr>
         <w:pStyle w:val="Heading1"/>
       </w:pPr>
       <w:bookmarkStart w:id="0" w:name="_Toc127623082"/>
       <w:r>
+        <w:lastRenderedPageBreak/>
         <w:t>Age-bracket Information</w:t>
       </w:r>
       <w:bookmarkEnd w:id="0"/>
@@ -758,7 +932,7 @@
       <w:r>
         <w:t xml:space="preserve">Hospitalisation/Mortality rates: </w:t>
       </w:r>
-      <w:hyperlink r:id="rId6" w:history="1">
+      <w:hyperlink r:id="rId8" w:history="1">
         <w:r>
           <w:rPr>
             <w:rStyle w:val="Hyperlink"/>
@@ -771,7 +945,7 @@
       <w:r>
         <w:t xml:space="preserve">First data source for age distribution (UK): </w:t>
       </w:r>
-      <w:hyperlink r:id="rId7" w:history="1">
+      <w:hyperlink r:id="rId9" w:history="1">
         <w:r>
           <w:rPr>
             <w:rStyle w:val="Hyperlink"/>
@@ -784,7 +958,7 @@
       <w:r>
         <w:t xml:space="preserve">Second data source for age distribution (USA): </w:t>
       </w:r>
-      <w:hyperlink r:id="rId8" w:history="1">
+      <w:hyperlink r:id="rId10" w:history="1">
         <w:r>
           <w:rPr>
             <w:rStyle w:val="Hyperlink"/>
@@ -912,8 +1086,13 @@
           <w:numId w:val="3"/>
         </w:numPr>
       </w:pPr>
-      <w:r>
-        <w:t xml:space="preserve">Therefore end results will be </w:t>
+      <w:proofErr w:type="gramStart"/>
+      <w:r>
+        <w:t>Therefore</w:t>
+      </w:r>
+      <w:proofErr w:type="gramEnd"/>
+      <w:r>
+        <w:t xml:space="preserve"> end results will be </w:t>
       </w:r>
       <w:r>
         <w:rPr>
@@ -925,6 +1104,116 @@
     </w:p>
     <w:p>
       <w:pPr>
+        <w:pStyle w:val="Heading3"/>
+      </w:pPr>
+      <w:r>
+        <w:t xml:space="preserve">Section 1a – </w:t>
+      </w:r>
+      <w:proofErr w:type="spellStart"/>
+      <w:r>
+        <w:t>Erdos-Reyni</w:t>
+      </w:r>
+      <w:proofErr w:type="spellEnd"/>
+      <w:r>
+        <w:t xml:space="preserve"> Network</w:t>
+      </w:r>
+    </w:p>
+    <w:p>
+      <w:r>
+        <w:drawing>
+          <wp:inline distT="0" distB="0" distL="0" distR="0" wp14:anchorId="388E3E6E" wp14:editId="72C7D76B">
+            <wp:extent cx="3380865" cy="2219325"/>
+            <wp:effectExtent l="0" t="0" r="0" b="0"/>
+            <wp:docPr id="1" name="Picture 1"/>
+            <wp:cNvGraphicFramePr>
+              <a:graphicFrameLocks xmlns:a="http://schemas.openxmlformats.org/drawingml/2006/main" noChangeAspect="1"/>
+            </wp:cNvGraphicFramePr>
+            <a:graphic xmlns:a="http://schemas.openxmlformats.org/drawingml/2006/main">
+              <a:graphicData uri="http://schemas.openxmlformats.org/drawingml/2006/picture">
+                <pic:pic xmlns:pic="http://schemas.openxmlformats.org/drawingml/2006/picture">
+                  <pic:nvPicPr>
+                    <pic:cNvPr id="1" name=""/>
+                    <pic:cNvPicPr/>
+                  </pic:nvPicPr>
+                  <pic:blipFill>
+                    <a:blip r:embed="rId11"/>
+                    <a:stretch>
+                      <a:fillRect/>
+                    </a:stretch>
+                  </pic:blipFill>
+                  <pic:spPr>
+                    <a:xfrm>
+                      <a:off x="0" y="0"/>
+                      <a:ext cx="3434712" cy="2254672"/>
+                    </a:xfrm>
+                    <a:prstGeom prst="rect">
+                      <a:avLst/>
+                    </a:prstGeom>
+                  </pic:spPr>
+                </pic:pic>
+              </a:graphicData>
+            </a:graphic>
+          </wp:inline>
+        </w:drawing>
+      </w:r>
+    </w:p>
+    <w:p>
+      <w:pPr>
+        <w:pStyle w:val="Heading3"/>
+      </w:pPr>
+      <w:r>
+        <w:t xml:space="preserve">Section 1b – </w:t>
+      </w:r>
+      <w:proofErr w:type="spellStart"/>
+      <w:r>
+        <w:t>Barabasi</w:t>
+      </w:r>
+      <w:proofErr w:type="spellEnd"/>
+      <w:r>
+        <w:t>-Albert Network</w:t>
+      </w:r>
+    </w:p>
+    <w:p>
+      <w:r>
+        <w:drawing>
+          <wp:inline distT="0" distB="0" distL="0" distR="0" wp14:anchorId="6C095DC9" wp14:editId="17BB6D44">
+            <wp:extent cx="3424396" cy="2247900"/>
+            <wp:effectExtent l="0" t="0" r="5080" b="0"/>
+            <wp:docPr id="2" name="Picture 2"/>
+            <wp:cNvGraphicFramePr>
+              <a:graphicFrameLocks xmlns:a="http://schemas.openxmlformats.org/drawingml/2006/main" noChangeAspect="1"/>
+            </wp:cNvGraphicFramePr>
+            <a:graphic xmlns:a="http://schemas.openxmlformats.org/drawingml/2006/main">
+              <a:graphicData uri="http://schemas.openxmlformats.org/drawingml/2006/picture">
+                <pic:pic xmlns:pic="http://schemas.openxmlformats.org/drawingml/2006/picture">
+                  <pic:nvPicPr>
+                    <pic:cNvPr id="1" name=""/>
+                    <pic:cNvPicPr/>
+                  </pic:nvPicPr>
+                  <pic:blipFill>
+                    <a:blip r:embed="rId12"/>
+                    <a:stretch>
+                      <a:fillRect/>
+                    </a:stretch>
+                  </pic:blipFill>
+                  <pic:spPr>
+                    <a:xfrm>
+                      <a:off x="0" y="0"/>
+                      <a:ext cx="3434817" cy="2254741"/>
+                    </a:xfrm>
+                    <a:prstGeom prst="rect">
+                      <a:avLst/>
+                    </a:prstGeom>
+                  </pic:spPr>
+                </pic:pic>
+              </a:graphicData>
+            </a:graphic>
+          </wp:inline>
+        </w:drawing>
+      </w:r>
+    </w:p>
+    <w:p>
+      <w:pPr>
         <w:pStyle w:val="Heading2"/>
       </w:pPr>
       <w:r>
@@ -939,8 +1228,13 @@
           <w:numId w:val="4"/>
         </w:numPr>
       </w:pPr>
-      <w:r>
-        <w:t>Similar to previous, at t=0 vaccinate a portion of the population,</w:t>
+      <w:proofErr w:type="gramStart"/>
+      <w:r>
+        <w:t>Similar to</w:t>
+      </w:r>
+      <w:proofErr w:type="gramEnd"/>
+      <w:r>
+        <w:t xml:space="preserve"> previous, at t=0 vaccinate a portion of the population,</w:t>
       </w:r>
       <w:r>
         <w:rPr>
@@ -1038,13 +1332,23 @@
         </w:rPr>
         <w:t xml:space="preserve">This way we will again have </w:t>
       </w:r>
+      <w:proofErr w:type="gramStart"/>
       <w:r>
         <w:rPr>
           <w:rFonts w:cstheme="minorHAnsi"/>
           <w:b/>
           <w:bCs/>
         </w:rPr>
-        <w:t>2 line graphs</w:t>
+        <w:t>2 line</w:t>
+      </w:r>
+      <w:proofErr w:type="gramEnd"/>
+      <w:r>
+        <w:rPr>
+          <w:rFonts w:cstheme="minorHAnsi"/>
+          <w:b/>
+          <w:bCs/>
+        </w:rPr>
+        <w:t xml:space="preserve"> graphs</w:t>
       </w:r>
     </w:p>
     <w:p>
@@ -1089,7 +1393,7 @@
       <w:bookmarkEnd w:id="2"/>
     </w:p>
     <w:p>
-      <w:hyperlink r:id="rId9" w:anchor="Sec4" w:history="1">
+      <w:hyperlink r:id="rId13" w:anchor="Sec4" w:history="1">
         <w:r>
           <w:rPr>
             <w:rStyle w:val="Hyperlink"/>
@@ -1099,7 +1403,7 @@
       </w:hyperlink>
     </w:p>
     <w:p>
-      <w:hyperlink r:id="rId10" w:history="1">
+      <w:hyperlink r:id="rId14" w:history="1">
         <w:r>
           <w:rPr>
             <w:rStyle w:val="Hyperlink"/>
@@ -1109,7 +1413,7 @@
       </w:hyperlink>
     </w:p>
     <w:p>
-      <w:hyperlink r:id="rId11" w:history="1">
+      <w:hyperlink r:id="rId15" w:history="1">
         <w:r>
           <w:rPr>
             <w:rStyle w:val="Hyperlink"/>
@@ -1119,7 +1423,7 @@
       </w:hyperlink>
     </w:p>
     <w:p>
-      <w:hyperlink r:id="rId12" w:history="1">
+      <w:hyperlink r:id="rId16" w:history="1">
         <w:r>
           <w:rPr>
             <w:rStyle w:val="Hyperlink"/>
@@ -1142,6 +1446,118 @@
 <file path=word/numbering.xml><?xml version="1.0" encoding="utf-8"?>
 <w:numbering xmlns:wpc="http://schemas.microsoft.com/office/word/2010/wordprocessingCanvas" xmlns:cx="http://schemas.microsoft.com/office/drawing/2014/chartex" xmlns:cx1="http://schemas.microsoft.com/office/drawing/2015/9/8/chartex" xmlns:cx2="http://schemas.microsoft.com/office/drawing/2015/10/21/chartex" xmlns:cx3="http://schemas.microsoft.com/office/drawing/2016/5/9/chartex" xmlns:cx4="http://schemas.microsoft.com/office/drawing/2016/5/10/chartex" xmlns:cx5="http://schemas.microsoft.com/office/drawing/2016/5/11/chartex" xmlns:cx6="http://schemas.microsoft.com/office/drawing/2016/5/12/chartex" xmlns:cx7="http://schemas.microsoft.com/office/drawing/2016/5/13/chartex" xmlns:cx8="http://schemas.microsoft.com/office/drawing/2016/5/14/chartex" xmlns:mc="http://schemas.openxmlformats.org/markup-compatibility/2006" xmlns:aink="http://schemas.microsoft.com/office/drawing/2016/ink" xmlns:am3d="http://schemas.microsoft.com/office/drawing/2017/model3d" xmlns:o="urn:schemas-microsoft-com:office:office" xmlns:oel="http://schemas.microsoft.com/office/2019/extlst" xmlns:r="http://schemas.openxmlformats.org/officeDocument/2006/relationships" xmlns:m="http://schemas.openxmlformats.org/officeDocument/2006/math" xmlns:v="urn:schemas-microsoft-com:vml" xmlns:wp14="http://schemas.microsoft.com/office/word/2010/wordprocessingDrawing" xmlns:wp="http://schemas.openxmlformats.org/drawingml/2006/wordprocessingDrawing" xmlns:w10="urn:schemas-microsoft-com:office:word" xmlns:w="http://schemas.openxmlformats.org/wordprocessingml/2006/main" xmlns:w14="http://schemas.microsoft.com/office/word/2010/wordml" xmlns:w15="http://schemas.microsoft.com/office/word/2012/wordml" xmlns:w16cex="http://schemas.microsoft.com/office/word/2018/wordml/cex" xmlns:w16cid="http://schemas.microsoft.com/office/word/2016/wordml/cid" xmlns:w16="http://schemas.microsoft.com/office/word/2018/wordml" xmlns:w16sdtdh="http://schemas.microsoft.com/office/word/2020/wordml/sdtdatahash" xmlns:w16se="http://schemas.microsoft.com/office/word/2015/wordml/symex" xmlns:wpg="http://schemas.microsoft.com/office/word/2010/wordprocessingGroup" xmlns:wpi="http://schemas.microsoft.com/office/word/2010/wordprocessingInk" xmlns:wne="http://schemas.microsoft.com/office/word/2006/wordml" xmlns:wps="http://schemas.microsoft.com/office/word/2010/wordprocessingShape" mc:Ignorable="w14 w15 w16se w16cid w16 w16cex w16sdtdh wp14">
   <w:abstractNum w:abstractNumId="0" w15:restartNumberingAfterBreak="0">
+    <w:nsid w:val="10833763"/>
+    <w:multiLevelType w:val="hybridMultilevel"/>
+    <w:tmpl w:val="34BA53DE"/>
+    <w:lvl w:ilvl="0" w:tplc="8EB66628">
+      <w:numFmt w:val="bullet"/>
+      <w:lvlText w:val=""/>
+      <w:lvlJc w:val="left"/>
+      <w:pPr>
+        <w:ind w:left="1080" w:hanging="360"/>
+      </w:pPr>
+      <w:rPr>
+        <w:rFonts w:ascii="Symbol" w:eastAsiaTheme="majorEastAsia" w:hAnsi="Symbol" w:cstheme="majorBidi" w:hint="default"/>
+      </w:rPr>
+    </w:lvl>
+    <w:lvl w:ilvl="1" w:tplc="08090003" w:tentative="1">
+      <w:start w:val="1"/>
+      <w:numFmt w:val="bullet"/>
+      <w:lvlText w:val="o"/>
+      <w:lvlJc w:val="left"/>
+      <w:pPr>
+        <w:ind w:left="1800" w:hanging="360"/>
+      </w:pPr>
+      <w:rPr>
+        <w:rFonts w:ascii="Courier New" w:hAnsi="Courier New" w:cs="Courier New" w:hint="default"/>
+      </w:rPr>
+    </w:lvl>
+    <w:lvl w:ilvl="2" w:tplc="08090005" w:tentative="1">
+      <w:start w:val="1"/>
+      <w:numFmt w:val="bullet"/>
+      <w:lvlText w:val=""/>
+      <w:lvlJc w:val="left"/>
+      <w:pPr>
+        <w:ind w:left="2520" w:hanging="360"/>
+      </w:pPr>
+      <w:rPr>
+        <w:rFonts w:ascii="Wingdings" w:hAnsi="Wingdings" w:hint="default"/>
+      </w:rPr>
+    </w:lvl>
+    <w:lvl w:ilvl="3" w:tplc="08090001" w:tentative="1">
+      <w:start w:val="1"/>
+      <w:numFmt w:val="bullet"/>
+      <w:lvlText w:val=""/>
+      <w:lvlJc w:val="left"/>
+      <w:pPr>
+        <w:ind w:left="3240" w:hanging="360"/>
+      </w:pPr>
+      <w:rPr>
+        <w:rFonts w:ascii="Symbol" w:hAnsi="Symbol" w:hint="default"/>
+      </w:rPr>
+    </w:lvl>
+    <w:lvl w:ilvl="4" w:tplc="08090003" w:tentative="1">
+      <w:start w:val="1"/>
+      <w:numFmt w:val="bullet"/>
+      <w:lvlText w:val="o"/>
+      <w:lvlJc w:val="left"/>
+      <w:pPr>
+        <w:ind w:left="3960" w:hanging="360"/>
+      </w:pPr>
+      <w:rPr>
+        <w:rFonts w:ascii="Courier New" w:hAnsi="Courier New" w:cs="Courier New" w:hint="default"/>
+      </w:rPr>
+    </w:lvl>
+    <w:lvl w:ilvl="5" w:tplc="08090005" w:tentative="1">
+      <w:start w:val="1"/>
+      <w:numFmt w:val="bullet"/>
+      <w:lvlText w:val=""/>
+      <w:lvlJc w:val="left"/>
+      <w:pPr>
+        <w:ind w:left="4680" w:hanging="360"/>
+      </w:pPr>
+      <w:rPr>
+        <w:rFonts w:ascii="Wingdings" w:hAnsi="Wingdings" w:hint="default"/>
+      </w:rPr>
+    </w:lvl>
+    <w:lvl w:ilvl="6" w:tplc="08090001" w:tentative="1">
+      <w:start w:val="1"/>
+      <w:numFmt w:val="bullet"/>
+      <w:lvlText w:val=""/>
+      <w:lvlJc w:val="left"/>
+      <w:pPr>
+        <w:ind w:left="5400" w:hanging="360"/>
+      </w:pPr>
+      <w:rPr>
+        <w:rFonts w:ascii="Symbol" w:hAnsi="Symbol" w:hint="default"/>
+      </w:rPr>
+    </w:lvl>
+    <w:lvl w:ilvl="7" w:tplc="08090003" w:tentative="1">
+      <w:start w:val="1"/>
+      <w:numFmt w:val="bullet"/>
+      <w:lvlText w:val="o"/>
+      <w:lvlJc w:val="left"/>
+      <w:pPr>
+        <w:ind w:left="6120" w:hanging="360"/>
+      </w:pPr>
+      <w:rPr>
+        <w:rFonts w:ascii="Courier New" w:hAnsi="Courier New" w:cs="Courier New" w:hint="default"/>
+      </w:rPr>
+    </w:lvl>
+    <w:lvl w:ilvl="8" w:tplc="08090005" w:tentative="1">
+      <w:start w:val="1"/>
+      <w:numFmt w:val="bullet"/>
+      <w:lvlText w:val=""/>
+      <w:lvlJc w:val="left"/>
+      <w:pPr>
+        <w:ind w:left="6840" w:hanging="360"/>
+      </w:pPr>
+      <w:rPr>
+        <w:rFonts w:ascii="Wingdings" w:hAnsi="Wingdings" w:hint="default"/>
+      </w:rPr>
+    </w:lvl>
+  </w:abstractNum>
+  <w:abstractNum w:abstractNumId="1" w15:restartNumberingAfterBreak="0">
     <w:nsid w:val="20476F11"/>
     <w:multiLevelType w:val="hybridMultilevel"/>
     <w:tmpl w:val="070CA2F8"/>
@@ -1254,7 +1670,119 @@
       </w:rPr>
     </w:lvl>
   </w:abstractNum>
-  <w:abstractNum w:abstractNumId="1" w15:restartNumberingAfterBreak="0">
+  <w:abstractNum w:abstractNumId="2" w15:restartNumberingAfterBreak="0">
+    <w:nsid w:val="25AD1D21"/>
+    <w:multiLevelType w:val="hybridMultilevel"/>
+    <w:tmpl w:val="7F9CF506"/>
+    <w:lvl w:ilvl="0" w:tplc="8EB66628">
+      <w:numFmt w:val="bullet"/>
+      <w:lvlText w:val=""/>
+      <w:lvlJc w:val="left"/>
+      <w:pPr>
+        <w:ind w:left="720" w:hanging="360"/>
+      </w:pPr>
+      <w:rPr>
+        <w:rFonts w:ascii="Symbol" w:eastAsiaTheme="majorEastAsia" w:hAnsi="Symbol" w:cstheme="majorBidi" w:hint="default"/>
+      </w:rPr>
+    </w:lvl>
+    <w:lvl w:ilvl="1" w:tplc="08090003" w:tentative="1">
+      <w:start w:val="1"/>
+      <w:numFmt w:val="bullet"/>
+      <w:lvlText w:val="o"/>
+      <w:lvlJc w:val="left"/>
+      <w:pPr>
+        <w:ind w:left="1440" w:hanging="360"/>
+      </w:pPr>
+      <w:rPr>
+        <w:rFonts w:ascii="Courier New" w:hAnsi="Courier New" w:cs="Courier New" w:hint="default"/>
+      </w:rPr>
+    </w:lvl>
+    <w:lvl w:ilvl="2" w:tplc="08090005" w:tentative="1">
+      <w:start w:val="1"/>
+      <w:numFmt w:val="bullet"/>
+      <w:lvlText w:val=""/>
+      <w:lvlJc w:val="left"/>
+      <w:pPr>
+        <w:ind w:left="2160" w:hanging="360"/>
+      </w:pPr>
+      <w:rPr>
+        <w:rFonts w:ascii="Wingdings" w:hAnsi="Wingdings" w:hint="default"/>
+      </w:rPr>
+    </w:lvl>
+    <w:lvl w:ilvl="3" w:tplc="08090001" w:tentative="1">
+      <w:start w:val="1"/>
+      <w:numFmt w:val="bullet"/>
+      <w:lvlText w:val=""/>
+      <w:lvlJc w:val="left"/>
+      <w:pPr>
+        <w:ind w:left="2880" w:hanging="360"/>
+      </w:pPr>
+      <w:rPr>
+        <w:rFonts w:ascii="Symbol" w:hAnsi="Symbol" w:hint="default"/>
+      </w:rPr>
+    </w:lvl>
+    <w:lvl w:ilvl="4" w:tplc="08090003" w:tentative="1">
+      <w:start w:val="1"/>
+      <w:numFmt w:val="bullet"/>
+      <w:lvlText w:val="o"/>
+      <w:lvlJc w:val="left"/>
+      <w:pPr>
+        <w:ind w:left="3600" w:hanging="360"/>
+      </w:pPr>
+      <w:rPr>
+        <w:rFonts w:ascii="Courier New" w:hAnsi="Courier New" w:cs="Courier New" w:hint="default"/>
+      </w:rPr>
+    </w:lvl>
+    <w:lvl w:ilvl="5" w:tplc="08090005" w:tentative="1">
+      <w:start w:val="1"/>
+      <w:numFmt w:val="bullet"/>
+      <w:lvlText w:val=""/>
+      <w:lvlJc w:val="left"/>
+      <w:pPr>
+        <w:ind w:left="4320" w:hanging="360"/>
+      </w:pPr>
+      <w:rPr>
+        <w:rFonts w:ascii="Wingdings" w:hAnsi="Wingdings" w:hint="default"/>
+      </w:rPr>
+    </w:lvl>
+    <w:lvl w:ilvl="6" w:tplc="08090001" w:tentative="1">
+      <w:start w:val="1"/>
+      <w:numFmt w:val="bullet"/>
+      <w:lvlText w:val=""/>
+      <w:lvlJc w:val="left"/>
+      <w:pPr>
+        <w:ind w:left="5040" w:hanging="360"/>
+      </w:pPr>
+      <w:rPr>
+        <w:rFonts w:ascii="Symbol" w:hAnsi="Symbol" w:hint="default"/>
+      </w:rPr>
+    </w:lvl>
+    <w:lvl w:ilvl="7" w:tplc="08090003" w:tentative="1">
+      <w:start w:val="1"/>
+      <w:numFmt w:val="bullet"/>
+      <w:lvlText w:val="o"/>
+      <w:lvlJc w:val="left"/>
+      <w:pPr>
+        <w:ind w:left="5760" w:hanging="360"/>
+      </w:pPr>
+      <w:rPr>
+        <w:rFonts w:ascii="Courier New" w:hAnsi="Courier New" w:cs="Courier New" w:hint="default"/>
+      </w:rPr>
+    </w:lvl>
+    <w:lvl w:ilvl="8" w:tplc="08090005" w:tentative="1">
+      <w:start w:val="1"/>
+      <w:numFmt w:val="bullet"/>
+      <w:lvlText w:val=""/>
+      <w:lvlJc w:val="left"/>
+      <w:pPr>
+        <w:ind w:left="6480" w:hanging="360"/>
+      </w:pPr>
+      <w:rPr>
+        <w:rFonts w:ascii="Wingdings" w:hAnsi="Wingdings" w:hint="default"/>
+      </w:rPr>
+    </w:lvl>
+  </w:abstractNum>
+  <w:abstractNum w:abstractNumId="3" w15:restartNumberingAfterBreak="0">
     <w:nsid w:val="2A0654A4"/>
     <w:multiLevelType w:val="hybridMultilevel"/>
     <w:tmpl w:val="B05E8238"/>
@@ -1367,7 +1895,7 @@
       </w:rPr>
     </w:lvl>
   </w:abstractNum>
-  <w:abstractNum w:abstractNumId="2" w15:restartNumberingAfterBreak="0">
+  <w:abstractNum w:abstractNumId="4" w15:restartNumberingAfterBreak="0">
     <w:nsid w:val="34710AA2"/>
     <w:multiLevelType w:val="hybridMultilevel"/>
     <w:tmpl w:val="0D04A8AE"/>
@@ -1479,7 +2007,7 @@
       </w:rPr>
     </w:lvl>
   </w:abstractNum>
-  <w:abstractNum w:abstractNumId="3" w15:restartNumberingAfterBreak="0">
+  <w:abstractNum w:abstractNumId="5" w15:restartNumberingAfterBreak="0">
     <w:nsid w:val="38072269"/>
     <w:multiLevelType w:val="hybridMultilevel"/>
     <w:tmpl w:val="C848EE6E"/>
@@ -1591,7 +2119,7 @@
       </w:rPr>
     </w:lvl>
   </w:abstractNum>
-  <w:abstractNum w:abstractNumId="4" w15:restartNumberingAfterBreak="0">
+  <w:abstractNum w:abstractNumId="6" w15:restartNumberingAfterBreak="0">
     <w:nsid w:val="60915F26"/>
     <w:multiLevelType w:val="hybridMultilevel"/>
     <w:tmpl w:val="0E4CE32A"/>
@@ -1704,20 +2232,142 @@
       </w:rPr>
     </w:lvl>
   </w:abstractNum>
+  <w:abstractNum w:abstractNumId="7" w15:restartNumberingAfterBreak="0">
+    <w:nsid w:val="672306A6"/>
+    <w:multiLevelType w:val="hybridMultilevel"/>
+    <w:tmpl w:val="971EC3EC"/>
+    <w:lvl w:ilvl="0" w:tplc="08090001">
+      <w:start w:val="1"/>
+      <w:numFmt w:val="bullet"/>
+      <w:lvlText w:val=""/>
+      <w:lvlJc w:val="left"/>
+      <w:pPr>
+        <w:ind w:left="720" w:hanging="360"/>
+      </w:pPr>
+      <w:rPr>
+        <w:rFonts w:ascii="Symbol" w:hAnsi="Symbol" w:hint="default"/>
+      </w:rPr>
+    </w:lvl>
+    <w:lvl w:ilvl="1" w:tplc="08090003" w:tentative="1">
+      <w:start w:val="1"/>
+      <w:numFmt w:val="bullet"/>
+      <w:lvlText w:val="o"/>
+      <w:lvlJc w:val="left"/>
+      <w:pPr>
+        <w:ind w:left="1440" w:hanging="360"/>
+      </w:pPr>
+      <w:rPr>
+        <w:rFonts w:ascii="Courier New" w:hAnsi="Courier New" w:cs="Courier New" w:hint="default"/>
+      </w:rPr>
+    </w:lvl>
+    <w:lvl w:ilvl="2" w:tplc="08090005" w:tentative="1">
+      <w:start w:val="1"/>
+      <w:numFmt w:val="bullet"/>
+      <w:lvlText w:val=""/>
+      <w:lvlJc w:val="left"/>
+      <w:pPr>
+        <w:ind w:left="2160" w:hanging="360"/>
+      </w:pPr>
+      <w:rPr>
+        <w:rFonts w:ascii="Wingdings" w:hAnsi="Wingdings" w:hint="default"/>
+      </w:rPr>
+    </w:lvl>
+    <w:lvl w:ilvl="3" w:tplc="08090001" w:tentative="1">
+      <w:start w:val="1"/>
+      <w:numFmt w:val="bullet"/>
+      <w:lvlText w:val=""/>
+      <w:lvlJc w:val="left"/>
+      <w:pPr>
+        <w:ind w:left="2880" w:hanging="360"/>
+      </w:pPr>
+      <w:rPr>
+        <w:rFonts w:ascii="Symbol" w:hAnsi="Symbol" w:hint="default"/>
+      </w:rPr>
+    </w:lvl>
+    <w:lvl w:ilvl="4" w:tplc="08090003" w:tentative="1">
+      <w:start w:val="1"/>
+      <w:numFmt w:val="bullet"/>
+      <w:lvlText w:val="o"/>
+      <w:lvlJc w:val="left"/>
+      <w:pPr>
+        <w:ind w:left="3600" w:hanging="360"/>
+      </w:pPr>
+      <w:rPr>
+        <w:rFonts w:ascii="Courier New" w:hAnsi="Courier New" w:cs="Courier New" w:hint="default"/>
+      </w:rPr>
+    </w:lvl>
+    <w:lvl w:ilvl="5" w:tplc="08090005" w:tentative="1">
+      <w:start w:val="1"/>
+      <w:numFmt w:val="bullet"/>
+      <w:lvlText w:val=""/>
+      <w:lvlJc w:val="left"/>
+      <w:pPr>
+        <w:ind w:left="4320" w:hanging="360"/>
+      </w:pPr>
+      <w:rPr>
+        <w:rFonts w:ascii="Wingdings" w:hAnsi="Wingdings" w:hint="default"/>
+      </w:rPr>
+    </w:lvl>
+    <w:lvl w:ilvl="6" w:tplc="08090001" w:tentative="1">
+      <w:start w:val="1"/>
+      <w:numFmt w:val="bullet"/>
+      <w:lvlText w:val=""/>
+      <w:lvlJc w:val="left"/>
+      <w:pPr>
+        <w:ind w:left="5040" w:hanging="360"/>
+      </w:pPr>
+      <w:rPr>
+        <w:rFonts w:ascii="Symbol" w:hAnsi="Symbol" w:hint="default"/>
+      </w:rPr>
+    </w:lvl>
+    <w:lvl w:ilvl="7" w:tplc="08090003" w:tentative="1">
+      <w:start w:val="1"/>
+      <w:numFmt w:val="bullet"/>
+      <w:lvlText w:val="o"/>
+      <w:lvlJc w:val="left"/>
+      <w:pPr>
+        <w:ind w:left="5760" w:hanging="360"/>
+      </w:pPr>
+      <w:rPr>
+        <w:rFonts w:ascii="Courier New" w:hAnsi="Courier New" w:cs="Courier New" w:hint="default"/>
+      </w:rPr>
+    </w:lvl>
+    <w:lvl w:ilvl="8" w:tplc="08090005" w:tentative="1">
+      <w:start w:val="1"/>
+      <w:numFmt w:val="bullet"/>
+      <w:lvlText w:val=""/>
+      <w:lvlJc w:val="left"/>
+      <w:pPr>
+        <w:ind w:left="6480" w:hanging="360"/>
+      </w:pPr>
+      <w:rPr>
+        <w:rFonts w:ascii="Wingdings" w:hAnsi="Wingdings" w:hint="default"/>
+      </w:rPr>
+    </w:lvl>
+  </w:abstractNum>
   <w:num w:numId="1" w16cid:durableId="959334620">
+    <w:abstractNumId w:val="4"/>
+  </w:num>
+  <w:num w:numId="2" w16cid:durableId="1401487965">
+    <w:abstractNumId w:val="5"/>
+  </w:num>
+  <w:num w:numId="3" w16cid:durableId="430512093">
+    <w:abstractNumId w:val="1"/>
+  </w:num>
+  <w:num w:numId="4" w16cid:durableId="1410889518">
+    <w:abstractNumId w:val="6"/>
+  </w:num>
+  <w:num w:numId="5" w16cid:durableId="1319310808">
+    <w:abstractNumId w:val="3"/>
+  </w:num>
+  <w:num w:numId="6" w16cid:durableId="669140137">
     <w:abstractNumId w:val="2"/>
   </w:num>
-  <w:num w:numId="2" w16cid:durableId="1401487965">
-    <w:abstractNumId w:val="3"/>
-  </w:num>
-  <w:num w:numId="3" w16cid:durableId="430512093">
+  <w:num w:numId="7" w16cid:durableId="1880818104">
     <w:abstractNumId w:val="0"/>
   </w:num>
-  <w:num w:numId="4" w16cid:durableId="1410889518">
-    <w:abstractNumId w:val="4"/>
-  </w:num>
-  <w:num w:numId="5" w16cid:durableId="1319310808">
-    <w:abstractNumId w:val="1"/>
+  <w:num w:numId="8" w16cid:durableId="889725172">
+    <w:abstractNumId w:val="7"/>
   </w:num>
 </w:numbering>
 </file>
@@ -2189,6 +2839,7 @@
   <w:style w:type="character" w:default="1" w:styleId="DefaultParagraphFont">
     <w:name w:val="Default Paragraph Font"/>
     <w:uiPriority w:val="1"/>
+    <w:semiHidden/>
     <w:unhideWhenUsed/>
   </w:style>
   <w:style w:type="table" w:default="1" w:styleId="TableNormal">

</xml_diff>

<commit_message>
Results for 1a/1b/2a/2b, seem drastic?
</commit_message>
<xml_diff>
--- a/notes.docx
+++ b/notes.docx
@@ -299,13 +299,8 @@
       <w:pPr>
         <w:pStyle w:val="Heading2"/>
       </w:pPr>
-      <w:proofErr w:type="spellStart"/>
-      <w:r>
-        <w:t>Erdos-Reyni</w:t>
-      </w:r>
-      <w:proofErr w:type="spellEnd"/>
-      <w:r>
-        <w:t xml:space="preserve"> Network</w:t>
+      <w:r>
+        <w:t>Erdos-Reyni Network</w:t>
       </w:r>
     </w:p>
     <w:p>
@@ -337,14 +332,11 @@
         <w:ind w:left="360"/>
       </w:pPr>
       <w:r>
-        <w:rPr>
-          <w:noProof/>
-        </w:rPr>
         <w:drawing>
-          <wp:inline distT="0" distB="0" distL="0" distR="0" wp14:anchorId="4640658D" wp14:editId="6F7046EA">
+          <wp:inline distT="0" distB="0" distL="0" distR="0" wp14:anchorId="4AEE8C21" wp14:editId="5E150272">
             <wp:extent cx="5731510" cy="3021330"/>
             <wp:effectExtent l="0" t="0" r="2540" b="7620"/>
-            <wp:docPr id="3" name="Picture 3"/>
+            <wp:docPr id="5" name="Picture 5"/>
             <wp:cNvGraphicFramePr>
               <a:graphicFrameLocks xmlns:a="http://schemas.openxmlformats.org/drawingml/2006/main" noChangeAspect="1"/>
             </wp:cNvGraphicFramePr>
@@ -381,13 +373,8 @@
       <w:pPr>
         <w:pStyle w:val="Heading2"/>
       </w:pPr>
-      <w:proofErr w:type="spellStart"/>
-      <w:r>
-        <w:t>Barabasi</w:t>
-      </w:r>
-      <w:proofErr w:type="spellEnd"/>
-      <w:r>
-        <w:t>-Albert Network</w:t>
+      <w:r>
+        <w:t>Barabasi-Albert Network</w:t>
       </w:r>
     </w:p>
     <w:p>
@@ -437,14 +424,11 @@
         <w:ind w:left="360"/>
       </w:pPr>
       <w:r>
-        <w:rPr>
-          <w:noProof/>
-        </w:rPr>
         <w:drawing>
-          <wp:inline distT="0" distB="0" distL="0" distR="0" wp14:anchorId="6FDEC505" wp14:editId="36C98D6D">
+          <wp:inline distT="0" distB="0" distL="0" distR="0" wp14:anchorId="679F7979" wp14:editId="3FD4A9E9">
             <wp:extent cx="5731510" cy="3157855"/>
             <wp:effectExtent l="0" t="0" r="2540" b="4445"/>
-            <wp:docPr id="4" name="Picture 4"/>
+            <wp:docPr id="6" name="Picture 6"/>
             <wp:cNvGraphicFramePr>
               <a:graphicFrameLocks xmlns:a="http://schemas.openxmlformats.org/drawingml/2006/main" noChangeAspect="1"/>
             </wp:cNvGraphicFramePr>
@@ -1135,15 +1119,7 @@
         <w:pStyle w:val="Heading3"/>
       </w:pPr>
       <w:r>
-        <w:t xml:space="preserve">Section 1a – </w:t>
-      </w:r>
-      <w:proofErr w:type="spellStart"/>
-      <w:r>
-        <w:t>Erdos-Reyni</w:t>
-      </w:r>
-      <w:proofErr w:type="spellEnd"/>
-      <w:r>
-        <w:t xml:space="preserve"> Network</w:t>
+        <w:t>Section 1a – Erdos-Reyni Network</w:t>
       </w:r>
     </w:p>
     <w:p>
@@ -1193,15 +1169,7 @@
         <w:pStyle w:val="Heading3"/>
       </w:pPr>
       <w:r>
-        <w:t xml:space="preserve">Section 1b – </w:t>
-      </w:r>
-      <w:proofErr w:type="spellStart"/>
-      <w:r>
-        <w:t>Barabasi</w:t>
-      </w:r>
-      <w:proofErr w:type="spellEnd"/>
-      <w:r>
-        <w:t>-Albert Network</w:t>
+        <w:t>Section 1b – Barabasi-Albert Network</w:t>
       </w:r>
     </w:p>
     <w:p>

</xml_diff>

<commit_message>
Update Nodes and reverse POM changes
</commit_message>
<xml_diff>
--- a/notes.docx
+++ b/notes.docx
@@ -62,7 +62,9 @@
               <w:tab w:val="right" w:leader="dot" w:pos="9016"/>
             </w:tabs>
             <w:rPr>
+              <w:rFonts w:eastAsiaTheme="minorEastAsia"/>
               <w:noProof/>
+              <w:lang w:eastAsia="en-GB"/>
             </w:rPr>
           </w:pPr>
           <w:r>
@@ -74,13 +76,13 @@
           <w:r>
             <w:fldChar w:fldCharType="separate"/>
           </w:r>
-          <w:hyperlink w:anchor="_Toc127623082" w:history="1">
+          <w:hyperlink w:anchor="_Toc128312464" w:history="1">
             <w:r>
               <w:rPr>
                 <w:rStyle w:val="Hyperlink"/>
                 <w:noProof/>
               </w:rPr>
-              <w:t>Age-bracket Information</w:t>
+              <w:t>Model Configurations</w:t>
             </w:r>
             <w:r>
               <w:rPr>
@@ -101,7 +103,143 @@
                 <w:noProof/>
                 <w:webHidden/>
               </w:rPr>
-              <w:instrText xml:space="preserve"> PAGEREF _Toc127623082 \h </w:instrText>
+              <w:instrText xml:space="preserve"> PAGEREF _Toc128312464 \h </w:instrText>
+            </w:r>
+            <w:r>
+              <w:rPr>
+                <w:noProof/>
+                <w:webHidden/>
+              </w:rPr>
+            </w:r>
+            <w:r>
+              <w:rPr>
+                <w:noProof/>
+                <w:webHidden/>
+              </w:rPr>
+              <w:fldChar w:fldCharType="separate"/>
+            </w:r>
+            <w:r>
+              <w:rPr>
+                <w:noProof/>
+                <w:webHidden/>
+              </w:rPr>
+              <w:t>2</w:t>
+            </w:r>
+            <w:r>
+              <w:rPr>
+                <w:noProof/>
+                <w:webHidden/>
+              </w:rPr>
+              <w:fldChar w:fldCharType="end"/>
+            </w:r>
+          </w:hyperlink>
+        </w:p>
+        <w:p>
+          <w:pPr>
+            <w:pStyle w:val="TOC2"/>
+            <w:tabs>
+              <w:tab w:val="right" w:leader="dot" w:pos="9016"/>
+            </w:tabs>
+            <w:rPr>
+              <w:noProof/>
+            </w:rPr>
+          </w:pPr>
+          <w:hyperlink w:anchor="_Toc128312465" w:history="1">
+            <w:r>
+              <w:rPr>
+                <w:rStyle w:val="Hyperlink"/>
+                <w:noProof/>
+              </w:rPr>
+              <w:t>Erdos-Reyni Network</w:t>
+            </w:r>
+            <w:r>
+              <w:rPr>
+                <w:noProof/>
+                <w:webHidden/>
+              </w:rPr>
+              <w:tab/>
+            </w:r>
+            <w:r>
+              <w:rPr>
+                <w:noProof/>
+                <w:webHidden/>
+              </w:rPr>
+              <w:fldChar w:fldCharType="begin"/>
+            </w:r>
+            <w:r>
+              <w:rPr>
+                <w:noProof/>
+                <w:webHidden/>
+              </w:rPr>
+              <w:instrText xml:space="preserve"> PAGEREF _Toc128312465 \h </w:instrText>
+            </w:r>
+            <w:r>
+              <w:rPr>
+                <w:noProof/>
+                <w:webHidden/>
+              </w:rPr>
+            </w:r>
+            <w:r>
+              <w:rPr>
+                <w:noProof/>
+                <w:webHidden/>
+              </w:rPr>
+              <w:fldChar w:fldCharType="separate"/>
+            </w:r>
+            <w:r>
+              <w:rPr>
+                <w:noProof/>
+                <w:webHidden/>
+              </w:rPr>
+              <w:t>2</w:t>
+            </w:r>
+            <w:r>
+              <w:rPr>
+                <w:noProof/>
+                <w:webHidden/>
+              </w:rPr>
+              <w:fldChar w:fldCharType="end"/>
+            </w:r>
+          </w:hyperlink>
+        </w:p>
+        <w:p>
+          <w:pPr>
+            <w:pStyle w:val="TOC2"/>
+            <w:tabs>
+              <w:tab w:val="right" w:leader="dot" w:pos="9016"/>
+            </w:tabs>
+            <w:rPr>
+              <w:noProof/>
+            </w:rPr>
+          </w:pPr>
+          <w:hyperlink w:anchor="_Toc128312466" w:history="1">
+            <w:r>
+              <w:rPr>
+                <w:rStyle w:val="Hyperlink"/>
+                <w:noProof/>
+              </w:rPr>
+              <w:t>Barabasi-Albert Network</w:t>
+            </w:r>
+            <w:r>
+              <w:rPr>
+                <w:noProof/>
+                <w:webHidden/>
+              </w:rPr>
+              <w:tab/>
+            </w:r>
+            <w:r>
+              <w:rPr>
+                <w:noProof/>
+                <w:webHidden/>
+              </w:rPr>
+              <w:fldChar w:fldCharType="begin"/>
+            </w:r>
+            <w:r>
+              <w:rPr>
+                <w:noProof/>
+                <w:webHidden/>
+              </w:rPr>
+              <w:instrText xml:space="preserve"> PAGEREF _Toc128312466 \h </w:instrText>
             </w:r>
             <w:r>
               <w:rPr>
@@ -139,16 +277,18 @@
               <w:tab w:val="right" w:leader="dot" w:pos="9016"/>
             </w:tabs>
             <w:rPr>
+              <w:rFonts w:eastAsiaTheme="minorEastAsia"/>
               <w:noProof/>
+              <w:lang w:eastAsia="en-GB"/>
             </w:rPr>
           </w:pPr>
-          <w:hyperlink w:anchor="_Toc127623083" w:history="1">
+          <w:hyperlink w:anchor="_Toc128312467" w:history="1">
             <w:r>
               <w:rPr>
                 <w:rStyle w:val="Hyperlink"/>
                 <w:noProof/>
               </w:rPr>
-              <w:t>Results Methodology</w:t>
+              <w:t>Age-bracket Information</w:t>
             </w:r>
             <w:r>
               <w:rPr>
@@ -169,7 +309,7 @@
                 <w:noProof/>
                 <w:webHidden/>
               </w:rPr>
-              <w:instrText xml:space="preserve"> PAGEREF _Toc127623083 \h </w:instrText>
+              <w:instrText xml:space="preserve"> PAGEREF _Toc128312467 \h </w:instrText>
             </w:r>
             <w:r>
               <w:rPr>
@@ -207,15 +347,359 @@
               <w:tab w:val="right" w:leader="dot" w:pos="9016"/>
             </w:tabs>
             <w:rPr>
+              <w:rFonts w:eastAsiaTheme="minorEastAsia"/>
+              <w:noProof/>
+              <w:lang w:eastAsia="en-GB"/>
+            </w:rPr>
+          </w:pPr>
+          <w:hyperlink w:anchor="_Toc128312468" w:history="1">
+            <w:r>
+              <w:rPr>
+                <w:rStyle w:val="Hyperlink"/>
+                <w:noProof/>
+              </w:rPr>
+              <w:t>Results Methodology</w:t>
+            </w:r>
+            <w:r>
+              <w:rPr>
+                <w:noProof/>
+                <w:webHidden/>
+              </w:rPr>
+              <w:tab/>
+            </w:r>
+            <w:r>
+              <w:rPr>
+                <w:noProof/>
+                <w:webHidden/>
+              </w:rPr>
+              <w:fldChar w:fldCharType="begin"/>
+            </w:r>
+            <w:r>
+              <w:rPr>
+                <w:noProof/>
+                <w:webHidden/>
+              </w:rPr>
+              <w:instrText xml:space="preserve"> PAGEREF _Toc128312468 \h </w:instrText>
+            </w:r>
+            <w:r>
+              <w:rPr>
+                <w:noProof/>
+                <w:webHidden/>
+              </w:rPr>
+            </w:r>
+            <w:r>
+              <w:rPr>
+                <w:noProof/>
+                <w:webHidden/>
+              </w:rPr>
+              <w:fldChar w:fldCharType="separate"/>
+            </w:r>
+            <w:r>
+              <w:rPr>
+                <w:noProof/>
+                <w:webHidden/>
+              </w:rPr>
+              <w:t>4</w:t>
+            </w:r>
+            <w:r>
+              <w:rPr>
+                <w:noProof/>
+                <w:webHidden/>
+              </w:rPr>
+              <w:fldChar w:fldCharType="end"/>
+            </w:r>
+          </w:hyperlink>
+        </w:p>
+        <w:p>
+          <w:pPr>
+            <w:pStyle w:val="TOC2"/>
+            <w:tabs>
+              <w:tab w:val="right" w:leader="dot" w:pos="9016"/>
+            </w:tabs>
+            <w:rPr>
               <w:noProof/>
             </w:rPr>
           </w:pPr>
-          <w:hyperlink w:anchor="_Toc127623084" w:history="1">
+          <w:hyperlink w:anchor="_Toc128312469" w:history="1">
             <w:r>
               <w:rPr>
                 <w:rStyle w:val="Hyperlink"/>
                 <w:noProof/>
               </w:rPr>
+              <w:t>Section 1 – Random Initial Vaccination</w:t>
+            </w:r>
+            <w:r>
+              <w:rPr>
+                <w:noProof/>
+                <w:webHidden/>
+              </w:rPr>
+              <w:tab/>
+            </w:r>
+            <w:r>
+              <w:rPr>
+                <w:noProof/>
+                <w:webHidden/>
+              </w:rPr>
+              <w:fldChar w:fldCharType="begin"/>
+            </w:r>
+            <w:r>
+              <w:rPr>
+                <w:noProof/>
+                <w:webHidden/>
+              </w:rPr>
+              <w:instrText xml:space="preserve"> PAGEREF _Toc128312469 \h </w:instrText>
+            </w:r>
+            <w:r>
+              <w:rPr>
+                <w:noProof/>
+                <w:webHidden/>
+              </w:rPr>
+            </w:r>
+            <w:r>
+              <w:rPr>
+                <w:noProof/>
+                <w:webHidden/>
+              </w:rPr>
+              <w:fldChar w:fldCharType="separate"/>
+            </w:r>
+            <w:r>
+              <w:rPr>
+                <w:noProof/>
+                <w:webHidden/>
+              </w:rPr>
+              <w:t>4</w:t>
+            </w:r>
+            <w:r>
+              <w:rPr>
+                <w:noProof/>
+                <w:webHidden/>
+              </w:rPr>
+              <w:fldChar w:fldCharType="end"/>
+            </w:r>
+          </w:hyperlink>
+        </w:p>
+        <w:p>
+          <w:pPr>
+            <w:pStyle w:val="TOC3"/>
+            <w:tabs>
+              <w:tab w:val="right" w:leader="dot" w:pos="9016"/>
+            </w:tabs>
+            <w:rPr>
+              <w:noProof/>
+            </w:rPr>
+          </w:pPr>
+          <w:hyperlink w:anchor="_Toc128312470" w:history="1">
+            <w:r>
+              <w:rPr>
+                <w:rStyle w:val="Hyperlink"/>
+                <w:noProof/>
+              </w:rPr>
+              <w:t>Section 1a – Erdos-Reyni Network</w:t>
+            </w:r>
+            <w:r>
+              <w:rPr>
+                <w:noProof/>
+                <w:webHidden/>
+              </w:rPr>
+              <w:tab/>
+            </w:r>
+            <w:r>
+              <w:rPr>
+                <w:noProof/>
+                <w:webHidden/>
+              </w:rPr>
+              <w:fldChar w:fldCharType="begin"/>
+            </w:r>
+            <w:r>
+              <w:rPr>
+                <w:noProof/>
+                <w:webHidden/>
+              </w:rPr>
+              <w:instrText xml:space="preserve"> PAGEREF _Toc128312470 \h </w:instrText>
+            </w:r>
+            <w:r>
+              <w:rPr>
+                <w:noProof/>
+                <w:webHidden/>
+              </w:rPr>
+            </w:r>
+            <w:r>
+              <w:rPr>
+                <w:noProof/>
+                <w:webHidden/>
+              </w:rPr>
+              <w:fldChar w:fldCharType="separate"/>
+            </w:r>
+            <w:r>
+              <w:rPr>
+                <w:noProof/>
+                <w:webHidden/>
+              </w:rPr>
+              <w:t>4</w:t>
+            </w:r>
+            <w:r>
+              <w:rPr>
+                <w:noProof/>
+                <w:webHidden/>
+              </w:rPr>
+              <w:fldChar w:fldCharType="end"/>
+            </w:r>
+          </w:hyperlink>
+        </w:p>
+        <w:p>
+          <w:pPr>
+            <w:pStyle w:val="TOC3"/>
+            <w:tabs>
+              <w:tab w:val="right" w:leader="dot" w:pos="9016"/>
+            </w:tabs>
+            <w:rPr>
+              <w:noProof/>
+            </w:rPr>
+          </w:pPr>
+          <w:hyperlink w:anchor="_Toc128312471" w:history="1">
+            <w:r>
+              <w:rPr>
+                <w:rStyle w:val="Hyperlink"/>
+                <w:noProof/>
+              </w:rPr>
+              <w:t>Section 1b – Barabasi-Albert Network</w:t>
+            </w:r>
+            <w:r>
+              <w:rPr>
+                <w:noProof/>
+                <w:webHidden/>
+              </w:rPr>
+              <w:tab/>
+            </w:r>
+            <w:r>
+              <w:rPr>
+                <w:noProof/>
+                <w:webHidden/>
+              </w:rPr>
+              <w:fldChar w:fldCharType="begin"/>
+            </w:r>
+            <w:r>
+              <w:rPr>
+                <w:noProof/>
+                <w:webHidden/>
+              </w:rPr>
+              <w:instrText xml:space="preserve"> PAGEREF _Toc128312471 \h </w:instrText>
+            </w:r>
+            <w:r>
+              <w:rPr>
+                <w:noProof/>
+                <w:webHidden/>
+              </w:rPr>
+            </w:r>
+            <w:r>
+              <w:rPr>
+                <w:noProof/>
+                <w:webHidden/>
+              </w:rPr>
+              <w:fldChar w:fldCharType="separate"/>
+            </w:r>
+            <w:r>
+              <w:rPr>
+                <w:noProof/>
+                <w:webHidden/>
+              </w:rPr>
+              <w:t>4</w:t>
+            </w:r>
+            <w:r>
+              <w:rPr>
+                <w:noProof/>
+                <w:webHidden/>
+              </w:rPr>
+              <w:fldChar w:fldCharType="end"/>
+            </w:r>
+          </w:hyperlink>
+        </w:p>
+        <w:p>
+          <w:pPr>
+            <w:pStyle w:val="TOC2"/>
+            <w:tabs>
+              <w:tab w:val="right" w:leader="dot" w:pos="9016"/>
+            </w:tabs>
+            <w:rPr>
+              <w:noProof/>
+            </w:rPr>
+          </w:pPr>
+          <w:hyperlink w:anchor="_Toc128312472" w:history="1">
+            <w:r>
+              <w:rPr>
+                <w:rStyle w:val="Hyperlink"/>
+                <w:noProof/>
+              </w:rPr>
+              <w:t>Section 2 – Degree Correlated Initial Vaccination</w:t>
+            </w:r>
+            <w:r>
+              <w:rPr>
+                <w:noProof/>
+                <w:webHidden/>
+              </w:rPr>
+              <w:tab/>
+            </w:r>
+            <w:r>
+              <w:rPr>
+                <w:noProof/>
+                <w:webHidden/>
+              </w:rPr>
+              <w:fldChar w:fldCharType="begin"/>
+            </w:r>
+            <w:r>
+              <w:rPr>
+                <w:noProof/>
+                <w:webHidden/>
+              </w:rPr>
+              <w:instrText xml:space="preserve"> PAGEREF _Toc128312472 \h </w:instrText>
+            </w:r>
+            <w:r>
+              <w:rPr>
+                <w:noProof/>
+                <w:webHidden/>
+              </w:rPr>
+            </w:r>
+            <w:r>
+              <w:rPr>
+                <w:noProof/>
+                <w:webHidden/>
+              </w:rPr>
+              <w:fldChar w:fldCharType="separate"/>
+            </w:r>
+            <w:r>
+              <w:rPr>
+                <w:noProof/>
+                <w:webHidden/>
+              </w:rPr>
+              <w:t>4</w:t>
+            </w:r>
+            <w:r>
+              <w:rPr>
+                <w:noProof/>
+                <w:webHidden/>
+              </w:rPr>
+              <w:fldChar w:fldCharType="end"/>
+            </w:r>
+          </w:hyperlink>
+        </w:p>
+        <w:p>
+          <w:pPr>
+            <w:pStyle w:val="TOC1"/>
+            <w:tabs>
+              <w:tab w:val="right" w:leader="dot" w:pos="9016"/>
+            </w:tabs>
+            <w:rPr>
+              <w:rFonts w:eastAsiaTheme="minorEastAsia"/>
+              <w:noProof/>
+              <w:lang w:eastAsia="en-GB"/>
+            </w:rPr>
+          </w:pPr>
+          <w:hyperlink w:anchor="_Toc128312473" w:history="1">
+            <w:r>
+              <w:rPr>
+                <w:rStyle w:val="Hyperlink"/>
+                <w:noProof/>
+              </w:rPr>
               <w:t>Literature Review – Additional Papers</w:t>
             </w:r>
             <w:r>
@@ -237,7 +721,7 @@
                 <w:noProof/>
                 <w:webHidden/>
               </w:rPr>
-              <w:instrText xml:space="preserve"> PAGEREF _Toc127623084 \h </w:instrText>
+              <w:instrText xml:space="preserve"> PAGEREF _Toc128312473 \h </w:instrText>
             </w:r>
             <w:r>
               <w:rPr>
@@ -257,7 +741,7 @@
                 <w:noProof/>
                 <w:webHidden/>
               </w:rPr>
-              <w:t>4</w:t>
+              <w:t>5</w:t>
             </w:r>
             <w:r>
               <w:rPr>
@@ -290,18 +774,22 @@
       <w:pPr>
         <w:pStyle w:val="Heading1"/>
       </w:pPr>
+      <w:bookmarkStart w:id="0" w:name="_Toc128312464"/>
       <w:r>
         <w:lastRenderedPageBreak/>
         <w:t>Model Configurations</w:t>
       </w:r>
+      <w:bookmarkEnd w:id="0"/>
     </w:p>
     <w:p>
       <w:pPr>
         <w:pStyle w:val="Heading2"/>
       </w:pPr>
+      <w:bookmarkStart w:id="1" w:name="_Toc128312465"/>
       <w:r>
         <w:t>Erdos-Reyni Network</w:t>
       </w:r>
+      <w:bookmarkEnd w:id="1"/>
     </w:p>
     <w:p>
       <w:pPr>
@@ -332,6 +820,9 @@
         <w:ind w:left="360"/>
       </w:pPr>
       <w:r>
+        <w:rPr>
+          <w:noProof/>
+        </w:rPr>
         <w:drawing>
           <wp:inline distT="0" distB="0" distL="0" distR="0" wp14:anchorId="4AEE8C21" wp14:editId="5E150272">
             <wp:extent cx="5731510" cy="3021330"/>
@@ -373,9 +864,11 @@
       <w:pPr>
         <w:pStyle w:val="Heading2"/>
       </w:pPr>
+      <w:bookmarkStart w:id="2" w:name="_Toc128312466"/>
       <w:r>
         <w:t>Barabasi-Albert Network</w:t>
       </w:r>
+      <w:bookmarkEnd w:id="2"/>
     </w:p>
     <w:p>
       <w:pPr>
@@ -424,6 +917,9 @@
         <w:ind w:left="360"/>
       </w:pPr>
       <w:r>
+        <w:rPr>
+          <w:noProof/>
+        </w:rPr>
         <w:drawing>
           <wp:inline distT="0" distB="0" distL="0" distR="0" wp14:anchorId="679F7979" wp14:editId="3FD4A9E9">
             <wp:extent cx="5731510" cy="3157855"/>
@@ -468,12 +964,12 @@
       <w:pPr>
         <w:pStyle w:val="Heading1"/>
       </w:pPr>
-      <w:bookmarkStart w:id="0" w:name="_Toc127623082"/>
+      <w:bookmarkStart w:id="3" w:name="_Toc128312467"/>
       <w:r>
         <w:lastRenderedPageBreak/>
         <w:t>Age-bracket Information</w:t>
       </w:r>
-      <w:bookmarkEnd w:id="0"/>
+      <w:bookmarkEnd w:id="3"/>
     </w:p>
     <w:tbl>
       <w:tblPr>
@@ -988,7 +1484,7 @@
       <w:pPr>
         <w:pStyle w:val="Heading1"/>
       </w:pPr>
-      <w:bookmarkStart w:id="1" w:name="_Toc127623083"/>
+      <w:bookmarkStart w:id="4" w:name="_Toc128312468"/>
       <w:r>
         <w:lastRenderedPageBreak/>
         <w:t>Results</w:t>
@@ -996,15 +1492,17 @@
       <w:r>
         <w:t xml:space="preserve"> Methodology</w:t>
       </w:r>
-      <w:bookmarkEnd w:id="1"/>
+      <w:bookmarkEnd w:id="4"/>
     </w:p>
     <w:p>
       <w:pPr>
         <w:pStyle w:val="Heading2"/>
       </w:pPr>
+      <w:bookmarkStart w:id="5" w:name="_Toc128312469"/>
       <w:r>
         <w:t>Section 1 – Random Initial Vaccination</w:t>
       </w:r>
+      <w:bookmarkEnd w:id="5"/>
     </w:p>
     <w:p>
       <w:pPr>
@@ -1098,13 +1596,8 @@
           <w:numId w:val="3"/>
         </w:numPr>
       </w:pPr>
-      <w:proofErr w:type="gramStart"/>
-      <w:r>
-        <w:t>Therefore</w:t>
-      </w:r>
-      <w:proofErr w:type="gramEnd"/>
-      <w:r>
-        <w:t xml:space="preserve"> end results will be </w:t>
+      <w:r>
+        <w:t xml:space="preserve">Therefore end results will be </w:t>
       </w:r>
       <w:r>
         <w:rPr>
@@ -1118,9 +1611,11 @@
       <w:pPr>
         <w:pStyle w:val="Heading3"/>
       </w:pPr>
+      <w:bookmarkStart w:id="6" w:name="_Toc128312470"/>
       <w:r>
         <w:t>Section 1a – Erdos-Reyni Network</w:t>
       </w:r>
+      <w:bookmarkEnd w:id="6"/>
     </w:p>
     <w:p>
       <w:r>
@@ -1168,9 +1663,11 @@
       <w:pPr>
         <w:pStyle w:val="Heading3"/>
       </w:pPr>
+      <w:bookmarkStart w:id="7" w:name="_Toc128312471"/>
       <w:r>
         <w:t>Section 1b – Barabasi-Albert Network</w:t>
       </w:r>
+      <w:bookmarkEnd w:id="7"/>
     </w:p>
     <w:p>
       <w:r>
@@ -1218,9 +1715,11 @@
       <w:pPr>
         <w:pStyle w:val="Heading2"/>
       </w:pPr>
+      <w:bookmarkStart w:id="8" w:name="_Toc128312472"/>
       <w:r>
         <w:t>Section 2 – Degree Correlated Initial Vaccination</w:t>
       </w:r>
+      <w:bookmarkEnd w:id="8"/>
     </w:p>
     <w:p>
       <w:pPr>
@@ -1230,13 +1729,8 @@
           <w:numId w:val="4"/>
         </w:numPr>
       </w:pPr>
-      <w:proofErr w:type="gramStart"/>
-      <w:r>
-        <w:t>Similar to</w:t>
-      </w:r>
-      <w:proofErr w:type="gramEnd"/>
-      <w:r>
-        <w:t xml:space="preserve"> previous, at t=0 vaccinate a portion of the population,</w:t>
+      <w:r>
+        <w:t>Similar to previous, at t=0 vaccinate a portion of the population,</w:t>
       </w:r>
       <w:r>
         <w:rPr>
@@ -1334,23 +1828,13 @@
         </w:rPr>
         <w:t xml:space="preserve">This way we will again have </w:t>
       </w:r>
-      <w:proofErr w:type="gramStart"/>
       <w:r>
         <w:rPr>
           <w:rFonts w:cstheme="minorHAnsi"/>
           <w:b/>
           <w:bCs/>
         </w:rPr>
-        <w:t>2 line</w:t>
-      </w:r>
-      <w:proofErr w:type="gramEnd"/>
-      <w:r>
-        <w:rPr>
-          <w:rFonts w:cstheme="minorHAnsi"/>
-          <w:b/>
-          <w:bCs/>
-        </w:rPr>
-        <w:t xml:space="preserve"> graphs</w:t>
+        <w:t>2 line graphs</w:t>
       </w:r>
     </w:p>
     <w:p>
@@ -1379,6 +1863,75 @@
         </w:rPr>
         <w:t xml:space="preserve"> through 0 and 1 with a step size of 0.05</w:t>
       </w:r>
+    </w:p>
+    <w:p>
+      <w:pPr>
+        <w:pStyle w:val="Heading2"/>
+      </w:pPr>
+      <w:r>
+        <w:lastRenderedPageBreak/>
+        <w:t>Section 3 – Age Correlated Initial Vaccination</w:t>
+      </w:r>
+    </w:p>
+    <w:p>
+      <w:pPr>
+        <w:pStyle w:val="ListParagraph"/>
+        <w:numPr>
+          <w:ilvl w:val="0"/>
+          <w:numId w:val="4"/>
+        </w:numPr>
+      </w:pPr>
+      <w:r>
+        <w:t>Building off of the previous section once again, with this section focusing on vaccinating the individuals based off of their assigned age bracket.</w:t>
+      </w:r>
+    </w:p>
+    <w:p>
+      <w:pPr>
+        <w:pStyle w:val="ListParagraph"/>
+        <w:numPr>
+          <w:ilvl w:val="1"/>
+          <w:numId w:val="4"/>
+        </w:numPr>
+      </w:pPr>
+      <w:r>
+        <w:t>Age brackets are correlated to a node’s degree. NOT YET WRITTEN UP</w:t>
+      </w:r>
+    </w:p>
+    <w:p>
+      <w:pPr>
+        <w:pStyle w:val="ListParagraph"/>
+        <w:numPr>
+          <w:ilvl w:val="0"/>
+          <w:numId w:val="4"/>
+        </w:numPr>
+      </w:pPr>
+      <w:r>
+        <w:t>This section once again will result in 2 line graphs being:</w:t>
+      </w:r>
+    </w:p>
+    <w:p>
+      <w:pPr>
+        <w:pStyle w:val="ListParagraph"/>
+        <w:numPr>
+          <w:ilvl w:val="1"/>
+          <w:numId w:val="4"/>
+        </w:numPr>
+      </w:pPr>
+      <w:r>
+        <w:t>Oldest first</w:t>
+      </w:r>
+    </w:p>
+    <w:p>
+      <w:pPr>
+        <w:pStyle w:val="ListParagraph"/>
+        <w:numPr>
+          <w:ilvl w:val="1"/>
+          <w:numId w:val="4"/>
+        </w:numPr>
+      </w:pPr>
+      <w:r>
+        <w:t>Youngest first</w:t>
+      </w:r>
       <w:r>
         <w:br w:type="page"/>
       </w:r>
@@ -1387,12 +1940,12 @@
       <w:pPr>
         <w:pStyle w:val="Heading1"/>
       </w:pPr>
-      <w:bookmarkStart w:id="2" w:name="_Toc127623084"/>
+      <w:bookmarkStart w:id="9" w:name="_Toc128312473"/>
       <w:r>
         <w:lastRenderedPageBreak/>
         <w:t>Literature Review – Additional Papers</w:t>
       </w:r>
-      <w:bookmarkEnd w:id="2"/>
+      <w:bookmarkEnd w:id="9"/>
     </w:p>
     <w:p>
       <w:hyperlink r:id="rId13" w:anchor="Sec4" w:history="1">
@@ -3523,6 +4076,32 @@
       <w:szCs w:val="24"/>
     </w:rPr>
   </w:style>
+  <w:style w:type="paragraph" w:styleId="TOC2">
+    <w:name w:val="toc 2"/>
+    <w:basedOn w:val="Normal"/>
+    <w:next w:val="Normal"/>
+    <w:autoRedefine/>
+    <w:uiPriority w:val="39"/>
+    <w:unhideWhenUsed/>
+    <w:rsid w:val="00320AFF"/>
+    <w:pPr>
+      <w:spacing w:after="100"/>
+      <w:ind w:left="220"/>
+    </w:pPr>
+  </w:style>
+  <w:style w:type="paragraph" w:styleId="TOC3">
+    <w:name w:val="toc 3"/>
+    <w:basedOn w:val="Normal"/>
+    <w:next w:val="Normal"/>
+    <w:autoRedefine/>
+    <w:uiPriority w:val="39"/>
+    <w:unhideWhenUsed/>
+    <w:rsid w:val="00320AFF"/>
+    <w:pPr>
+      <w:spacing w:after="100"/>
+      <w:ind w:left="440"/>
+    </w:pPr>
+  </w:style>
 </w:styles>
 </file>
 

</xml_diff>

<commit_message>
Add notebook plots to notes document
</commit_message>
<xml_diff>
--- a/notes.docx
+++ b/notes.docx
@@ -786,8 +786,13 @@
         <w:pStyle w:val="Heading2"/>
       </w:pPr>
       <w:bookmarkStart w:id="1" w:name="_Toc128312465"/>
-      <w:r>
-        <w:t>Erdos-Reyni Network</w:t>
+      <w:proofErr w:type="spellStart"/>
+      <w:r>
+        <w:t>Erdos-Reyni</w:t>
+      </w:r>
+      <w:proofErr w:type="spellEnd"/>
+      <w:r>
+        <w:t xml:space="preserve"> Network</w:t>
       </w:r>
       <w:bookmarkEnd w:id="1"/>
     </w:p>
@@ -865,8 +870,13 @@
         <w:pStyle w:val="Heading2"/>
       </w:pPr>
       <w:bookmarkStart w:id="2" w:name="_Toc128312466"/>
-      <w:r>
-        <w:t>Barabasi-Albert Network</w:t>
+      <w:proofErr w:type="spellStart"/>
+      <w:r>
+        <w:t>Barabasi</w:t>
+      </w:r>
+      <w:proofErr w:type="spellEnd"/>
+      <w:r>
+        <w:t>-Albert Network</w:t>
       </w:r>
       <w:bookmarkEnd w:id="2"/>
     </w:p>
@@ -1596,8 +1606,13 @@
           <w:numId w:val="3"/>
         </w:numPr>
       </w:pPr>
-      <w:r>
-        <w:t xml:space="preserve">Therefore end results will be </w:t>
+      <w:proofErr w:type="gramStart"/>
+      <w:r>
+        <w:t>Therefore</w:t>
+      </w:r>
+      <w:proofErr w:type="gramEnd"/>
+      <w:r>
+        <w:t xml:space="preserve"> end results will be </w:t>
       </w:r>
       <w:r>
         <w:rPr>
@@ -1613,18 +1628,23 @@
       </w:pPr>
       <w:bookmarkStart w:id="6" w:name="_Toc128312470"/>
       <w:r>
-        <w:t>Section 1a – Erdos-Reyni Network</w:t>
+        <w:t xml:space="preserve">Section 1a – </w:t>
+      </w:r>
+      <w:proofErr w:type="spellStart"/>
+      <w:r>
+        <w:t>Erdos-Reyni</w:t>
+      </w:r>
+      <w:proofErr w:type="spellEnd"/>
+      <w:r>
+        <w:t xml:space="preserve"> Network</w:t>
       </w:r>
       <w:bookmarkEnd w:id="6"/>
     </w:p>
     <w:p>
       <w:r>
-        <w:rPr>
-          <w:noProof/>
-        </w:rPr>
         <w:drawing>
-          <wp:inline distT="0" distB="0" distL="0" distR="0" wp14:anchorId="388E3E6E" wp14:editId="72C7D76B">
-            <wp:extent cx="3380865" cy="2219325"/>
+          <wp:inline distT="0" distB="0" distL="0" distR="0" wp14:anchorId="14B37F7D" wp14:editId="3C51B883">
+            <wp:extent cx="3321090" cy="2105025"/>
             <wp:effectExtent l="0" t="0" r="0" b="0"/>
             <wp:docPr id="1" name="Picture 1"/>
             <wp:cNvGraphicFramePr>
@@ -1646,7 +1666,7 @@
                   <pic:spPr>
                     <a:xfrm>
                       <a:off x="0" y="0"/>
-                      <a:ext cx="3434712" cy="2254672"/>
+                      <a:ext cx="3328121" cy="2109482"/>
                     </a:xfrm>
                     <a:prstGeom prst="rect">
                       <a:avLst/>
@@ -1665,20 +1685,25 @@
       </w:pPr>
       <w:bookmarkStart w:id="7" w:name="_Toc128312471"/>
       <w:r>
-        <w:t>Section 1b – Barabasi-Albert Network</w:t>
+        <w:t xml:space="preserve">Section 1b – </w:t>
+      </w:r>
+      <w:proofErr w:type="spellStart"/>
+      <w:r>
+        <w:t>Barabasi</w:t>
+      </w:r>
+      <w:proofErr w:type="spellEnd"/>
+      <w:r>
+        <w:t>-Albert Network</w:t>
       </w:r>
       <w:bookmarkEnd w:id="7"/>
     </w:p>
     <w:p>
       <w:r>
-        <w:rPr>
-          <w:noProof/>
-        </w:rPr>
         <w:drawing>
-          <wp:inline distT="0" distB="0" distL="0" distR="0" wp14:anchorId="6C095DC9" wp14:editId="17BB6D44">
-            <wp:extent cx="3424396" cy="2247900"/>
-            <wp:effectExtent l="0" t="0" r="5080" b="0"/>
-            <wp:docPr id="2" name="Picture 2"/>
+          <wp:inline distT="0" distB="0" distL="0" distR="0" wp14:anchorId="1B0CDBC3" wp14:editId="7AEB49B0">
+            <wp:extent cx="3257550" cy="2064751"/>
+            <wp:effectExtent l="0" t="0" r="0" b="0"/>
+            <wp:docPr id="3" name="Picture 3"/>
             <wp:cNvGraphicFramePr>
               <a:graphicFrameLocks xmlns:a="http://schemas.openxmlformats.org/drawingml/2006/main" noChangeAspect="1"/>
             </wp:cNvGraphicFramePr>
@@ -1698,7 +1723,7 @@
                   <pic:spPr>
                     <a:xfrm>
                       <a:off x="0" y="0"/>
-                      <a:ext cx="3434817" cy="2254741"/>
+                      <a:ext cx="3264924" cy="2069425"/>
                     </a:xfrm>
                     <a:prstGeom prst="rect">
                       <a:avLst/>
@@ -1729,8 +1754,13 @@
           <w:numId w:val="4"/>
         </w:numPr>
       </w:pPr>
-      <w:r>
-        <w:t>Similar to previous, at t=0 vaccinate a portion of the population,</w:t>
+      <w:proofErr w:type="gramStart"/>
+      <w:r>
+        <w:t>Similar to</w:t>
+      </w:r>
+      <w:proofErr w:type="gramEnd"/>
+      <w:r>
+        <w:t xml:space="preserve"> previous, at t=0 vaccinate a portion of the population,</w:t>
       </w:r>
       <w:r>
         <w:rPr>
@@ -1828,13 +1858,23 @@
         </w:rPr>
         <w:t xml:space="preserve">This way we will again have </w:t>
       </w:r>
+      <w:proofErr w:type="gramStart"/>
       <w:r>
         <w:rPr>
           <w:rFonts w:cstheme="minorHAnsi"/>
           <w:b/>
           <w:bCs/>
         </w:rPr>
-        <w:t>2 line graphs</w:t>
+        <w:t>2 line</w:t>
+      </w:r>
+      <w:proofErr w:type="gramEnd"/>
+      <w:r>
+        <w:rPr>
+          <w:rFonts w:cstheme="minorHAnsi"/>
+          <w:b/>
+          <w:bCs/>
+        </w:rPr>
+        <w:t xml:space="preserve"> graphs</w:t>
       </w:r>
     </w:p>
     <w:p>
@@ -1866,10 +1906,104 @@
     </w:p>
     <w:p>
       <w:pPr>
+        <w:pStyle w:val="Heading3"/>
+      </w:pPr>
+      <w:r>
+        <w:lastRenderedPageBreak/>
+        <w:t>Section 2a – Highest Degree First</w:t>
+      </w:r>
+    </w:p>
+    <w:p>
+      <w:r>
+        <w:drawing>
+          <wp:inline distT="0" distB="0" distL="0" distR="0" wp14:anchorId="18321111" wp14:editId="032799E9">
+            <wp:extent cx="3143250" cy="1992304"/>
+            <wp:effectExtent l="0" t="0" r="0" b="8255"/>
+            <wp:docPr id="4" name="Picture 4"/>
+            <wp:cNvGraphicFramePr>
+              <a:graphicFrameLocks xmlns:a="http://schemas.openxmlformats.org/drawingml/2006/main" noChangeAspect="1"/>
+            </wp:cNvGraphicFramePr>
+            <a:graphic xmlns:a="http://schemas.openxmlformats.org/drawingml/2006/main">
+              <a:graphicData uri="http://schemas.openxmlformats.org/drawingml/2006/picture">
+                <pic:pic xmlns:pic="http://schemas.openxmlformats.org/drawingml/2006/picture">
+                  <pic:nvPicPr>
+                    <pic:cNvPr id="1" name=""/>
+                    <pic:cNvPicPr/>
+                  </pic:nvPicPr>
+                  <pic:blipFill>
+                    <a:blip r:embed="rId13"/>
+                    <a:stretch>
+                      <a:fillRect/>
+                    </a:stretch>
+                  </pic:blipFill>
+                  <pic:spPr>
+                    <a:xfrm>
+                      <a:off x="0" y="0"/>
+                      <a:ext cx="3158714" cy="2002106"/>
+                    </a:xfrm>
+                    <a:prstGeom prst="rect">
+                      <a:avLst/>
+                    </a:prstGeom>
+                  </pic:spPr>
+                </pic:pic>
+              </a:graphicData>
+            </a:graphic>
+          </wp:inline>
+        </w:drawing>
+      </w:r>
+    </w:p>
+    <w:p>
+      <w:pPr>
+        <w:pStyle w:val="Heading3"/>
+      </w:pPr>
+      <w:r>
+        <w:t>Section 2b – Lowest Degree First</w:t>
+      </w:r>
+    </w:p>
+    <w:p>
+      <w:r>
+        <w:drawing>
+          <wp:inline distT="0" distB="0" distL="0" distR="0" wp14:anchorId="765B55ED" wp14:editId="37ED0F61">
+            <wp:extent cx="3048000" cy="1931931"/>
+            <wp:effectExtent l="0" t="0" r="0" b="0"/>
+            <wp:docPr id="7" name="Picture 7"/>
+            <wp:cNvGraphicFramePr>
+              <a:graphicFrameLocks xmlns:a="http://schemas.openxmlformats.org/drawingml/2006/main" noChangeAspect="1"/>
+            </wp:cNvGraphicFramePr>
+            <a:graphic xmlns:a="http://schemas.openxmlformats.org/drawingml/2006/main">
+              <a:graphicData uri="http://schemas.openxmlformats.org/drawingml/2006/picture">
+                <pic:pic xmlns:pic="http://schemas.openxmlformats.org/drawingml/2006/picture">
+                  <pic:nvPicPr>
+                    <pic:cNvPr id="1" name=""/>
+                    <pic:cNvPicPr/>
+                  </pic:nvPicPr>
+                  <pic:blipFill>
+                    <a:blip r:embed="rId14"/>
+                    <a:stretch>
+                      <a:fillRect/>
+                    </a:stretch>
+                  </pic:blipFill>
+                  <pic:spPr>
+                    <a:xfrm>
+                      <a:off x="0" y="0"/>
+                      <a:ext cx="3062214" cy="1940940"/>
+                    </a:xfrm>
+                    <a:prstGeom prst="rect">
+                      <a:avLst/>
+                    </a:prstGeom>
+                  </pic:spPr>
+                </pic:pic>
+              </a:graphicData>
+            </a:graphic>
+          </wp:inline>
+        </w:drawing>
+      </w:r>
+    </w:p>
+    <w:p>
+      <w:pPr>
         <w:pStyle w:val="Heading2"/>
       </w:pPr>
       <w:r>
-        <w:lastRenderedPageBreak/>
         <w:t>Section 3 – Age Correlated Initial Vaccination</w:t>
       </w:r>
     </w:p>
@@ -1882,7 +2016,15 @@
         </w:numPr>
       </w:pPr>
       <w:r>
-        <w:t>Building off of the previous section once again, with this section focusing on vaccinating the individuals based off of their assigned age bracket.</w:t>
+        <w:t xml:space="preserve">Building </w:t>
+      </w:r>
+      <w:proofErr w:type="gramStart"/>
+      <w:r>
+        <w:t>off of</w:t>
+      </w:r>
+      <w:proofErr w:type="gramEnd"/>
+      <w:r>
+        <w:t xml:space="preserve"> the previous section once again, with this section focusing on vaccinating the individuals based off of their assigned age bracket.</w:t>
       </w:r>
     </w:p>
     <w:p>
@@ -1906,7 +2048,15 @@
         </w:numPr>
       </w:pPr>
       <w:r>
-        <w:t>This section once again will result in 2 line graphs being:</w:t>
+        <w:t xml:space="preserve">This section once again will result in </w:t>
+      </w:r>
+      <w:proofErr w:type="gramStart"/>
+      <w:r>
+        <w:t>2 line</w:t>
+      </w:r>
+      <w:proofErr w:type="gramEnd"/>
+      <w:r>
+        <w:t xml:space="preserve"> graphs being:</w:t>
       </w:r>
     </w:p>
     <w:p>
@@ -1932,6 +2082,104 @@
       <w:r>
         <w:t>Youngest first</w:t>
       </w:r>
+    </w:p>
+    <w:p>
+      <w:pPr>
+        <w:pStyle w:val="Heading3"/>
+      </w:pPr>
+      <w:r>
+        <w:t>Section 3a – Oldest Age First</w:t>
+      </w:r>
+    </w:p>
+    <w:p>
+      <w:r>
+        <w:drawing>
+          <wp:inline distT="0" distB="0" distL="0" distR="0" wp14:anchorId="5BABE653" wp14:editId="73CEAC5F">
+            <wp:extent cx="3114675" cy="1974192"/>
+            <wp:effectExtent l="0" t="0" r="0" b="7620"/>
+            <wp:docPr id="8" name="Picture 8"/>
+            <wp:cNvGraphicFramePr>
+              <a:graphicFrameLocks xmlns:a="http://schemas.openxmlformats.org/drawingml/2006/main" noChangeAspect="1"/>
+            </wp:cNvGraphicFramePr>
+            <a:graphic xmlns:a="http://schemas.openxmlformats.org/drawingml/2006/main">
+              <a:graphicData uri="http://schemas.openxmlformats.org/drawingml/2006/picture">
+                <pic:pic xmlns:pic="http://schemas.openxmlformats.org/drawingml/2006/picture">
+                  <pic:nvPicPr>
+                    <pic:cNvPr id="1" name=""/>
+                    <pic:cNvPicPr/>
+                  </pic:nvPicPr>
+                  <pic:blipFill>
+                    <a:blip r:embed="rId15"/>
+                    <a:stretch>
+                      <a:fillRect/>
+                    </a:stretch>
+                  </pic:blipFill>
+                  <pic:spPr>
+                    <a:xfrm>
+                      <a:off x="0" y="0"/>
+                      <a:ext cx="3122276" cy="1979009"/>
+                    </a:xfrm>
+                    <a:prstGeom prst="rect">
+                      <a:avLst/>
+                    </a:prstGeom>
+                  </pic:spPr>
+                </pic:pic>
+              </a:graphicData>
+            </a:graphic>
+          </wp:inline>
+        </w:drawing>
+      </w:r>
+    </w:p>
+    <w:p>
+      <w:pPr>
+        <w:pStyle w:val="Heading3"/>
+      </w:pPr>
+      <w:r>
+        <w:lastRenderedPageBreak/>
+        <w:t>Section 3b – Youngest Age First</w:t>
+      </w:r>
+    </w:p>
+    <w:p>
+      <w:pPr>
+        <w:pStyle w:val="Heading3"/>
+      </w:pPr>
+      <w:r>
+        <w:drawing>
+          <wp:inline distT="0" distB="0" distL="0" distR="0" wp14:anchorId="5063F46F" wp14:editId="178A6122">
+            <wp:extent cx="3133725" cy="1986267"/>
+            <wp:effectExtent l="0" t="0" r="0" b="0"/>
+            <wp:docPr id="9" name="Picture 9"/>
+            <wp:cNvGraphicFramePr>
+              <a:graphicFrameLocks xmlns:a="http://schemas.openxmlformats.org/drawingml/2006/main" noChangeAspect="1"/>
+            </wp:cNvGraphicFramePr>
+            <a:graphic xmlns:a="http://schemas.openxmlformats.org/drawingml/2006/main">
+              <a:graphicData uri="http://schemas.openxmlformats.org/drawingml/2006/picture">
+                <pic:pic xmlns:pic="http://schemas.openxmlformats.org/drawingml/2006/picture">
+                  <pic:nvPicPr>
+                    <pic:cNvPr id="1" name=""/>
+                    <pic:cNvPicPr/>
+                  </pic:nvPicPr>
+                  <pic:blipFill>
+                    <a:blip r:embed="rId16"/>
+                    <a:stretch>
+                      <a:fillRect/>
+                    </a:stretch>
+                  </pic:blipFill>
+                  <pic:spPr>
+                    <a:xfrm>
+                      <a:off x="0" y="0"/>
+                      <a:ext cx="3140844" cy="1990779"/>
+                    </a:xfrm>
+                    <a:prstGeom prst="rect">
+                      <a:avLst/>
+                    </a:prstGeom>
+                  </pic:spPr>
+                </pic:pic>
+              </a:graphicData>
+            </a:graphic>
+          </wp:inline>
+        </w:drawing>
+      </w:r>
       <w:r>
         <w:br w:type="page"/>
       </w:r>
@@ -1948,7 +2196,7 @@
       <w:bookmarkEnd w:id="9"/>
     </w:p>
     <w:p>
-      <w:hyperlink r:id="rId13" w:anchor="Sec4" w:history="1">
+      <w:hyperlink r:id="rId17" w:anchor="Sec4" w:history="1">
         <w:r>
           <w:rPr>
             <w:rStyle w:val="Hyperlink"/>
@@ -1958,7 +2206,7 @@
       </w:hyperlink>
     </w:p>
     <w:p>
-      <w:hyperlink r:id="rId14" w:history="1">
+      <w:hyperlink r:id="rId18" w:history="1">
         <w:r>
           <w:rPr>
             <w:rStyle w:val="Hyperlink"/>
@@ -1968,7 +2216,7 @@
       </w:hyperlink>
     </w:p>
     <w:p>
-      <w:hyperlink r:id="rId15" w:history="1">
+      <w:hyperlink r:id="rId19" w:history="1">
         <w:r>
           <w:rPr>
             <w:rStyle w:val="Hyperlink"/>
@@ -1978,7 +2226,7 @@
       </w:hyperlink>
     </w:p>
     <w:p>
-      <w:hyperlink r:id="rId16" w:history="1">
+      <w:hyperlink r:id="rId20" w:history="1">
         <w:r>
           <w:rPr>
             <w:rStyle w:val="Hyperlink"/>

</xml_diff>

<commit_message>
Add/Edit baseline results and distribution plots
</commit_message>
<xml_diff>
--- a/notes.docx
+++ b/notes.docx
@@ -774,212 +774,12 @@
       <w:pPr>
         <w:pStyle w:val="Heading1"/>
       </w:pPr>
-      <w:bookmarkStart w:id="0" w:name="_Toc128312464"/>
-      <w:r>
-        <w:lastRenderedPageBreak/>
-        <w:t>Model Configurations</w:t>
-      </w:r>
-      <w:bookmarkEnd w:id="0"/>
-    </w:p>
-    <w:p>
-      <w:pPr>
-        <w:pStyle w:val="Heading2"/>
-      </w:pPr>
-      <w:bookmarkStart w:id="1" w:name="_Toc128312465"/>
-      <w:proofErr w:type="spellStart"/>
-      <w:r>
-        <w:t>Erdos-Reyni</w:t>
-      </w:r>
-      <w:proofErr w:type="spellEnd"/>
-      <w:r>
-        <w:t xml:space="preserve"> Network</w:t>
-      </w:r>
-      <w:bookmarkEnd w:id="1"/>
-    </w:p>
-    <w:p>
-      <w:pPr>
-        <w:pStyle w:val="ListParagraph"/>
-        <w:numPr>
-          <w:ilvl w:val="0"/>
-          <w:numId w:val="8"/>
-        </w:numPr>
-      </w:pPr>
-      <w:r>
-        <w:t>Model to create random networks</w:t>
-      </w:r>
-    </w:p>
-    <w:p>
-      <w:pPr>
-        <w:pStyle w:val="ListParagraph"/>
-        <w:numPr>
-          <w:ilvl w:val="0"/>
-          <w:numId w:val="8"/>
-        </w:numPr>
-      </w:pPr>
-      <w:r>
-        <w:t>Distribution is binomial</w:t>
-      </w:r>
-    </w:p>
-    <w:p>
-      <w:pPr>
-        <w:ind w:left="360"/>
-      </w:pPr>
-      <w:r>
-        <w:rPr>
-          <w:noProof/>
-        </w:rPr>
-        <w:drawing>
-          <wp:inline distT="0" distB="0" distL="0" distR="0" wp14:anchorId="4AEE8C21" wp14:editId="5E150272">
-            <wp:extent cx="5731510" cy="3021330"/>
-            <wp:effectExtent l="0" t="0" r="2540" b="7620"/>
-            <wp:docPr id="5" name="Picture 5"/>
-            <wp:cNvGraphicFramePr>
-              <a:graphicFrameLocks xmlns:a="http://schemas.openxmlformats.org/drawingml/2006/main" noChangeAspect="1"/>
-            </wp:cNvGraphicFramePr>
-            <a:graphic xmlns:a="http://schemas.openxmlformats.org/drawingml/2006/main">
-              <a:graphicData uri="http://schemas.openxmlformats.org/drawingml/2006/picture">
-                <pic:pic xmlns:pic="http://schemas.openxmlformats.org/drawingml/2006/picture">
-                  <pic:nvPicPr>
-                    <pic:cNvPr id="1" name=""/>
-                    <pic:cNvPicPr/>
-                  </pic:nvPicPr>
-                  <pic:blipFill>
-                    <a:blip r:embed="rId6"/>
-                    <a:stretch>
-                      <a:fillRect/>
-                    </a:stretch>
-                  </pic:blipFill>
-                  <pic:spPr>
-                    <a:xfrm>
-                      <a:off x="0" y="0"/>
-                      <a:ext cx="5731510" cy="3021330"/>
-                    </a:xfrm>
-                    <a:prstGeom prst="rect">
-                      <a:avLst/>
-                    </a:prstGeom>
-                  </pic:spPr>
-                </pic:pic>
-              </a:graphicData>
-            </a:graphic>
-          </wp:inline>
-        </w:drawing>
-      </w:r>
-    </w:p>
-    <w:p>
-      <w:pPr>
-        <w:pStyle w:val="Heading2"/>
-      </w:pPr>
-      <w:bookmarkStart w:id="2" w:name="_Toc128312466"/>
-      <w:proofErr w:type="spellStart"/>
-      <w:r>
-        <w:t>Barabasi</w:t>
-      </w:r>
-      <w:proofErr w:type="spellEnd"/>
-      <w:r>
-        <w:t>-Albert Network</w:t>
-      </w:r>
-      <w:bookmarkEnd w:id="2"/>
-    </w:p>
-    <w:p>
-      <w:pPr>
-        <w:pStyle w:val="ListParagraph"/>
-        <w:numPr>
-          <w:ilvl w:val="0"/>
-          <w:numId w:val="8"/>
-        </w:numPr>
-      </w:pPr>
-      <w:r>
-        <w:t>Model to create random, scale-free networks</w:t>
-      </w:r>
-    </w:p>
-    <w:p>
-      <w:pPr>
-        <w:pStyle w:val="ListParagraph"/>
-        <w:numPr>
-          <w:ilvl w:val="0"/>
-          <w:numId w:val="8"/>
-        </w:numPr>
-      </w:pPr>
-      <w:r>
-        <w:t>Uses preferential attachment</w:t>
-      </w:r>
-    </w:p>
-    <w:p>
-      <w:pPr>
-        <w:pStyle w:val="ListParagraph"/>
-        <w:numPr>
-          <w:ilvl w:val="0"/>
-          <w:numId w:val="8"/>
-        </w:numPr>
-      </w:pPr>
-      <w:r>
-        <w:t>Distribution follows a power-law</w:t>
-      </w:r>
-    </w:p>
-    <w:p>
-      <w:pPr>
-        <w:pStyle w:val="ListParagraph"/>
-      </w:pPr>
-    </w:p>
-    <w:p>
-      <w:pPr>
-        <w:pStyle w:val="ListParagraph"/>
-        <w:ind w:left="360"/>
-      </w:pPr>
-      <w:r>
-        <w:rPr>
-          <w:noProof/>
-        </w:rPr>
-        <w:drawing>
-          <wp:inline distT="0" distB="0" distL="0" distR="0" wp14:anchorId="679F7979" wp14:editId="3FD4A9E9">
-            <wp:extent cx="5731510" cy="3157855"/>
-            <wp:effectExtent l="0" t="0" r="2540" b="4445"/>
-            <wp:docPr id="6" name="Picture 6"/>
-            <wp:cNvGraphicFramePr>
-              <a:graphicFrameLocks xmlns:a="http://schemas.openxmlformats.org/drawingml/2006/main" noChangeAspect="1"/>
-            </wp:cNvGraphicFramePr>
-            <a:graphic xmlns:a="http://schemas.openxmlformats.org/drawingml/2006/main">
-              <a:graphicData uri="http://schemas.openxmlformats.org/drawingml/2006/picture">
-                <pic:pic xmlns:pic="http://schemas.openxmlformats.org/drawingml/2006/picture">
-                  <pic:nvPicPr>
-                    <pic:cNvPr id="1" name=""/>
-                    <pic:cNvPicPr/>
-                  </pic:nvPicPr>
-                  <pic:blipFill>
-                    <a:blip r:embed="rId7"/>
-                    <a:stretch>
-                      <a:fillRect/>
-                    </a:stretch>
-                  </pic:blipFill>
-                  <pic:spPr>
-                    <a:xfrm>
-                      <a:off x="0" y="0"/>
-                      <a:ext cx="5731510" cy="3157855"/>
-                    </a:xfrm>
-                    <a:prstGeom prst="rect">
-                      <a:avLst/>
-                    </a:prstGeom>
-                  </pic:spPr>
-                </pic:pic>
-              </a:graphicData>
-            </a:graphic>
-          </wp:inline>
-        </w:drawing>
-      </w:r>
-      <w:r>
-        <w:br w:type="page"/>
-      </w:r>
-    </w:p>
-    <w:p>
-      <w:pPr>
-        <w:pStyle w:val="Heading1"/>
-      </w:pPr>
-      <w:bookmarkStart w:id="3" w:name="_Toc128312467"/>
+      <w:bookmarkStart w:id="0" w:name="_Toc128312467"/>
       <w:r>
         <w:lastRenderedPageBreak/>
         <w:t>Age-bracket Information</w:t>
       </w:r>
-      <w:bookmarkEnd w:id="3"/>
+      <w:bookmarkEnd w:id="0"/>
     </w:p>
     <w:tbl>
       <w:tblPr>
@@ -1450,7 +1250,7 @@
       <w:r>
         <w:t xml:space="preserve">Hospitalisation/Mortality rates: </w:t>
       </w:r>
-      <w:hyperlink r:id="rId8" w:history="1">
+      <w:hyperlink r:id="rId6" w:history="1">
         <w:r>
           <w:rPr>
             <w:rStyle w:val="Hyperlink"/>
@@ -1463,7 +1263,7 @@
       <w:r>
         <w:t xml:space="preserve">First data source for age distribution (UK): </w:t>
       </w:r>
-      <w:hyperlink r:id="rId9" w:history="1">
+      <w:hyperlink r:id="rId7" w:history="1">
         <w:r>
           <w:rPr>
             <w:rStyle w:val="Hyperlink"/>
@@ -1476,7 +1276,7 @@
       <w:r>
         <w:t xml:space="preserve">Second data source for age distribution (USA): </w:t>
       </w:r>
-      <w:hyperlink r:id="rId10" w:history="1">
+      <w:hyperlink r:id="rId8" w:history="1">
         <w:r>
           <w:rPr>
             <w:rStyle w:val="Hyperlink"/>
@@ -1494,7 +1294,7 @@
       <w:pPr>
         <w:pStyle w:val="Heading1"/>
       </w:pPr>
-      <w:bookmarkStart w:id="4" w:name="_Toc128312468"/>
+      <w:bookmarkStart w:id="1" w:name="_Toc128312468"/>
       <w:r>
         <w:lastRenderedPageBreak/>
         <w:t>Results</w:t>
@@ -1502,17 +1302,17 @@
       <w:r>
         <w:t xml:space="preserve"> Methodology</w:t>
       </w:r>
-      <w:bookmarkEnd w:id="4"/>
+      <w:bookmarkEnd w:id="1"/>
     </w:p>
     <w:p>
       <w:pPr>
         <w:pStyle w:val="Heading2"/>
       </w:pPr>
-      <w:bookmarkStart w:id="5" w:name="_Toc128312469"/>
+      <w:bookmarkStart w:id="2" w:name="_Toc128312469"/>
       <w:r>
         <w:t>Section 1 – Random Initial Vaccination</w:t>
       </w:r>
-      <w:bookmarkEnd w:id="5"/>
+      <w:bookmarkEnd w:id="2"/>
     </w:p>
     <w:p>
       <w:pPr>
@@ -1606,13 +1406,8 @@
           <w:numId w:val="3"/>
         </w:numPr>
       </w:pPr>
-      <w:proofErr w:type="gramStart"/>
-      <w:r>
-        <w:t>Therefore</w:t>
-      </w:r>
-      <w:proofErr w:type="gramEnd"/>
-      <w:r>
-        <w:t xml:space="preserve"> end results will be </w:t>
+      <w:r>
+        <w:t xml:space="preserve">Therefore end results will be </w:t>
       </w:r>
       <w:r>
         <w:rPr>
@@ -1626,7 +1421,7 @@
       <w:pPr>
         <w:pStyle w:val="Heading3"/>
       </w:pPr>
-      <w:bookmarkStart w:id="6" w:name="_Toc128312470"/>
+      <w:bookmarkStart w:id="3" w:name="_Toc128312470"/>
       <w:r>
         <w:t xml:space="preserve">Section 1a – </w:t>
       </w:r>
@@ -1638,15 +1433,282 @@
       <w:r>
         <w:t xml:space="preserve"> Network</w:t>
       </w:r>
-      <w:bookmarkEnd w:id="6"/>
+      <w:bookmarkEnd w:id="3"/>
     </w:p>
     <w:p>
       <w:r>
+        <w:rPr>
+          <w:noProof/>
+        </w:rPr>
         <w:drawing>
           <wp:inline distT="0" distB="0" distL="0" distR="0" wp14:anchorId="14B37F7D" wp14:editId="3C51B883">
             <wp:extent cx="3321090" cy="2105025"/>
             <wp:effectExtent l="0" t="0" r="0" b="0"/>
             <wp:docPr id="1" name="Picture 1"/>
+            <wp:cNvGraphicFramePr>
+              <a:graphicFrameLocks xmlns:a="http://schemas.openxmlformats.org/drawingml/2006/main" noChangeAspect="1"/>
+            </wp:cNvGraphicFramePr>
+            <a:graphic xmlns:a="http://schemas.openxmlformats.org/drawingml/2006/main">
+              <a:graphicData uri="http://schemas.openxmlformats.org/drawingml/2006/picture">
+                <pic:pic xmlns:pic="http://schemas.openxmlformats.org/drawingml/2006/picture">
+                  <pic:nvPicPr>
+                    <pic:cNvPr id="1" name=""/>
+                    <pic:cNvPicPr/>
+                  </pic:nvPicPr>
+                  <pic:blipFill>
+                    <a:blip r:embed="rId9"/>
+                    <a:stretch>
+                      <a:fillRect/>
+                    </a:stretch>
+                  </pic:blipFill>
+                  <pic:spPr>
+                    <a:xfrm>
+                      <a:off x="0" y="0"/>
+                      <a:ext cx="3328121" cy="2109482"/>
+                    </a:xfrm>
+                    <a:prstGeom prst="rect">
+                      <a:avLst/>
+                    </a:prstGeom>
+                  </pic:spPr>
+                </pic:pic>
+              </a:graphicData>
+            </a:graphic>
+          </wp:inline>
+        </w:drawing>
+      </w:r>
+    </w:p>
+    <w:p>
+      <w:pPr>
+        <w:pStyle w:val="Heading3"/>
+      </w:pPr>
+      <w:bookmarkStart w:id="4" w:name="_Toc128312471"/>
+      <w:r>
+        <w:t xml:space="preserve">Section 1b – </w:t>
+      </w:r>
+      <w:proofErr w:type="spellStart"/>
+      <w:r>
+        <w:t>Barabasi</w:t>
+      </w:r>
+      <w:proofErr w:type="spellEnd"/>
+      <w:r>
+        <w:t>-Albert Network</w:t>
+      </w:r>
+      <w:bookmarkEnd w:id="4"/>
+    </w:p>
+    <w:p>
+      <w:r>
+        <w:rPr>
+          <w:noProof/>
+        </w:rPr>
+        <w:drawing>
+          <wp:inline distT="0" distB="0" distL="0" distR="0" wp14:anchorId="1B0CDBC3" wp14:editId="7AEB49B0">
+            <wp:extent cx="3257550" cy="2064751"/>
+            <wp:effectExtent l="0" t="0" r="0" b="0"/>
+            <wp:docPr id="3" name="Picture 3"/>
+            <wp:cNvGraphicFramePr>
+              <a:graphicFrameLocks xmlns:a="http://schemas.openxmlformats.org/drawingml/2006/main" noChangeAspect="1"/>
+            </wp:cNvGraphicFramePr>
+            <a:graphic xmlns:a="http://schemas.openxmlformats.org/drawingml/2006/main">
+              <a:graphicData uri="http://schemas.openxmlformats.org/drawingml/2006/picture">
+                <pic:pic xmlns:pic="http://schemas.openxmlformats.org/drawingml/2006/picture">
+                  <pic:nvPicPr>
+                    <pic:cNvPr id="1" name=""/>
+                    <pic:cNvPicPr/>
+                  </pic:nvPicPr>
+                  <pic:blipFill>
+                    <a:blip r:embed="rId10"/>
+                    <a:stretch>
+                      <a:fillRect/>
+                    </a:stretch>
+                  </pic:blipFill>
+                  <pic:spPr>
+                    <a:xfrm>
+                      <a:off x="0" y="0"/>
+                      <a:ext cx="3264924" cy="2069425"/>
+                    </a:xfrm>
+                    <a:prstGeom prst="rect">
+                      <a:avLst/>
+                    </a:prstGeom>
+                  </pic:spPr>
+                </pic:pic>
+              </a:graphicData>
+            </a:graphic>
+          </wp:inline>
+        </w:drawing>
+      </w:r>
+    </w:p>
+    <w:p>
+      <w:pPr>
+        <w:pStyle w:val="Heading2"/>
+      </w:pPr>
+      <w:bookmarkStart w:id="5" w:name="_Toc128312472"/>
+      <w:r>
+        <w:t>Section 2 – Degree Correlated Initial Vaccination</w:t>
+      </w:r>
+      <w:bookmarkEnd w:id="5"/>
+    </w:p>
+    <w:p>
+      <w:pPr>
+        <w:pStyle w:val="ListParagraph"/>
+        <w:numPr>
+          <w:ilvl w:val="0"/>
+          <w:numId w:val="4"/>
+        </w:numPr>
+      </w:pPr>
+      <w:r>
+        <w:t>Similar to previous, at t=0 vaccinate a portion of the population,</w:t>
+      </w:r>
+      <w:r>
+        <w:rPr>
+          <w:rFonts w:cstheme="minorHAnsi"/>
+        </w:rPr>
+        <w:t xml:space="preserve"> </w:t>
+      </w:r>
+      <w:r>
+        <w:rPr>
+          <w:rFonts w:cstheme="minorHAnsi"/>
+        </w:rPr>
+        <w:t>ρ</w:t>
+      </w:r>
+      <w:r>
+        <w:rPr>
+          <w:rFonts w:cstheme="minorHAnsi"/>
+        </w:rPr>
+        <w:t xml:space="preserve"> still denotes the portion of nodes being vaccinated, however now it is used to vaccinate either the:</w:t>
+      </w:r>
+    </w:p>
+    <w:p>
+      <w:pPr>
+        <w:pStyle w:val="ListParagraph"/>
+        <w:numPr>
+          <w:ilvl w:val="1"/>
+          <w:numId w:val="4"/>
+        </w:numPr>
+      </w:pPr>
+      <w:r>
+        <w:t>Highest N_</w:t>
+      </w:r>
+      <w:r>
+        <w:rPr>
+          <w:rFonts w:cstheme="minorHAnsi"/>
+        </w:rPr>
+        <w:t xml:space="preserve"> </w:t>
+      </w:r>
+      <w:r>
+        <w:rPr>
+          <w:rFonts w:cstheme="minorHAnsi"/>
+        </w:rPr>
+        <w:t>ρ</w:t>
+      </w:r>
+      <w:r>
+        <w:rPr>
+          <w:rFonts w:cstheme="minorHAnsi"/>
+        </w:rPr>
+        <w:t xml:space="preserve"> degree nodes (Section 2a)</w:t>
+      </w:r>
+    </w:p>
+    <w:p>
+      <w:pPr>
+        <w:pStyle w:val="ListParagraph"/>
+        <w:numPr>
+          <w:ilvl w:val="1"/>
+          <w:numId w:val="4"/>
+        </w:numPr>
+      </w:pPr>
+      <w:r>
+        <w:rPr>
+          <w:rFonts w:cstheme="minorHAnsi"/>
+        </w:rPr>
+        <w:t>Lowest N_</w:t>
+      </w:r>
+      <w:r>
+        <w:rPr>
+          <w:rFonts w:cstheme="minorHAnsi"/>
+        </w:rPr>
+        <w:t xml:space="preserve"> </w:t>
+      </w:r>
+      <w:r>
+        <w:rPr>
+          <w:rFonts w:cstheme="minorHAnsi"/>
+        </w:rPr>
+        <w:t>ρ</w:t>
+      </w:r>
+      <w:r>
+        <w:rPr>
+          <w:rFonts w:cstheme="minorHAnsi"/>
+        </w:rPr>
+        <w:t xml:space="preserve"> degree nodes (Section 2b)</w:t>
+      </w:r>
+    </w:p>
+    <w:p>
+      <w:pPr>
+        <w:pStyle w:val="ListParagraph"/>
+        <w:numPr>
+          <w:ilvl w:val="0"/>
+          <w:numId w:val="4"/>
+        </w:numPr>
+      </w:pPr>
+      <w:r>
+        <w:rPr>
+          <w:rFonts w:cstheme="minorHAnsi"/>
+        </w:rPr>
+        <w:t xml:space="preserve">This way we will again have </w:t>
+      </w:r>
+      <w:r>
+        <w:rPr>
+          <w:rFonts w:cstheme="minorHAnsi"/>
+          <w:b/>
+          <w:bCs/>
+        </w:rPr>
+        <w:t>2 line graphs</w:t>
+      </w:r>
+    </w:p>
+    <w:p>
+      <w:pPr>
+        <w:pStyle w:val="ListParagraph"/>
+        <w:numPr>
+          <w:ilvl w:val="0"/>
+          <w:numId w:val="4"/>
+        </w:numPr>
+      </w:pPr>
+      <w:r>
+        <w:rPr>
+          <w:rFonts w:cstheme="minorHAnsi"/>
+        </w:rPr>
+        <w:t xml:space="preserve">For each of the 2 scenarios, again iterate </w:t>
+      </w:r>
+      <w:r>
+        <w:rPr>
+          <w:rFonts w:cstheme="minorHAnsi"/>
+        </w:rPr>
+        <w:t>ρ</w:t>
+      </w:r>
+      <w:r>
+        <w:rPr>
+          <w:rFonts w:cstheme="minorHAnsi"/>
+        </w:rPr>
+        <w:t xml:space="preserve"> through 0 and 1 with a step size of 0.05</w:t>
+      </w:r>
+    </w:p>
+    <w:p>
+      <w:pPr>
+        <w:pStyle w:val="Heading3"/>
+      </w:pPr>
+      <w:r>
+        <w:lastRenderedPageBreak/>
+        <w:t>Section 2a – Highest Degree First</w:t>
+      </w:r>
+    </w:p>
+    <w:p>
+      <w:r>
+        <w:rPr>
+          <w:noProof/>
+        </w:rPr>
+        <w:drawing>
+          <wp:inline distT="0" distB="0" distL="0" distR="0" wp14:anchorId="18321111" wp14:editId="032799E9">
+            <wp:extent cx="3143250" cy="1992304"/>
+            <wp:effectExtent l="0" t="0" r="0" b="8255"/>
+            <wp:docPr id="4" name="Picture 4"/>
             <wp:cNvGraphicFramePr>
               <a:graphicFrameLocks xmlns:a="http://schemas.openxmlformats.org/drawingml/2006/main" noChangeAspect="1"/>
             </wp:cNvGraphicFramePr>
@@ -1666,7 +1728,7 @@
                   <pic:spPr>
                     <a:xfrm>
                       <a:off x="0" y="0"/>
-                      <a:ext cx="3328121" cy="2109482"/>
+                      <a:ext cx="3158714" cy="2002106"/>
                     </a:xfrm>
                     <a:prstGeom prst="rect">
                       <a:avLst/>
@@ -1683,27 +1745,20 @@
       <w:pPr>
         <w:pStyle w:val="Heading3"/>
       </w:pPr>
-      <w:bookmarkStart w:id="7" w:name="_Toc128312471"/>
-      <w:r>
-        <w:t xml:space="preserve">Section 1b – </w:t>
-      </w:r>
-      <w:proofErr w:type="spellStart"/>
-      <w:r>
-        <w:t>Barabasi</w:t>
-      </w:r>
-      <w:proofErr w:type="spellEnd"/>
-      <w:r>
-        <w:t>-Albert Network</w:t>
-      </w:r>
-      <w:bookmarkEnd w:id="7"/>
+      <w:r>
+        <w:t>Section 2b – Lowest Degree First</w:t>
+      </w:r>
     </w:p>
     <w:p>
       <w:r>
+        <w:rPr>
+          <w:noProof/>
+        </w:rPr>
         <w:drawing>
-          <wp:inline distT="0" distB="0" distL="0" distR="0" wp14:anchorId="1B0CDBC3" wp14:editId="7AEB49B0">
-            <wp:extent cx="3257550" cy="2064751"/>
+          <wp:inline distT="0" distB="0" distL="0" distR="0" wp14:anchorId="765B55ED" wp14:editId="37ED0F61">
+            <wp:extent cx="3048000" cy="1931931"/>
             <wp:effectExtent l="0" t="0" r="0" b="0"/>
-            <wp:docPr id="3" name="Picture 3"/>
+            <wp:docPr id="7" name="Picture 7"/>
             <wp:cNvGraphicFramePr>
               <a:graphicFrameLocks xmlns:a="http://schemas.openxmlformats.org/drawingml/2006/main" noChangeAspect="1"/>
             </wp:cNvGraphicFramePr>
@@ -1723,7 +1778,7 @@
                   <pic:spPr>
                     <a:xfrm>
                       <a:off x="0" y="0"/>
-                      <a:ext cx="3264924" cy="2069425"/>
+                      <a:ext cx="3062214" cy="1940940"/>
                     </a:xfrm>
                     <a:prstGeom prst="rect">
                       <a:avLst/>
@@ -1740,11 +1795,9 @@
       <w:pPr>
         <w:pStyle w:val="Heading2"/>
       </w:pPr>
-      <w:bookmarkStart w:id="8" w:name="_Toc128312472"/>
-      <w:r>
-        <w:t>Section 2 – Degree Correlated Initial Vaccination</w:t>
-      </w:r>
-      <w:bookmarkEnd w:id="8"/>
+      <w:r>
+        <w:t>Section 3 – Age Correlated Initial Vaccination</w:t>
+      </w:r>
     </w:p>
     <w:p>
       <w:pPr>
@@ -1754,31 +1807,8 @@
           <w:numId w:val="4"/>
         </w:numPr>
       </w:pPr>
-      <w:proofErr w:type="gramStart"/>
-      <w:r>
-        <w:t>Similar to</w:t>
-      </w:r>
-      <w:proofErr w:type="gramEnd"/>
-      <w:r>
-        <w:t xml:space="preserve"> previous, at t=0 vaccinate a portion of the population,</w:t>
-      </w:r>
-      <w:r>
-        <w:rPr>
-          <w:rFonts w:cstheme="minorHAnsi"/>
-        </w:rPr>
-        <w:t xml:space="preserve"> </w:t>
-      </w:r>
-      <w:r>
-        <w:rPr>
-          <w:rFonts w:cstheme="minorHAnsi"/>
-        </w:rPr>
-        <w:t>ρ</w:t>
-      </w:r>
-      <w:r>
-        <w:rPr>
-          <w:rFonts w:cstheme="minorHAnsi"/>
-        </w:rPr>
-        <w:t xml:space="preserve"> still denotes the portion of nodes being vaccinated, however now it is used to vaccinate either the:</w:t>
+      <w:r>
+        <w:t>Building off of the previous section once again, with this section focusing on vaccinating the individuals based off of their assigned age bracket.</w:t>
       </w:r>
     </w:p>
     <w:p>
@@ -1790,25 +1820,19 @@
         </w:numPr>
       </w:pPr>
       <w:r>
-        <w:t>Highest N_</w:t>
-      </w:r>
-      <w:r>
-        <w:rPr>
-          <w:rFonts w:cstheme="minorHAnsi"/>
-        </w:rPr>
-        <w:t xml:space="preserve"> </w:t>
-      </w:r>
-      <w:r>
-        <w:rPr>
-          <w:rFonts w:cstheme="minorHAnsi"/>
-        </w:rPr>
-        <w:t>ρ</w:t>
-      </w:r>
-      <w:r>
-        <w:rPr>
-          <w:rFonts w:cstheme="minorHAnsi"/>
-        </w:rPr>
-        <w:t xml:space="preserve"> degree nodes (Section 2a)</w:t>
+        <w:t>Age brackets are correlated to a node’s degree. NOT YET WRITTEN UP</w:t>
+      </w:r>
+    </w:p>
+    <w:p>
+      <w:pPr>
+        <w:pStyle w:val="ListParagraph"/>
+        <w:numPr>
+          <w:ilvl w:val="0"/>
+          <w:numId w:val="4"/>
+        </w:numPr>
+      </w:pPr>
+      <w:r>
+        <w:t>This section once again will result in 2 line graphs being:</w:t>
       </w:r>
     </w:p>
     <w:p>
@@ -1820,106 +1844,39 @@
         </w:numPr>
       </w:pPr>
       <w:r>
-        <w:rPr>
-          <w:rFonts w:cstheme="minorHAnsi"/>
-        </w:rPr>
-        <w:t>Lowest N_</w:t>
-      </w:r>
-      <w:r>
-        <w:rPr>
-          <w:rFonts w:cstheme="minorHAnsi"/>
-        </w:rPr>
-        <w:t xml:space="preserve"> </w:t>
-      </w:r>
-      <w:r>
-        <w:rPr>
-          <w:rFonts w:cstheme="minorHAnsi"/>
-        </w:rPr>
-        <w:t>ρ</w:t>
-      </w:r>
-      <w:r>
-        <w:rPr>
-          <w:rFonts w:cstheme="minorHAnsi"/>
-        </w:rPr>
-        <w:t xml:space="preserve"> degree nodes (Section 2b)</w:t>
+        <w:t>Oldest first</w:t>
       </w:r>
     </w:p>
     <w:p>
       <w:pPr>
         <w:pStyle w:val="ListParagraph"/>
         <w:numPr>
-          <w:ilvl w:val="0"/>
+          <w:ilvl w:val="1"/>
           <w:numId w:val="4"/>
         </w:numPr>
       </w:pPr>
       <w:r>
-        <w:rPr>
-          <w:rFonts w:cstheme="minorHAnsi"/>
-        </w:rPr>
-        <w:t xml:space="preserve">This way we will again have </w:t>
-      </w:r>
-      <w:proofErr w:type="gramStart"/>
-      <w:r>
-        <w:rPr>
-          <w:rFonts w:cstheme="minorHAnsi"/>
-          <w:b/>
-          <w:bCs/>
-        </w:rPr>
-        <w:t>2 line</w:t>
-      </w:r>
-      <w:proofErr w:type="gramEnd"/>
-      <w:r>
-        <w:rPr>
-          <w:rFonts w:cstheme="minorHAnsi"/>
-          <w:b/>
-          <w:bCs/>
-        </w:rPr>
-        <w:t xml:space="preserve"> graphs</w:t>
+        <w:t>Youngest first</w:t>
       </w:r>
     </w:p>
     <w:p>
       <w:pPr>
-        <w:pStyle w:val="ListParagraph"/>
-        <w:numPr>
-          <w:ilvl w:val="0"/>
-          <w:numId w:val="4"/>
-        </w:numPr>
-      </w:pPr>
-      <w:r>
-        <w:rPr>
-          <w:rFonts w:cstheme="minorHAnsi"/>
-        </w:rPr>
-        <w:t xml:space="preserve">For each of the 2 scenarios, again iterate </w:t>
-      </w:r>
-      <w:r>
-        <w:rPr>
-          <w:rFonts w:cstheme="minorHAnsi"/>
-        </w:rPr>
-        <w:t>ρ</w:t>
-      </w:r>
-      <w:r>
-        <w:rPr>
-          <w:rFonts w:cstheme="minorHAnsi"/>
-        </w:rPr>
-        <w:t xml:space="preserve"> through 0 and 1 with a step size of 0.05</w:t>
+        <w:pStyle w:val="Heading3"/>
+      </w:pPr>
+      <w:r>
+        <w:t>Section 3a – Oldest Age First</w:t>
       </w:r>
     </w:p>
     <w:p>
-      <w:pPr>
-        <w:pStyle w:val="Heading3"/>
-      </w:pPr>
-      <w:r>
-        <w:lastRenderedPageBreak/>
-        <w:t>Section 2a – Highest Degree First</w:t>
-      </w:r>
-    </w:p>
-    <w:p>
-      <w:r>
+      <w:r>
+        <w:rPr>
+          <w:noProof/>
+        </w:rPr>
         <w:drawing>
-          <wp:inline distT="0" distB="0" distL="0" distR="0" wp14:anchorId="18321111" wp14:editId="032799E9">
-            <wp:extent cx="3143250" cy="1992304"/>
-            <wp:effectExtent l="0" t="0" r="0" b="8255"/>
-            <wp:docPr id="4" name="Picture 4"/>
+          <wp:inline distT="0" distB="0" distL="0" distR="0" wp14:anchorId="5BABE653" wp14:editId="73CEAC5F">
+            <wp:extent cx="3114675" cy="1974192"/>
+            <wp:effectExtent l="0" t="0" r="0" b="7620"/>
+            <wp:docPr id="8" name="Picture 8"/>
             <wp:cNvGraphicFramePr>
               <a:graphicFrameLocks xmlns:a="http://schemas.openxmlformats.org/drawingml/2006/main" noChangeAspect="1"/>
             </wp:cNvGraphicFramePr>
@@ -1939,7 +1896,7 @@
                   <pic:spPr>
                     <a:xfrm>
                       <a:off x="0" y="0"/>
-                      <a:ext cx="3158714" cy="2002106"/>
+                      <a:ext cx="3122276" cy="1979009"/>
                     </a:xfrm>
                     <a:prstGeom prst="rect">
                       <a:avLst/>
@@ -1957,16 +1914,23 @@
         <w:pStyle w:val="Heading3"/>
       </w:pPr>
       <w:r>
-        <w:t>Section 2b – Lowest Degree First</w:t>
+        <w:lastRenderedPageBreak/>
+        <w:t>Section 3b – Youngest Age First</w:t>
       </w:r>
     </w:p>
     <w:p>
-      <w:r>
+      <w:pPr>
+        <w:pStyle w:val="Heading3"/>
+      </w:pPr>
+      <w:r>
+        <w:rPr>
+          <w:noProof/>
+        </w:rPr>
         <w:drawing>
-          <wp:inline distT="0" distB="0" distL="0" distR="0" wp14:anchorId="765B55ED" wp14:editId="37ED0F61">
-            <wp:extent cx="3048000" cy="1931931"/>
+          <wp:inline distT="0" distB="0" distL="0" distR="0" wp14:anchorId="5063F46F" wp14:editId="178A6122">
+            <wp:extent cx="3133725" cy="1986267"/>
             <wp:effectExtent l="0" t="0" r="0" b="0"/>
-            <wp:docPr id="7" name="Picture 7"/>
+            <wp:docPr id="9" name="Picture 9"/>
             <wp:cNvGraphicFramePr>
               <a:graphicFrameLocks xmlns:a="http://schemas.openxmlformats.org/drawingml/2006/main" noChangeAspect="1"/>
             </wp:cNvGraphicFramePr>
@@ -1986,188 +1950,6 @@
                   <pic:spPr>
                     <a:xfrm>
                       <a:off x="0" y="0"/>
-                      <a:ext cx="3062214" cy="1940940"/>
-                    </a:xfrm>
-                    <a:prstGeom prst="rect">
-                      <a:avLst/>
-                    </a:prstGeom>
-                  </pic:spPr>
-                </pic:pic>
-              </a:graphicData>
-            </a:graphic>
-          </wp:inline>
-        </w:drawing>
-      </w:r>
-    </w:p>
-    <w:p>
-      <w:pPr>
-        <w:pStyle w:val="Heading2"/>
-      </w:pPr>
-      <w:r>
-        <w:t>Section 3 – Age Correlated Initial Vaccination</w:t>
-      </w:r>
-    </w:p>
-    <w:p>
-      <w:pPr>
-        <w:pStyle w:val="ListParagraph"/>
-        <w:numPr>
-          <w:ilvl w:val="0"/>
-          <w:numId w:val="4"/>
-        </w:numPr>
-      </w:pPr>
-      <w:r>
-        <w:t xml:space="preserve">Building </w:t>
-      </w:r>
-      <w:proofErr w:type="gramStart"/>
-      <w:r>
-        <w:t>off of</w:t>
-      </w:r>
-      <w:proofErr w:type="gramEnd"/>
-      <w:r>
-        <w:t xml:space="preserve"> the previous section once again, with this section focusing on vaccinating the individuals based off of their assigned age bracket.</w:t>
-      </w:r>
-    </w:p>
-    <w:p>
-      <w:pPr>
-        <w:pStyle w:val="ListParagraph"/>
-        <w:numPr>
-          <w:ilvl w:val="1"/>
-          <w:numId w:val="4"/>
-        </w:numPr>
-      </w:pPr>
-      <w:r>
-        <w:t>Age brackets are correlated to a node’s degree. NOT YET WRITTEN UP</w:t>
-      </w:r>
-    </w:p>
-    <w:p>
-      <w:pPr>
-        <w:pStyle w:val="ListParagraph"/>
-        <w:numPr>
-          <w:ilvl w:val="0"/>
-          <w:numId w:val="4"/>
-        </w:numPr>
-      </w:pPr>
-      <w:r>
-        <w:t xml:space="preserve">This section once again will result in </w:t>
-      </w:r>
-      <w:proofErr w:type="gramStart"/>
-      <w:r>
-        <w:t>2 line</w:t>
-      </w:r>
-      <w:proofErr w:type="gramEnd"/>
-      <w:r>
-        <w:t xml:space="preserve"> graphs being:</w:t>
-      </w:r>
-    </w:p>
-    <w:p>
-      <w:pPr>
-        <w:pStyle w:val="ListParagraph"/>
-        <w:numPr>
-          <w:ilvl w:val="1"/>
-          <w:numId w:val="4"/>
-        </w:numPr>
-      </w:pPr>
-      <w:r>
-        <w:t>Oldest first</w:t>
-      </w:r>
-    </w:p>
-    <w:p>
-      <w:pPr>
-        <w:pStyle w:val="ListParagraph"/>
-        <w:numPr>
-          <w:ilvl w:val="1"/>
-          <w:numId w:val="4"/>
-        </w:numPr>
-      </w:pPr>
-      <w:r>
-        <w:t>Youngest first</w:t>
-      </w:r>
-    </w:p>
-    <w:p>
-      <w:pPr>
-        <w:pStyle w:val="Heading3"/>
-      </w:pPr>
-      <w:r>
-        <w:t>Section 3a – Oldest Age First</w:t>
-      </w:r>
-    </w:p>
-    <w:p>
-      <w:r>
-        <w:drawing>
-          <wp:inline distT="0" distB="0" distL="0" distR="0" wp14:anchorId="5BABE653" wp14:editId="73CEAC5F">
-            <wp:extent cx="3114675" cy="1974192"/>
-            <wp:effectExtent l="0" t="0" r="0" b="7620"/>
-            <wp:docPr id="8" name="Picture 8"/>
-            <wp:cNvGraphicFramePr>
-              <a:graphicFrameLocks xmlns:a="http://schemas.openxmlformats.org/drawingml/2006/main" noChangeAspect="1"/>
-            </wp:cNvGraphicFramePr>
-            <a:graphic xmlns:a="http://schemas.openxmlformats.org/drawingml/2006/main">
-              <a:graphicData uri="http://schemas.openxmlformats.org/drawingml/2006/picture">
-                <pic:pic xmlns:pic="http://schemas.openxmlformats.org/drawingml/2006/picture">
-                  <pic:nvPicPr>
-                    <pic:cNvPr id="1" name=""/>
-                    <pic:cNvPicPr/>
-                  </pic:nvPicPr>
-                  <pic:blipFill>
-                    <a:blip r:embed="rId15"/>
-                    <a:stretch>
-                      <a:fillRect/>
-                    </a:stretch>
-                  </pic:blipFill>
-                  <pic:spPr>
-                    <a:xfrm>
-                      <a:off x="0" y="0"/>
-                      <a:ext cx="3122276" cy="1979009"/>
-                    </a:xfrm>
-                    <a:prstGeom prst="rect">
-                      <a:avLst/>
-                    </a:prstGeom>
-                  </pic:spPr>
-                </pic:pic>
-              </a:graphicData>
-            </a:graphic>
-          </wp:inline>
-        </w:drawing>
-      </w:r>
-    </w:p>
-    <w:p>
-      <w:pPr>
-        <w:pStyle w:val="Heading3"/>
-      </w:pPr>
-      <w:r>
-        <w:lastRenderedPageBreak/>
-        <w:t>Section 3b – Youngest Age First</w:t>
-      </w:r>
-    </w:p>
-    <w:p>
-      <w:pPr>
-        <w:pStyle w:val="Heading3"/>
-      </w:pPr>
-      <w:r>
-        <w:drawing>
-          <wp:inline distT="0" distB="0" distL="0" distR="0" wp14:anchorId="5063F46F" wp14:editId="178A6122">
-            <wp:extent cx="3133725" cy="1986267"/>
-            <wp:effectExtent l="0" t="0" r="0" b="0"/>
-            <wp:docPr id="9" name="Picture 9"/>
-            <wp:cNvGraphicFramePr>
-              <a:graphicFrameLocks xmlns:a="http://schemas.openxmlformats.org/drawingml/2006/main" noChangeAspect="1"/>
-            </wp:cNvGraphicFramePr>
-            <a:graphic xmlns:a="http://schemas.openxmlformats.org/drawingml/2006/main">
-              <a:graphicData uri="http://schemas.openxmlformats.org/drawingml/2006/picture">
-                <pic:pic xmlns:pic="http://schemas.openxmlformats.org/drawingml/2006/picture">
-                  <pic:nvPicPr>
-                    <pic:cNvPr id="1" name=""/>
-                    <pic:cNvPicPr/>
-                  </pic:nvPicPr>
-                  <pic:blipFill>
-                    <a:blip r:embed="rId16"/>
-                    <a:stretch>
-                      <a:fillRect/>
-                    </a:stretch>
-                  </pic:blipFill>
-                  <pic:spPr>
-                    <a:xfrm>
-                      <a:off x="0" y="0"/>
                       <a:ext cx="3140844" cy="1990779"/>
                     </a:xfrm>
                     <a:prstGeom prst="rect">
@@ -2188,15 +1970,15 @@
       <w:pPr>
         <w:pStyle w:val="Heading1"/>
       </w:pPr>
-      <w:bookmarkStart w:id="9" w:name="_Toc128312473"/>
+      <w:bookmarkStart w:id="6" w:name="_Toc128312473"/>
       <w:r>
         <w:lastRenderedPageBreak/>
         <w:t>Literature Review – Additional Papers</w:t>
       </w:r>
-      <w:bookmarkEnd w:id="9"/>
+      <w:bookmarkEnd w:id="6"/>
     </w:p>
     <w:p>
-      <w:hyperlink r:id="rId17" w:anchor="Sec4" w:history="1">
+      <w:hyperlink r:id="rId15" w:anchor="Sec4" w:history="1">
         <w:r>
           <w:rPr>
             <w:rStyle w:val="Hyperlink"/>
@@ -2206,7 +1988,7 @@
       </w:hyperlink>
     </w:p>
     <w:p>
-      <w:hyperlink r:id="rId18" w:history="1">
+      <w:hyperlink r:id="rId16" w:history="1">
         <w:r>
           <w:rPr>
             <w:rStyle w:val="Hyperlink"/>
@@ -2216,7 +1998,7 @@
       </w:hyperlink>
     </w:p>
     <w:p>
-      <w:hyperlink r:id="rId19" w:history="1">
+      <w:hyperlink r:id="rId17" w:history="1">
         <w:r>
           <w:rPr>
             <w:rStyle w:val="Hyperlink"/>
@@ -2226,7 +2008,7 @@
       </w:hyperlink>
     </w:p>
     <w:p>
-      <w:hyperlink r:id="rId20" w:history="1">
+      <w:hyperlink r:id="rId18" w:history="1">
         <w:r>
           <w:rPr>
             <w:rStyle w:val="Hyperlink"/>

</xml_diff>

<commit_message>
Start investigating results for mixed strategy
</commit_message>
<xml_diff>
--- a/notes.docx
+++ b/notes.docx
@@ -1976,46 +1976,6 @@
         <w:t>Literature Review – Additional Papers</w:t>
       </w:r>
       <w:bookmarkEnd w:id="6"/>
-    </w:p>
-    <w:p>
-      <w:hyperlink r:id="rId15" w:anchor="Sec4" w:history="1">
-        <w:r>
-          <w:rPr>
-            <w:rStyle w:val="Hyperlink"/>
-          </w:rPr>
-          <w:t>https://www.nature.com/articles/s41577-022-00687-3#Sec4</w:t>
-        </w:r>
-      </w:hyperlink>
-    </w:p>
-    <w:p>
-      <w:hyperlink r:id="rId16" w:history="1">
-        <w:r>
-          <w:rPr>
-            <w:rStyle w:val="Hyperlink"/>
-          </w:rPr>
-          <w:t>https://www.sciencedirect.com/science/article/pii/S0022519313000258</w:t>
-        </w:r>
-      </w:hyperlink>
-    </w:p>
-    <w:p>
-      <w:hyperlink r:id="rId17" w:history="1">
-        <w:r>
-          <w:rPr>
-            <w:rStyle w:val="Hyperlink"/>
-          </w:rPr>
-          <w:t>https://link.springer.com/chapter/10.1007/978-1-4419-7185-2_1</w:t>
-        </w:r>
-      </w:hyperlink>
-    </w:p>
-    <w:p>
-      <w:hyperlink r:id="rId18" w:history="1">
-        <w:r>
-          <w:rPr>
-            <w:rStyle w:val="Hyperlink"/>
-          </w:rPr>
-          <w:t>https://www.mdpi.com/2076-393X/10/4/591</w:t>
-        </w:r>
-      </w:hyperlink>
     </w:p>
     <w:p/>
     <w:sectPr>
@@ -4132,6 +4092,18 @@
       <w:ind w:left="440"/>
     </w:pPr>
   </w:style>
+  <w:style w:type="character" w:styleId="FollowedHyperlink">
+    <w:name w:val="FollowedHyperlink"/>
+    <w:basedOn w:val="DefaultParagraphFont"/>
+    <w:uiPriority w:val="99"/>
+    <w:semiHidden/>
+    <w:unhideWhenUsed/>
+    <w:rsid w:val="0060661C"/>
+    <w:rPr>
+      <w:color w:val="954F72" w:themeColor="followedHyperlink"/>
+      <w:u w:val="single"/>
+    </w:rPr>
+  </w:style>
 </w:styles>
 </file>
 

</xml_diff>